<commit_message>
Update Local Climate Video Scripts.docx
</commit_message>
<xml_diff>
--- a/videos/Local Climate Video Scripts.docx
+++ b/videos/Local Climate Video Scripts.docx
@@ -1,6 +1,6 @@
 
 <file path=word/document.xml><?xml version="1.0" encoding="utf-8"?>
-<w:document xmlns:wpc="http://schemas.microsoft.com/office/word/2010/wordprocessingCanvas" xmlns:cx="http://schemas.microsoft.com/office/drawing/2014/chartex" xmlns:cx1="http://schemas.microsoft.com/office/drawing/2015/9/8/chartex" xmlns:mc="http://schemas.openxmlformats.org/markup-compatibility/2006" xmlns:o="urn:schemas-microsoft-com:office:office" xmlns:r="http://schemas.openxmlformats.org/officeDocument/2006/relationships" xmlns:m="http://schemas.openxmlformats.org/officeDocument/2006/math" xmlns:v="urn:schemas-microsoft-com:vml" xmlns:wp14="http://schemas.microsoft.com/office/word/2010/wordprocessingDrawing" xmlns:wp="http://schemas.openxmlformats.org/drawingml/2006/wordprocessingDrawing" xmlns:w10="urn:schemas-microsoft-com:office:word" xmlns:w="http://schemas.openxmlformats.org/wordprocessingml/2006/main" xmlns:w14="http://schemas.microsoft.com/office/word/2010/wordml" xmlns:w15="http://schemas.microsoft.com/office/word/2012/wordml" xmlns:w16se="http://schemas.microsoft.com/office/word/2015/wordml/symex" xmlns:wpg="http://schemas.microsoft.com/office/word/2010/wordprocessingGroup" xmlns:wpi="http://schemas.microsoft.com/office/word/2010/wordprocessingInk" xmlns:wne="http://schemas.microsoft.com/office/word/2006/wordml" xmlns:wps="http://schemas.microsoft.com/office/word/2010/wordprocessingShape" mc:Ignorable="w14 w15 w16se wp14">
+<w:document xmlns:wpc="http://schemas.microsoft.com/office/word/2010/wordprocessingCanvas" xmlns:cx="http://schemas.microsoft.com/office/drawing/2014/chartex" xmlns:cx1="http://schemas.microsoft.com/office/drawing/2015/9/8/chartex" xmlns:cx2="http://schemas.microsoft.com/office/drawing/2015/10/21/chartex" xmlns:cx3="http://schemas.microsoft.com/office/drawing/2016/5/9/chartex" xmlns:cx4="http://schemas.microsoft.com/office/drawing/2016/5/10/chartex" xmlns:cx5="http://schemas.microsoft.com/office/drawing/2016/5/11/chartex" xmlns:cx6="http://schemas.microsoft.com/office/drawing/2016/5/12/chartex" xmlns:cx7="http://schemas.microsoft.com/office/drawing/2016/5/13/chartex" xmlns:cx8="http://schemas.microsoft.com/office/drawing/2016/5/14/chartex" xmlns:mc="http://schemas.openxmlformats.org/markup-compatibility/2006" xmlns:aink="http://schemas.microsoft.com/office/drawing/2016/ink" xmlns:am3d="http://schemas.microsoft.com/office/drawing/2017/model3d" xmlns:o="urn:schemas-microsoft-com:office:office" xmlns:r="http://schemas.openxmlformats.org/officeDocument/2006/relationships" xmlns:m="http://schemas.openxmlformats.org/officeDocument/2006/math" xmlns:v="urn:schemas-microsoft-com:vml" xmlns:wp14="http://schemas.microsoft.com/office/word/2010/wordprocessingDrawing" xmlns:wp="http://schemas.openxmlformats.org/drawingml/2006/wordprocessingDrawing" xmlns:w10="urn:schemas-microsoft-com:office:word" xmlns:w="http://schemas.openxmlformats.org/wordprocessingml/2006/main" xmlns:w14="http://schemas.microsoft.com/office/word/2010/wordml" xmlns:w15="http://schemas.microsoft.com/office/word/2012/wordml" xmlns:w16cid="http://schemas.microsoft.com/office/word/2016/wordml/cid" xmlns:w16se="http://schemas.microsoft.com/office/word/2015/wordml/symex" xmlns:wpg="http://schemas.microsoft.com/office/word/2010/wordprocessingGroup" xmlns:wpi="http://schemas.microsoft.com/office/word/2010/wordprocessingInk" xmlns:wne="http://schemas.microsoft.com/office/word/2006/wordml" xmlns:wps="http://schemas.microsoft.com/office/word/2010/wordprocessingShape" mc:Ignorable="w14 w15 w16se w16cid wp14">
   <w:body>
     <w:p>
       <w:pPr>
@@ -167,15 +167,35 @@
               </w:rPr>
               <w:t xml:space="preserve"> concentration, next to polluting cars (cars with smoke), planes, and coal power plants / factories (e.g. using </w:t>
             </w:r>
-            <w:hyperlink r:id="rId8">
-              <w:r>
-                <w:rPr>
-                  <w:rStyle w:val="Hyperlink"/>
-                  <w:lang w:val="en-US"/>
-                </w:rPr>
-                <w:t>https://www.temperaturerecord.org/</w:t>
-              </w:r>
-            </w:hyperlink>
+            <w:r>
+              <w:fldChar w:fldCharType="begin"/>
+            </w:r>
+            <w:r>
+              <w:rPr>
+                <w:lang w:val="en-US"/>
+                <w:rPrChange w:id="0" w:author="Bluebery PLANTEROSE" w:date="2021-01-13T11:28:00Z">
+                  <w:rPr/>
+                </w:rPrChange>
+              </w:rPr>
+              <w:instrText xml:space="preserve"> HYPERLINK "https://www.temperaturerecord.org/" \h </w:instrText>
+            </w:r>
+            <w:r>
+              <w:fldChar w:fldCharType="separate"/>
+            </w:r>
+            <w:r>
+              <w:rPr>
+                <w:rStyle w:val="Hyperlink"/>
+                <w:lang w:val="en-US"/>
+              </w:rPr>
+              <w:t>https://www.temperaturerecord.org/</w:t>
+            </w:r>
+            <w:r>
+              <w:rPr>
+                <w:rStyle w:val="Hyperlink"/>
+                <w:lang w:val="en-US"/>
+              </w:rPr>
+              <w:fldChar w:fldCharType="end"/>
+            </w:r>
             <w:r>
               <w:rPr>
                 <w:lang w:val="en-US"/>
@@ -263,19 +283,11 @@
                 <w:lang w:val="en-US"/>
               </w:rPr>
             </w:pPr>
-            <w:proofErr w:type="gramStart"/>
-            <w:r>
-              <w:rPr>
-                <w:lang w:val="en-US"/>
-              </w:rPr>
-              <w:t>And</w:t>
-            </w:r>
-            <w:proofErr w:type="gramEnd"/>
-            <w:r>
-              <w:rPr>
-                <w:lang w:val="en-US"/>
-              </w:rPr>
-              <w:t xml:space="preserve"> it’s the concentration of greenhouse gases like CO</w:t>
+            <w:r>
+              <w:rPr>
+                <w:lang w:val="en-US"/>
+              </w:rPr>
+              <w:t>And it’s the concentration of greenhouse gases like CO</w:t>
             </w:r>
             <w:r>
               <w:rPr>
@@ -308,15 +320,44 @@
               </w:rPr>
               <w:t xml:space="preserve">Show graph of temperatures (e.g. using </w:t>
             </w:r>
-            <w:hyperlink r:id="rId9">
-              <w:r>
-                <w:rPr>
-                  <w:rStyle w:val="Hyperlink"/>
-                  <w:lang w:val="en-US"/>
-                </w:rPr>
-                <w:t>https://www.temperaturerecord.org/</w:t>
-              </w:r>
-            </w:hyperlink>
+            <w:r>
+              <w:fldChar w:fldCharType="begin"/>
+            </w:r>
+            <w:r>
+              <w:rPr>
+                <w:lang w:val="en-US"/>
+                <w:rPrChange w:id="1" w:author="Bluebery PLANTEROSE" w:date="2021-01-13T11:28:00Z">
+                  <w:rPr/>
+                </w:rPrChange>
+              </w:rPr>
+              <w:instrText xml:space="preserve"> HYPERLINK "https</w:instrText>
+            </w:r>
+            <w:r>
+              <w:rPr>
+                <w:lang w:val="en-US"/>
+                <w:rPrChange w:id="2" w:author="Bluebery PLANTEROSE" w:date="2021-01-13T11:28:00Z">
+                  <w:rPr/>
+                </w:rPrChange>
+              </w:rPr>
+              <w:instrText xml:space="preserve">://www.temperaturerecord.org/" \h </w:instrText>
+            </w:r>
+            <w:r>
+              <w:fldChar w:fldCharType="separate"/>
+            </w:r>
+            <w:r>
+              <w:rPr>
+                <w:rStyle w:val="Hyperlink"/>
+                <w:lang w:val="en-US"/>
+              </w:rPr>
+              <w:t>https://www.temperaturerecord.org/</w:t>
+            </w:r>
+            <w:r>
+              <w:rPr>
+                <w:rStyle w:val="Hyperlink"/>
+                <w:lang w:val="en-US"/>
+              </w:rPr>
+              <w:fldChar w:fldCharType="end"/>
+            </w:r>
             <w:r>
               <w:rPr>
                 <w:lang w:val="en-US"/>
@@ -373,7 +414,6 @@
                 <w:lang w:val="en-US"/>
               </w:rPr>
             </w:pPr>
-            <w:proofErr w:type="gramStart"/>
             <w:r>
               <w:rPr>
                 <w:lang w:val="en-US"/>
@@ -392,7 +432,6 @@
               </w:rPr>
               <w:t>.</w:t>
             </w:r>
-            <w:proofErr w:type="gramEnd"/>
           </w:p>
         </w:tc>
         <w:tc>
@@ -439,19 +478,11 @@
                 <w:lang w:val="en-US"/>
               </w:rPr>
             </w:pPr>
-            <w:proofErr w:type="gramStart"/>
-            <w:r>
-              <w:rPr>
-                <w:lang w:val="en-US"/>
-              </w:rPr>
-              <w:t>But</w:t>
-            </w:r>
-            <w:proofErr w:type="gramEnd"/>
-            <w:r>
-              <w:rPr>
-                <w:lang w:val="en-US"/>
-              </w:rPr>
-              <w:t xml:space="preserve"> if greenhouse gas emissions continue on their current trend, the a</w:t>
+            <w:r>
+              <w:rPr>
+                <w:lang w:val="en-US"/>
+              </w:rPr>
+              <w:t>But if greenhouse gas emissions continue on their current trend, the a</w:t>
             </w:r>
             <w:r>
               <w:rPr>
@@ -809,7 +840,28 @@
               <w:t>and in the Midwest</w:t>
             </w:r>
             <w:r>
-              <w:t xml:space="preserve">, agricultural yields will decrease because of the heat. </w:t>
+              <w:t>, agricultural yields will decrease because of the heat</w:t>
+            </w:r>
+            <w:ins w:id="3" w:author="Bluebery PLANTEROSE" w:date="2021-01-13T11:28:00Z">
+              <w:r>
+                <w:t>, up to -80% in som</w:t>
+              </w:r>
+            </w:ins>
+            <w:ins w:id="4" w:author="Bluebery PLANTEROSE" w:date="2021-01-13T11:29:00Z">
+              <w:r>
+                <w:t>e counties of Texas and -65% in Nebraska</w:t>
+              </w:r>
+            </w:ins>
+            <w:ins w:id="5" w:author="Bluebery PLANTEROSE" w:date="2021-01-13T11:31:00Z">
+              <w:r>
+                <w:rPr>
+                  <w:rStyle w:val="FootnoteReference"/>
+                </w:rPr>
+                <w:footnoteReference w:id="2"/>
+              </w:r>
+            </w:ins>
+            <w:r>
+              <w:t xml:space="preserve">. </w:t>
             </w:r>
           </w:p>
         </w:tc>
@@ -829,19 +881,11 @@
               </w:rPr>
               <w:t xml:space="preserve">Shows a </w:t>
             </w:r>
-            <w:proofErr w:type="gramStart"/>
-            <w:r>
-              <w:rPr>
-                <w:lang w:val="en-US"/>
-              </w:rPr>
-              <w:t>corn field</w:t>
-            </w:r>
-            <w:proofErr w:type="gramEnd"/>
-            <w:r>
-              <w:rPr>
-                <w:lang w:val="en-US"/>
-              </w:rPr>
-              <w:t xml:space="preserve"> with some visible cobs and some cobs dry up</w:t>
+            <w:r>
+              <w:rPr>
+                <w:lang w:val="en-US"/>
+              </w:rPr>
+              <w:t>corn field with some visible cobs and some cobs dry up</w:t>
             </w:r>
             <w:r>
               <w:rPr>
@@ -872,17 +916,45 @@
               </w:numPr>
             </w:pPr>
             <w:r>
-              <w:t>Adding to that hurricanes and sea-level rise, the average income in Southern states will be 10 to 20% lower compared to a scenario with no additional climate change.</w:t>
+              <w:t xml:space="preserve">Adding to that hurricanes and sea-level rise, the average income in Southern states will be 10 to 20% lower compared to a scenario with no </w:t>
+            </w:r>
+            <w:r>
+              <w:lastRenderedPageBreak/>
+              <w:t>additional climate change.</w:t>
             </w:r>
             <w:r>
               <w:rPr>
                 <w:rStyle w:val="FootnoteReference"/>
               </w:rPr>
-              <w:footnoteReference w:id="2"/>
+              <w:footnoteReference w:id="3"/>
             </w:r>
             <w:r>
               <w:t xml:space="preserve">  </w:t>
             </w:r>
+            <w:ins w:id="12" w:author="Bluebery PLANTEROSE" w:date="2021-01-13T11:35:00Z">
+              <w:r>
+                <w:t xml:space="preserve">In 2020 only, Hurricane Laura inflicted at least $8 </w:t>
+              </w:r>
+            </w:ins>
+            <w:ins w:id="13" w:author="Bluebery PLANTEROSE" w:date="2021-01-13T11:36:00Z">
+              <w:r>
+                <w:t>billions damages to South-</w:t>
+              </w:r>
+              <w:proofErr w:type="spellStart"/>
+              <w:r>
+                <w:t>weast</w:t>
+              </w:r>
+              <w:proofErr w:type="spellEnd"/>
+              <w:r>
+                <w:t xml:space="preserve"> Louisiana</w:t>
+              </w:r>
+              <w:r>
+                <w:rPr>
+                  <w:rStyle w:val="FootnoteReference"/>
+                </w:rPr>
+                <w:footnoteReference w:id="4"/>
+              </w:r>
+            </w:ins>
           </w:p>
         </w:tc>
         <w:tc>
@@ -899,6 +971,7 @@
               <w:rPr>
                 <w:lang w:val="en-US"/>
               </w:rPr>
+              <w:lastRenderedPageBreak/>
               <w:t>Shows a farmer with money, then with less money.</w:t>
             </w:r>
           </w:p>
@@ -918,14 +991,11 @@
               </w:numPr>
             </w:pPr>
             <w:r>
-              <w:lastRenderedPageBreak/>
               <w:t xml:space="preserve">In the </w:t>
             </w:r>
-            <w:proofErr w:type="gramStart"/>
             <w:r>
               <w:t>North-East</w:t>
             </w:r>
-            <w:proofErr w:type="gramEnd"/>
             <w:r>
               <w:t xml:space="preserve">, </w:t>
             </w:r>
@@ -948,7 +1018,7 @@
               <w:rPr>
                 <w:rStyle w:val="FootnoteReference"/>
               </w:rPr>
-              <w:footnoteReference w:id="3"/>
+              <w:footnoteReference w:id="5"/>
             </w:r>
             <w:r>
               <w:t xml:space="preserve"> </w:t>
@@ -959,6 +1029,20 @@
             <w:r>
               <w:t>.</w:t>
             </w:r>
+            <w:ins w:id="15" w:author="Bluebery PLANTEROSE" w:date="2021-01-13T11:35:00Z">
+              <w:r>
+                <w:t xml:space="preserve"> </w:t>
+              </w:r>
+              <w:r>
+                <w:t>In Florida up to 2.2Mio properties might be at flood risk by 2050</w:t>
+              </w:r>
+              <w:r>
+                <w:rPr>
+                  <w:rStyle w:val="FootnoteReference"/>
+                </w:rPr>
+                <w:footnoteReference w:id="6"/>
+              </w:r>
+            </w:ins>
           </w:p>
         </w:tc>
         <w:tc>
@@ -997,15 +1081,7 @@
               <w:t>In the West,</w:t>
             </w:r>
             <w:r>
-              <w:t xml:space="preserve"> hotter and drier conditions are increasing areas burned by wildfires. It has been estimated that the area burned by wildfires across the Western US since the </w:t>
-            </w:r>
-            <w:proofErr w:type="spellStart"/>
-            <w:r>
-              <w:t>mid 80s</w:t>
-            </w:r>
-            <w:proofErr w:type="spellEnd"/>
-            <w:r>
-              <w:t xml:space="preserve"> was twice what it would have been without climate change</w:t>
+              <w:t xml:space="preserve"> hotter and drier conditions are increasing areas burned by wildfires. It has been estimated that the area burned by wildfires across the Western US since the mid 80s was twice what it would have been without climate change</w:t>
             </w:r>
             <w:r>
               <w:t>, and this was before even accounting for last summer California wildfires, by far the largest on record</w:t>
@@ -1017,8 +1093,24 @@
               <w:rPr>
                 <w:rStyle w:val="FootnoteReference"/>
               </w:rPr>
-              <w:footnoteReference w:id="4"/>
-            </w:r>
+              <w:footnoteReference w:id="7"/>
+            </w:r>
+            <w:ins w:id="18" w:author="Bluebery PLANTEROSE" w:date="2021-01-13T11:36:00Z">
+              <w:r>
+                <w:t xml:space="preserve"> In 2020, wil</w:t>
+              </w:r>
+            </w:ins>
+            <w:ins w:id="19" w:author="Bluebery PLANTEROSE" w:date="2021-01-13T11:37:00Z">
+              <w:r>
+                <w:t>dfires in California destructed more than 9,200 structures.</w:t>
+              </w:r>
+              <w:r>
+                <w:rPr>
+                  <w:rStyle w:val="FootnoteReference"/>
+                </w:rPr>
+                <w:footnoteReference w:id="8"/>
+              </w:r>
+            </w:ins>
           </w:p>
         </w:tc>
         <w:tc>
@@ -1255,15 +1347,35 @@
               </w:rPr>
               <w:t xml:space="preserve"> concentration, next to polluting cars (cars with smoke), planes, and coal power plants / factories (e.g. using </w:t>
             </w:r>
-            <w:hyperlink r:id="rId10">
-              <w:r>
-                <w:rPr>
-                  <w:rStyle w:val="Hyperlink"/>
-                  <w:lang w:val="en-US"/>
-                </w:rPr>
-                <w:t>https://www.temperaturerecord.org/</w:t>
-              </w:r>
-            </w:hyperlink>
+            <w:r>
+              <w:fldChar w:fldCharType="begin"/>
+            </w:r>
+            <w:r>
+              <w:rPr>
+                <w:lang w:val="en-US"/>
+                <w:rPrChange w:id="21" w:author="Bluebery PLANTEROSE" w:date="2021-01-13T11:28:00Z">
+                  <w:rPr/>
+                </w:rPrChange>
+              </w:rPr>
+              <w:instrText xml:space="preserve"> HYPERLINK "https://www.temperaturerecord.org/" \h </w:instrText>
+            </w:r>
+            <w:r>
+              <w:fldChar w:fldCharType="separate"/>
+            </w:r>
+            <w:r>
+              <w:rPr>
+                <w:rStyle w:val="Hyperlink"/>
+                <w:lang w:val="en-US"/>
+              </w:rPr>
+              <w:t>https://www.temperaturerecord.org/</w:t>
+            </w:r>
+            <w:r>
+              <w:rPr>
+                <w:rStyle w:val="Hyperlink"/>
+                <w:lang w:val="en-US"/>
+              </w:rPr>
+              <w:fldChar w:fldCharType="end"/>
+            </w:r>
             <w:r>
               <w:rPr>
                 <w:lang w:val="en-US"/>
@@ -1368,15 +1480,35 @@
               </w:rPr>
               <w:t xml:space="preserve">Show graph of temperatures (e.g. using </w:t>
             </w:r>
-            <w:hyperlink r:id="rId11">
-              <w:r>
-                <w:rPr>
-                  <w:rStyle w:val="Hyperlink"/>
-                  <w:lang w:val="en-US"/>
-                </w:rPr>
-                <w:t>https://www.temperaturerecord.org/</w:t>
-              </w:r>
-            </w:hyperlink>
+            <w:r>
+              <w:fldChar w:fldCharType="begin"/>
+            </w:r>
+            <w:r>
+              <w:rPr>
+                <w:lang w:val="en-US"/>
+                <w:rPrChange w:id="22" w:author="Bluebery PLANTEROSE" w:date="2021-01-13T11:28:00Z">
+                  <w:rPr/>
+                </w:rPrChange>
+              </w:rPr>
+              <w:instrText xml:space="preserve"> HYPERLINK "https://www.temperaturerecord.org/" \h </w:instrText>
+            </w:r>
+            <w:r>
+              <w:fldChar w:fldCharType="separate"/>
+            </w:r>
+            <w:r>
+              <w:rPr>
+                <w:rStyle w:val="Hyperlink"/>
+                <w:lang w:val="en-US"/>
+              </w:rPr>
+              <w:t>https://www.temperaturerecord.org/</w:t>
+            </w:r>
+            <w:r>
+              <w:rPr>
+                <w:rStyle w:val="Hyperlink"/>
+                <w:lang w:val="en-US"/>
+              </w:rPr>
+              <w:fldChar w:fldCharType="end"/>
+            </w:r>
             <w:r>
               <w:rPr>
                 <w:lang w:val="en-US"/>
@@ -1437,6 +1569,7 @@
           </w:tcPr>
           <w:p>
             <w:r>
+              <w:lastRenderedPageBreak/>
               <w:t xml:space="preserve">Mais si les émissions de gaz à effet de serre continuent sur leur tendance actuelle, l’augmentation de la température mondiale sera de 4 °C en 2100 et de 7 °C en 2200. </w:t>
             </w:r>
           </w:p>
@@ -1576,7 +1709,6 @@
                 <w:iCs/>
                 <w:lang w:val="en-US"/>
               </w:rPr>
-              <w:lastRenderedPageBreak/>
               <w:t>Shows a skull with “</w:t>
             </w:r>
             <w:r>
@@ -1669,7 +1801,7 @@
                 <w:iCs/>
                 <w:lang w:val="fr-FR"/>
               </w:rPr>
-              <w:footnoteReference w:id="5"/>
+              <w:footnoteReference w:id="9"/>
             </w:r>
           </w:p>
         </w:tc>
@@ -1752,7 +1884,7 @@
                 <w:rStyle w:val="FootnoteReference"/>
                 <w:lang w:val="fr-FR"/>
               </w:rPr>
-              <w:footnoteReference w:id="6"/>
+              <w:footnoteReference w:id="10"/>
             </w:r>
             <w:r>
               <w:rPr>
@@ -1760,7 +1892,7 @@
               </w:rPr>
               <w:t xml:space="preserve"> et les records de températures pourront atteindre 50°C, notamment dans l’Est</w:t>
             </w:r>
-            <w:commentRangeStart w:id="0"/>
+            <w:commentRangeStart w:id="23"/>
             <w:r>
               <w:rPr>
                 <w:lang w:val="fr-FR"/>
@@ -1772,15 +1904,15 @@
                 <w:rStyle w:val="FootnoteReference"/>
                 <w:lang w:val="fr-FR"/>
               </w:rPr>
-              <w:footnoteReference w:id="7"/>
-            </w:r>
-            <w:commentRangeEnd w:id="0"/>
+              <w:footnoteReference w:id="11"/>
+            </w:r>
+            <w:commentRangeEnd w:id="23"/>
             <w:r>
               <w:rPr>
                 <w:rStyle w:val="CommentReference"/>
                 <w:lang w:val="fr-FR"/>
               </w:rPr>
-              <w:commentReference w:id="0"/>
+              <w:commentReference w:id="23"/>
             </w:r>
             <w:r>
               <w:rPr>
@@ -1788,6 +1920,29 @@
               </w:rPr>
               <w:t xml:space="preserve"> </w:t>
             </w:r>
+            <w:ins w:id="24" w:author="Bluebery PLANTEROSE" w:date="2021-01-13T11:37:00Z">
+              <w:r>
+                <w:rPr>
+                  <w:lang w:val="fr-FR"/>
+                </w:rPr>
+                <w:t>En 2003,</w:t>
+              </w:r>
+            </w:ins>
+            <w:ins w:id="25" w:author="Bluebery PLANTEROSE" w:date="2021-01-13T11:38:00Z">
+              <w:r>
+                <w:rPr>
+                  <w:lang w:val="fr-FR"/>
+                </w:rPr>
+                <w:t xml:space="preserve"> la canicule avait entraîné 20 000 morts.</w:t>
+              </w:r>
+              <w:r>
+                <w:rPr>
+                  <w:rStyle w:val="FootnoteReference"/>
+                  <w:lang w:val="fr-FR"/>
+                </w:rPr>
+                <w:footnoteReference w:id="12"/>
+              </w:r>
+            </w:ins>
           </w:p>
         </w:tc>
         <w:tc>
@@ -1885,8 +2040,53 @@
                 <w:rStyle w:val="FootnoteReference"/>
                 <w:lang w:val="fr-FR"/>
               </w:rPr>
-              <w:footnoteReference w:id="8"/>
-            </w:r>
+              <w:footnoteReference w:id="13"/>
+            </w:r>
+            <w:ins w:id="28" w:author="Bluebery PLANTEROSE" w:date="2021-01-13T11:39:00Z">
+              <w:r>
+                <w:rPr>
+                  <w:lang w:val="fr-FR"/>
+                </w:rPr>
+                <w:t xml:space="preserve"> Dans les zones urbaines</w:t>
+              </w:r>
+              <w:r>
+                <w:rPr>
+                  <w:lang w:val="fr-FR"/>
+                </w:rPr>
+                <w:t xml:space="preserve"> pourrait causer </w:t>
+              </w:r>
+            </w:ins>
+            <w:ins w:id="29" w:author="Bluebery PLANTEROSE" w:date="2021-01-13T11:40:00Z">
+              <w:r>
+                <w:rPr>
+                  <w:lang w:val="fr-FR"/>
+                </w:rPr>
+                <w:t>$</w:t>
+              </w:r>
+            </w:ins>
+            <w:ins w:id="30" w:author="Bluebery PLANTEROSE" w:date="2021-01-13T11:39:00Z">
+              <w:r>
+                <w:rPr>
+                  <w:lang w:val="fr-FR"/>
+                </w:rPr>
+                <w:t>3,5</w:t>
+              </w:r>
+            </w:ins>
+            <w:ins w:id="31" w:author="Bluebery PLANTEROSE" w:date="2021-01-13T11:40:00Z">
+              <w:r>
+                <w:rPr>
+                  <w:lang w:val="fr-FR"/>
+                </w:rPr>
+                <w:t xml:space="preserve"> Mds de dommages annuels dans les zones urbaines.</w:t>
+              </w:r>
+              <w:r>
+                <w:rPr>
+                  <w:rStyle w:val="FootnoteReference"/>
+                  <w:lang w:val="fr-FR"/>
+                </w:rPr>
+                <w:footnoteReference w:id="14"/>
+              </w:r>
+            </w:ins>
           </w:p>
         </w:tc>
         <w:tc>
@@ -2138,15 +2338,35 @@
               </w:rPr>
               <w:t xml:space="preserve"> concentration, next to polluting cars (cars with smoke), planes, and coal power plants / factories (e.g. using </w:t>
             </w:r>
-            <w:hyperlink r:id="rId14">
-              <w:r>
-                <w:rPr>
-                  <w:rStyle w:val="Hyperlink"/>
-                  <w:lang w:val="en-US"/>
-                </w:rPr>
-                <w:t>https://www.temperaturerecord.org/</w:t>
-              </w:r>
-            </w:hyperlink>
+            <w:r>
+              <w:fldChar w:fldCharType="begin"/>
+            </w:r>
+            <w:r>
+              <w:rPr>
+                <w:lang w:val="en-US"/>
+                <w:rPrChange w:id="33" w:author="Bluebery PLANTEROSE" w:date="2021-01-13T11:29:00Z">
+                  <w:rPr/>
+                </w:rPrChange>
+              </w:rPr>
+              <w:instrText xml:space="preserve"> HYPERLINK "https://www.temperaturerecord.org/" \h </w:instrText>
+            </w:r>
+            <w:r>
+              <w:fldChar w:fldCharType="separate"/>
+            </w:r>
+            <w:r>
+              <w:rPr>
+                <w:rStyle w:val="Hyperlink"/>
+                <w:lang w:val="en-US"/>
+              </w:rPr>
+              <w:t>https://www.temperaturerecord.org/</w:t>
+            </w:r>
+            <w:r>
+              <w:rPr>
+                <w:rStyle w:val="Hyperlink"/>
+                <w:lang w:val="en-US"/>
+              </w:rPr>
+              <w:fldChar w:fldCharType="end"/>
+            </w:r>
             <w:r>
               <w:rPr>
                 <w:lang w:val="en-US"/>
@@ -2234,19 +2454,11 @@
                 <w:lang w:val="en-US"/>
               </w:rPr>
             </w:pPr>
-            <w:proofErr w:type="gramStart"/>
-            <w:r>
-              <w:rPr>
-                <w:lang w:val="en-US"/>
-              </w:rPr>
-              <w:t>And</w:t>
-            </w:r>
-            <w:proofErr w:type="gramEnd"/>
-            <w:r>
-              <w:rPr>
-                <w:lang w:val="en-US"/>
-              </w:rPr>
-              <w:t xml:space="preserve"> it’s the concentration of greenhouse gases like CO</w:t>
+            <w:r>
+              <w:rPr>
+                <w:lang w:val="en-US"/>
+              </w:rPr>
+              <w:t>And it’s the concentration of greenhouse gases like CO</w:t>
             </w:r>
             <w:r>
               <w:rPr>
@@ -2279,15 +2491,44 @@
               </w:rPr>
               <w:t xml:space="preserve">Show graph of temperatures (e.g. using </w:t>
             </w:r>
-            <w:hyperlink r:id="rId15">
-              <w:r>
-                <w:rPr>
-                  <w:rStyle w:val="Hyperlink"/>
-                  <w:lang w:val="en-US"/>
-                </w:rPr>
-                <w:t>https://www.temperaturerecord.org/</w:t>
-              </w:r>
-            </w:hyperlink>
+            <w:r>
+              <w:fldChar w:fldCharType="begin"/>
+            </w:r>
+            <w:r>
+              <w:rPr>
+                <w:lang w:val="en-US"/>
+                <w:rPrChange w:id="34" w:author="Bluebery PLANTEROSE" w:date="2021-01-13T11:29:00Z">
+                  <w:rPr/>
+                </w:rPrChange>
+              </w:rPr>
+              <w:instrText xml:space="preserve"> HYPERLINK "https</w:instrText>
+            </w:r>
+            <w:r>
+              <w:rPr>
+                <w:lang w:val="en-US"/>
+                <w:rPrChange w:id="35" w:author="Bluebery PLANTEROSE" w:date="2021-01-13T11:29:00Z">
+                  <w:rPr/>
+                </w:rPrChange>
+              </w:rPr>
+              <w:instrText xml:space="preserve">://www.temperaturerecord.org/" \h </w:instrText>
+            </w:r>
+            <w:r>
+              <w:fldChar w:fldCharType="separate"/>
+            </w:r>
+            <w:r>
+              <w:rPr>
+                <w:rStyle w:val="Hyperlink"/>
+                <w:lang w:val="en-US"/>
+              </w:rPr>
+              <w:t>https://www.temperaturerecord.org/</w:t>
+            </w:r>
+            <w:r>
+              <w:rPr>
+                <w:rStyle w:val="Hyperlink"/>
+                <w:lang w:val="en-US"/>
+              </w:rPr>
+              <w:fldChar w:fldCharType="end"/>
+            </w:r>
             <w:r>
               <w:rPr>
                 <w:lang w:val="en-US"/>
@@ -2316,7 +2557,6 @@
               <w:rPr>
                 <w:lang w:val="en-US"/>
               </w:rPr>
-              <w:lastRenderedPageBreak/>
               <w:t>Climate scientists agree: the build-up in the atmosphere of greenhouse gases released by human activity causes climate change.</w:t>
             </w:r>
           </w:p>
@@ -2345,14 +2585,12 @@
                 <w:lang w:val="en-US"/>
               </w:rPr>
             </w:pPr>
-            <w:proofErr w:type="gramStart"/>
             <w:r>
               <w:rPr>
                 <w:lang w:val="en-US"/>
               </w:rPr>
               <w:t>A rapid transition away from fossil fuels is technically possible and could contain global warming below +2°C.</w:t>
             </w:r>
-            <w:proofErr w:type="gramEnd"/>
           </w:p>
         </w:tc>
         <w:tc>
@@ -2399,19 +2637,11 @@
                 <w:lang w:val="en-US"/>
               </w:rPr>
             </w:pPr>
-            <w:proofErr w:type="gramStart"/>
-            <w:r>
-              <w:rPr>
-                <w:lang w:val="en-US"/>
-              </w:rPr>
-              <w:t>But</w:t>
-            </w:r>
-            <w:proofErr w:type="gramEnd"/>
-            <w:r>
-              <w:rPr>
-                <w:lang w:val="en-US"/>
-              </w:rPr>
-              <w:t xml:space="preserve"> if greenhouse gas emissions continue on their current trend, the average global warming will be +4°C in 2100 and +7°C in 2200. </w:t>
+            <w:r>
+              <w:rPr>
+                <w:lang w:val="en-US"/>
+              </w:rPr>
+              <w:t xml:space="preserve">But if greenhouse gas emissions continue on their current trend, the average global warming will be +4°C in 2100 and +7°C in 2200. </w:t>
             </w:r>
           </w:p>
         </w:tc>
@@ -2516,7 +2746,7 @@
                 <w:rStyle w:val="FootnoteReference"/>
                 <w:lang w:val="en-US"/>
               </w:rPr>
-              <w:footnoteReference w:id="9"/>
+              <w:footnoteReference w:id="15"/>
             </w:r>
           </w:p>
           <w:p>
@@ -2595,8 +2825,6 @@
             <w:r>
               <w:t xml:space="preserve"> </w:t>
             </w:r>
-            <w:bookmarkStart w:id="1" w:name="_GoBack"/>
-            <w:bookmarkEnd w:id="1"/>
             <w:r>
               <w:t>km of coast, Denmark is particularly vulnerable to sea level rise. Actually, it is the European country with the largest costs per capita from sea level rise.</w:t>
             </w:r>
@@ -2604,11 +2832,27 @@
               <w:rPr>
                 <w:rStyle w:val="FootnoteReference"/>
               </w:rPr>
-              <w:footnoteReference w:id="10"/>
+              <w:footnoteReference w:id="16"/>
             </w:r>
             <w:r>
               <w:t xml:space="preserve"> </w:t>
             </w:r>
+            <w:ins w:id="40" w:author="Bluebery PLANTEROSE" w:date="2021-01-13T11:40:00Z">
+              <w:r>
+                <w:t>In coastal areas, the rise of water</w:t>
+              </w:r>
+            </w:ins>
+            <w:ins w:id="41" w:author="Bluebery PLANTEROSE" w:date="2021-01-13T11:41:00Z">
+              <w:r>
+                <w:t xml:space="preserve"> could lead to $2.8 billions of annual damages in urban areas.</w:t>
+              </w:r>
+              <w:r>
+                <w:rPr>
+                  <w:rStyle w:val="FootnoteReference"/>
+                </w:rPr>
+                <w:footnoteReference w:id="17"/>
+              </w:r>
+            </w:ins>
           </w:p>
         </w:tc>
         <w:tc>
@@ -2669,7 +2913,7 @@
                 <w:rStyle w:val="FootnoteReference"/>
                 <w:lang w:val="en-US"/>
               </w:rPr>
-              <w:footnoteReference w:id="11"/>
+              <w:footnoteReference w:id="18"/>
             </w:r>
             <w:r>
               <w:rPr>
@@ -2721,49 +2965,7 @@
               <w:rPr>
                 <w:lang w:val="en-US"/>
               </w:rPr>
-              <w:t xml:space="preserve">Climate change will also disrupt ecosystems: </w:t>
-            </w:r>
-            <w:proofErr w:type="gramStart"/>
-            <w:r>
-              <w:rPr>
-                <w:lang w:val="en-US"/>
-              </w:rPr>
-              <w:t>most species will migrate to the North</w:t>
-            </w:r>
-            <w:proofErr w:type="gramEnd"/>
-            <w:r>
-              <w:rPr>
-                <w:lang w:val="en-US"/>
-              </w:rPr>
-              <w:t xml:space="preserve">, </w:t>
-            </w:r>
-            <w:proofErr w:type="gramStart"/>
-            <w:r>
-              <w:rPr>
-                <w:lang w:val="en-US"/>
-              </w:rPr>
-              <w:t>some will disappear</w:t>
-            </w:r>
-            <w:proofErr w:type="gramEnd"/>
-            <w:r>
-              <w:rPr>
-                <w:lang w:val="en-US"/>
-              </w:rPr>
-              <w:t xml:space="preserve">. </w:t>
-            </w:r>
-            <w:proofErr w:type="gramStart"/>
-            <w:r>
-              <w:rPr>
-                <w:lang w:val="en-US"/>
-              </w:rPr>
-              <w:t>And</w:t>
-            </w:r>
-            <w:proofErr w:type="gramEnd"/>
-            <w:r>
-              <w:rPr>
-                <w:lang w:val="en-US"/>
-              </w:rPr>
-              <w:t xml:space="preserve"> we expect more</w:t>
+              <w:t>Climate change will also disrupt ecosystems: most species will migrate to the North, some will disappear. And we expect more</w:t>
             </w:r>
             <w:r>
               <w:rPr>
@@ -2775,7 +2977,22 @@
               <w:rPr>
                 <w:lang w:val="en-US"/>
               </w:rPr>
-              <w:t xml:space="preserve">ygen depletion in Danish waters, which will damage marine ecosystems. </w:t>
+              <w:t>ygen depleti</w:t>
+            </w:r>
+            <w:bookmarkStart w:id="47" w:name="_GoBack"/>
+            <w:bookmarkEnd w:id="47"/>
+            <w:r>
+              <w:rPr>
+                <w:lang w:val="en-US"/>
+              </w:rPr>
+              <w:t xml:space="preserve">on </w:t>
+            </w:r>
+            <w:r>
+              <w:rPr>
+                <w:lang w:val="en-US"/>
+              </w:rPr>
+              <w:lastRenderedPageBreak/>
+              <w:t xml:space="preserve">in Danish waters, which will damage marine ecosystems. </w:t>
             </w:r>
           </w:p>
         </w:tc>
@@ -2793,21 +3010,8 @@
               <w:rPr>
                 <w:lang w:val="en-US"/>
               </w:rPr>
-              <w:t xml:space="preserve">Shows a beach with birds where the water becomes green and many algae appear on the sand, </w:t>
-            </w:r>
-            <w:proofErr w:type="gramStart"/>
-            <w:r>
-              <w:rPr>
-                <w:lang w:val="en-US"/>
-              </w:rPr>
-              <w:t>then</w:t>
-            </w:r>
-            <w:proofErr w:type="gramEnd"/>
-            <w:r>
-              <w:rPr>
-                <w:lang w:val="en-US"/>
-              </w:rPr>
-              <w:t xml:space="preserve"> the birds fly away.</w:t>
+              <w:lastRenderedPageBreak/>
+              <w:t>Shows a beach with birds where the water becomes green and many algae appear on the sand, then the birds fly away.</w:t>
             </w:r>
           </w:p>
         </w:tc>
@@ -2879,8 +3083,8 @@
 </file>
 
 <file path=word/comments.xml><?xml version="1.0" encoding="utf-8"?>
-<w:comments xmlns:wpc="http://schemas.microsoft.com/office/word/2010/wordprocessingCanvas" xmlns:cx="http://schemas.microsoft.com/office/drawing/2014/chartex" xmlns:cx1="http://schemas.microsoft.com/office/drawing/2015/9/8/chartex" xmlns:mc="http://schemas.openxmlformats.org/markup-compatibility/2006" xmlns:o="urn:schemas-microsoft-com:office:office" xmlns:r="http://schemas.openxmlformats.org/officeDocument/2006/relationships" xmlns:m="http://schemas.openxmlformats.org/officeDocument/2006/math" xmlns:v="urn:schemas-microsoft-com:vml" xmlns:wp14="http://schemas.microsoft.com/office/word/2010/wordprocessingDrawing" xmlns:wp="http://schemas.openxmlformats.org/drawingml/2006/wordprocessingDrawing" xmlns:w10="urn:schemas-microsoft-com:office:word" xmlns:w="http://schemas.openxmlformats.org/wordprocessingml/2006/main" xmlns:w14="http://schemas.microsoft.com/office/word/2010/wordml" xmlns:w15="http://schemas.microsoft.com/office/word/2012/wordml" xmlns:w16se="http://schemas.microsoft.com/office/word/2015/wordml/symex" xmlns:wpg="http://schemas.microsoft.com/office/word/2010/wordprocessingGroup" xmlns:wpi="http://schemas.microsoft.com/office/word/2010/wordprocessingInk" xmlns:wne="http://schemas.microsoft.com/office/word/2006/wordml" xmlns:wps="http://schemas.microsoft.com/office/word/2010/wordprocessingShape" mc:Ignorable="w14 w15 w16se wp14">
-  <w:comment w:id="0" w:author="Fabre  Adrien" w:date="2021-01-12T23:29:00Z" w:initials="FA">
+<w:comments xmlns:wpc="http://schemas.microsoft.com/office/word/2010/wordprocessingCanvas" xmlns:cx="http://schemas.microsoft.com/office/drawing/2014/chartex" xmlns:cx1="http://schemas.microsoft.com/office/drawing/2015/9/8/chartex" xmlns:cx2="http://schemas.microsoft.com/office/drawing/2015/10/21/chartex" xmlns:cx3="http://schemas.microsoft.com/office/drawing/2016/5/9/chartex" xmlns:cx4="http://schemas.microsoft.com/office/drawing/2016/5/10/chartex" xmlns:cx5="http://schemas.microsoft.com/office/drawing/2016/5/11/chartex" xmlns:cx6="http://schemas.microsoft.com/office/drawing/2016/5/12/chartex" xmlns:cx7="http://schemas.microsoft.com/office/drawing/2016/5/13/chartex" xmlns:cx8="http://schemas.microsoft.com/office/drawing/2016/5/14/chartex" xmlns:mc="http://schemas.openxmlformats.org/markup-compatibility/2006" xmlns:aink="http://schemas.microsoft.com/office/drawing/2016/ink" xmlns:am3d="http://schemas.microsoft.com/office/drawing/2017/model3d" xmlns:o="urn:schemas-microsoft-com:office:office" xmlns:r="http://schemas.openxmlformats.org/officeDocument/2006/relationships" xmlns:m="http://schemas.openxmlformats.org/officeDocument/2006/math" xmlns:v="urn:schemas-microsoft-com:vml" xmlns:wp14="http://schemas.microsoft.com/office/word/2010/wordprocessingDrawing" xmlns:wp="http://schemas.openxmlformats.org/drawingml/2006/wordprocessingDrawing" xmlns:w10="urn:schemas-microsoft-com:office:word" xmlns:w="http://schemas.openxmlformats.org/wordprocessingml/2006/main" xmlns:w14="http://schemas.microsoft.com/office/word/2010/wordml" xmlns:w15="http://schemas.microsoft.com/office/word/2012/wordml" xmlns:w16cid="http://schemas.microsoft.com/office/word/2016/wordml/cid" xmlns:w16se="http://schemas.microsoft.com/office/word/2015/wordml/symex" xmlns:wpg="http://schemas.microsoft.com/office/word/2010/wordprocessingGroup" xmlns:wpi="http://schemas.microsoft.com/office/word/2010/wordprocessingInk" xmlns:wne="http://schemas.microsoft.com/office/word/2006/wordml" xmlns:wps="http://schemas.microsoft.com/office/word/2010/wordprocessingShape" mc:Ignorable="w14 w15 w16se w16cid wp14">
+  <w:comment w:id="23" w:author="Fabre  Adrien" w:date="2021-01-12T23:29:00Z" w:initials="FA">
     <w:p>
       <w:pPr>
         <w:pStyle w:val="CommentText"/>
@@ -2984,13 +3188,19 @@
 </file>
 
 <file path=word/commentsExtended.xml><?xml version="1.0" encoding="utf-8"?>
-<w15:commentsEx xmlns:wpc="http://schemas.microsoft.com/office/word/2010/wordprocessingCanvas" xmlns:cx="http://schemas.microsoft.com/office/drawing/2014/chartex" xmlns:cx1="http://schemas.microsoft.com/office/drawing/2015/9/8/chartex" xmlns:mc="http://schemas.openxmlformats.org/markup-compatibility/2006" xmlns:o="urn:schemas-microsoft-com:office:office" xmlns:r="http://schemas.openxmlformats.org/officeDocument/2006/relationships" xmlns:m="http://schemas.openxmlformats.org/officeDocument/2006/math" xmlns:v="urn:schemas-microsoft-com:vml" xmlns:wp14="http://schemas.microsoft.com/office/word/2010/wordprocessingDrawing" xmlns:wp="http://schemas.openxmlformats.org/drawingml/2006/wordprocessingDrawing" xmlns:w10="urn:schemas-microsoft-com:office:word" xmlns:w="http://schemas.openxmlformats.org/wordprocessingml/2006/main" xmlns:w14="http://schemas.microsoft.com/office/word/2010/wordml" xmlns:w15="http://schemas.microsoft.com/office/word/2012/wordml" xmlns:w16se="http://schemas.microsoft.com/office/word/2015/wordml/symex" xmlns:wpg="http://schemas.microsoft.com/office/word/2010/wordprocessingGroup" xmlns:wpi="http://schemas.microsoft.com/office/word/2010/wordprocessingInk" xmlns:wne="http://schemas.microsoft.com/office/word/2006/wordml" xmlns:wps="http://schemas.microsoft.com/office/word/2010/wordprocessingShape" mc:Ignorable="w14 w15 w16se wp14">
+<w15:commentsEx xmlns:wpc="http://schemas.microsoft.com/office/word/2010/wordprocessingCanvas" xmlns:cx="http://schemas.microsoft.com/office/drawing/2014/chartex" xmlns:cx1="http://schemas.microsoft.com/office/drawing/2015/9/8/chartex" xmlns:cx2="http://schemas.microsoft.com/office/drawing/2015/10/21/chartex" xmlns:cx3="http://schemas.microsoft.com/office/drawing/2016/5/9/chartex" xmlns:cx4="http://schemas.microsoft.com/office/drawing/2016/5/10/chartex" xmlns:cx5="http://schemas.microsoft.com/office/drawing/2016/5/11/chartex" xmlns:cx6="http://schemas.microsoft.com/office/drawing/2016/5/12/chartex" xmlns:cx7="http://schemas.microsoft.com/office/drawing/2016/5/13/chartex" xmlns:cx8="http://schemas.microsoft.com/office/drawing/2016/5/14/chartex" xmlns:mc="http://schemas.openxmlformats.org/markup-compatibility/2006" xmlns:aink="http://schemas.microsoft.com/office/drawing/2016/ink" xmlns:am3d="http://schemas.microsoft.com/office/drawing/2017/model3d" xmlns:o="urn:schemas-microsoft-com:office:office" xmlns:r="http://schemas.openxmlformats.org/officeDocument/2006/relationships" xmlns:m="http://schemas.openxmlformats.org/officeDocument/2006/math" xmlns:v="urn:schemas-microsoft-com:vml" xmlns:wp14="http://schemas.microsoft.com/office/word/2010/wordprocessingDrawing" xmlns:wp="http://schemas.openxmlformats.org/drawingml/2006/wordprocessingDrawing" xmlns:w10="urn:schemas-microsoft-com:office:word" xmlns:w="http://schemas.openxmlformats.org/wordprocessingml/2006/main" xmlns:w14="http://schemas.microsoft.com/office/word/2010/wordml" xmlns:w15="http://schemas.microsoft.com/office/word/2012/wordml" xmlns:w16cid="http://schemas.microsoft.com/office/word/2016/wordml/cid" xmlns:w16se="http://schemas.microsoft.com/office/word/2015/wordml/symex" xmlns:wpg="http://schemas.microsoft.com/office/word/2010/wordprocessingGroup" xmlns:wpi="http://schemas.microsoft.com/office/word/2010/wordprocessingInk" xmlns:wne="http://schemas.microsoft.com/office/word/2006/wordml" xmlns:wps="http://schemas.microsoft.com/office/word/2010/wordprocessingShape" mc:Ignorable="w14 w15 w16se w16cid wp14">
   <w15:commentEx w15:paraId="19E6FDCC" w15:done="0"/>
 </w15:commentsEx>
 </file>
 
+<file path=word/commentsIds.xml><?xml version="1.0" encoding="utf-8"?>
+<w16cid:commentsIds xmlns:wpc="http://schemas.microsoft.com/office/word/2010/wordprocessingCanvas" xmlns:cx="http://schemas.microsoft.com/office/drawing/2014/chartex" xmlns:cx1="http://schemas.microsoft.com/office/drawing/2015/9/8/chartex" xmlns:cx2="http://schemas.microsoft.com/office/drawing/2015/10/21/chartex" xmlns:cx3="http://schemas.microsoft.com/office/drawing/2016/5/9/chartex" xmlns:cx4="http://schemas.microsoft.com/office/drawing/2016/5/10/chartex" xmlns:cx5="http://schemas.microsoft.com/office/drawing/2016/5/11/chartex" xmlns:cx6="http://schemas.microsoft.com/office/drawing/2016/5/12/chartex" xmlns:cx7="http://schemas.microsoft.com/office/drawing/2016/5/13/chartex" xmlns:cx8="http://schemas.microsoft.com/office/drawing/2016/5/14/chartex" xmlns:mc="http://schemas.openxmlformats.org/markup-compatibility/2006" xmlns:aink="http://schemas.microsoft.com/office/drawing/2016/ink" xmlns:am3d="http://schemas.microsoft.com/office/drawing/2017/model3d" xmlns:o="urn:schemas-microsoft-com:office:office" xmlns:r="http://schemas.openxmlformats.org/officeDocument/2006/relationships" xmlns:m="http://schemas.openxmlformats.org/officeDocument/2006/math" xmlns:v="urn:schemas-microsoft-com:vml" xmlns:wp14="http://schemas.microsoft.com/office/word/2010/wordprocessingDrawing" xmlns:wp="http://schemas.openxmlformats.org/drawingml/2006/wordprocessingDrawing" xmlns:w10="urn:schemas-microsoft-com:office:word" xmlns:w="http://schemas.openxmlformats.org/wordprocessingml/2006/main" xmlns:w14="http://schemas.microsoft.com/office/word/2010/wordml" xmlns:w15="http://schemas.microsoft.com/office/word/2012/wordml" xmlns:w16cid="http://schemas.microsoft.com/office/word/2016/wordml/cid" xmlns:w16se="http://schemas.microsoft.com/office/word/2015/wordml/symex" xmlns:wpg="http://schemas.microsoft.com/office/word/2010/wordprocessingGroup" xmlns:wpi="http://schemas.microsoft.com/office/word/2010/wordprocessingInk" xmlns:wne="http://schemas.microsoft.com/office/word/2006/wordml" xmlns:wps="http://schemas.microsoft.com/office/word/2010/wordprocessingShape" mc:Ignorable="w14 w15 w16se w16cid wp14">
+  <w16cid:commentId w16cid:paraId="19E6FDCC" w16cid:durableId="23A957C8"/>
+</w16cid:commentsIds>
+</file>
+
 <file path=word/endnotes.xml><?xml version="1.0" encoding="utf-8"?>
-<w:endnotes xmlns:wpc="http://schemas.microsoft.com/office/word/2010/wordprocessingCanvas" xmlns:cx="http://schemas.microsoft.com/office/drawing/2014/chartex" xmlns:cx1="http://schemas.microsoft.com/office/drawing/2015/9/8/chartex" xmlns:mc="http://schemas.openxmlformats.org/markup-compatibility/2006" xmlns:o="urn:schemas-microsoft-com:office:office" xmlns:r="http://schemas.openxmlformats.org/officeDocument/2006/relationships" xmlns:m="http://schemas.openxmlformats.org/officeDocument/2006/math" xmlns:v="urn:schemas-microsoft-com:vml" xmlns:wp14="http://schemas.microsoft.com/office/word/2010/wordprocessingDrawing" xmlns:wp="http://schemas.openxmlformats.org/drawingml/2006/wordprocessingDrawing" xmlns:w10="urn:schemas-microsoft-com:office:word" xmlns:w="http://schemas.openxmlformats.org/wordprocessingml/2006/main" xmlns:w14="http://schemas.microsoft.com/office/word/2010/wordml" xmlns:w15="http://schemas.microsoft.com/office/word/2012/wordml" xmlns:w16se="http://schemas.microsoft.com/office/word/2015/wordml/symex" xmlns:wpg="http://schemas.microsoft.com/office/word/2010/wordprocessingGroup" xmlns:wpi="http://schemas.microsoft.com/office/word/2010/wordprocessingInk" xmlns:wne="http://schemas.microsoft.com/office/word/2006/wordml" xmlns:wps="http://schemas.microsoft.com/office/word/2010/wordprocessingShape" mc:Ignorable="w14 w15 w16se wp14">
+<w:endnotes xmlns:wpc="http://schemas.microsoft.com/office/word/2010/wordprocessingCanvas" xmlns:cx="http://schemas.microsoft.com/office/drawing/2014/chartex" xmlns:cx1="http://schemas.microsoft.com/office/drawing/2015/9/8/chartex" xmlns:cx2="http://schemas.microsoft.com/office/drawing/2015/10/21/chartex" xmlns:cx3="http://schemas.microsoft.com/office/drawing/2016/5/9/chartex" xmlns:cx4="http://schemas.microsoft.com/office/drawing/2016/5/10/chartex" xmlns:cx5="http://schemas.microsoft.com/office/drawing/2016/5/11/chartex" xmlns:cx6="http://schemas.microsoft.com/office/drawing/2016/5/12/chartex" xmlns:cx7="http://schemas.microsoft.com/office/drawing/2016/5/13/chartex" xmlns:cx8="http://schemas.microsoft.com/office/drawing/2016/5/14/chartex" xmlns:mc="http://schemas.openxmlformats.org/markup-compatibility/2006" xmlns:aink="http://schemas.microsoft.com/office/drawing/2016/ink" xmlns:am3d="http://schemas.microsoft.com/office/drawing/2017/model3d" xmlns:o="urn:schemas-microsoft-com:office:office" xmlns:r="http://schemas.openxmlformats.org/officeDocument/2006/relationships" xmlns:m="http://schemas.openxmlformats.org/officeDocument/2006/math" xmlns:v="urn:schemas-microsoft-com:vml" xmlns:wp14="http://schemas.microsoft.com/office/word/2010/wordprocessingDrawing" xmlns:wp="http://schemas.openxmlformats.org/drawingml/2006/wordprocessingDrawing" xmlns:w10="urn:schemas-microsoft-com:office:word" xmlns:w="http://schemas.openxmlformats.org/wordprocessingml/2006/main" xmlns:w14="http://schemas.microsoft.com/office/word/2010/wordml" xmlns:w15="http://schemas.microsoft.com/office/word/2012/wordml" xmlns:w16cid="http://schemas.microsoft.com/office/word/2016/wordml/cid" xmlns:w16se="http://schemas.microsoft.com/office/word/2015/wordml/symex" xmlns:wpg="http://schemas.microsoft.com/office/word/2010/wordprocessingGroup" xmlns:wpi="http://schemas.microsoft.com/office/word/2010/wordprocessingInk" xmlns:wne="http://schemas.microsoft.com/office/word/2006/wordml" xmlns:wps="http://schemas.microsoft.com/office/word/2010/wordprocessingShape" mc:Ignorable="w14 w15 w16se w16cid wp14">
   <w:endnote w:type="separator" w:id="-1">
     <w:p>
       <w:pPr>
@@ -3015,7 +3225,7 @@
 </file>
 
 <file path=word/footnotes.xml><?xml version="1.0" encoding="utf-8"?>
-<w:footnotes xmlns:wpc="http://schemas.microsoft.com/office/word/2010/wordprocessingCanvas" xmlns:cx="http://schemas.microsoft.com/office/drawing/2014/chartex" xmlns:cx1="http://schemas.microsoft.com/office/drawing/2015/9/8/chartex" xmlns:mc="http://schemas.openxmlformats.org/markup-compatibility/2006" xmlns:o="urn:schemas-microsoft-com:office:office" xmlns:r="http://schemas.openxmlformats.org/officeDocument/2006/relationships" xmlns:m="http://schemas.openxmlformats.org/officeDocument/2006/math" xmlns:v="urn:schemas-microsoft-com:vml" xmlns:wp14="http://schemas.microsoft.com/office/word/2010/wordprocessingDrawing" xmlns:wp="http://schemas.openxmlformats.org/drawingml/2006/wordprocessingDrawing" xmlns:w10="urn:schemas-microsoft-com:office:word" xmlns:w="http://schemas.openxmlformats.org/wordprocessingml/2006/main" xmlns:w14="http://schemas.microsoft.com/office/word/2010/wordml" xmlns:w15="http://schemas.microsoft.com/office/word/2012/wordml" xmlns:w16se="http://schemas.microsoft.com/office/word/2015/wordml/symex" xmlns:wpg="http://schemas.microsoft.com/office/word/2010/wordprocessingGroup" xmlns:wpi="http://schemas.microsoft.com/office/word/2010/wordprocessingInk" xmlns:wne="http://schemas.microsoft.com/office/word/2006/wordml" xmlns:wps="http://schemas.microsoft.com/office/word/2010/wordprocessingShape" mc:Ignorable="w14 w15 w16se wp14">
+<w:footnotes xmlns:wpc="http://schemas.microsoft.com/office/word/2010/wordprocessingCanvas" xmlns:cx="http://schemas.microsoft.com/office/drawing/2014/chartex" xmlns:cx1="http://schemas.microsoft.com/office/drawing/2015/9/8/chartex" xmlns:cx2="http://schemas.microsoft.com/office/drawing/2015/10/21/chartex" xmlns:cx3="http://schemas.microsoft.com/office/drawing/2016/5/9/chartex" xmlns:cx4="http://schemas.microsoft.com/office/drawing/2016/5/10/chartex" xmlns:cx5="http://schemas.microsoft.com/office/drawing/2016/5/11/chartex" xmlns:cx6="http://schemas.microsoft.com/office/drawing/2016/5/12/chartex" xmlns:cx7="http://schemas.microsoft.com/office/drawing/2016/5/13/chartex" xmlns:cx8="http://schemas.microsoft.com/office/drawing/2016/5/14/chartex" xmlns:mc="http://schemas.openxmlformats.org/markup-compatibility/2006" xmlns:aink="http://schemas.microsoft.com/office/drawing/2016/ink" xmlns:am3d="http://schemas.microsoft.com/office/drawing/2017/model3d" xmlns:o="urn:schemas-microsoft-com:office:office" xmlns:r="http://schemas.openxmlformats.org/officeDocument/2006/relationships" xmlns:m="http://schemas.openxmlformats.org/officeDocument/2006/math" xmlns:v="urn:schemas-microsoft-com:vml" xmlns:wp14="http://schemas.microsoft.com/office/word/2010/wordprocessingDrawing" xmlns:wp="http://schemas.openxmlformats.org/drawingml/2006/wordprocessingDrawing" xmlns:w10="urn:schemas-microsoft-com:office:word" xmlns:w="http://schemas.openxmlformats.org/wordprocessingml/2006/main" xmlns:w14="http://schemas.microsoft.com/office/word/2010/wordml" xmlns:w15="http://schemas.microsoft.com/office/word/2012/wordml" xmlns:w16cid="http://schemas.microsoft.com/office/word/2016/wordml/cid" xmlns:w16se="http://schemas.microsoft.com/office/word/2015/wordml/symex" xmlns:wpg="http://schemas.microsoft.com/office/word/2010/wordprocessingGroup" xmlns:wpi="http://schemas.microsoft.com/office/word/2010/wordprocessingInk" xmlns:wne="http://schemas.microsoft.com/office/word/2006/wordml" xmlns:wps="http://schemas.microsoft.com/office/word/2010/wordprocessingShape" mc:Ignorable="w14 w15 w16se w16cid wp14">
   <w:footnote w:type="separator" w:id="-1">
     <w:p>
       <w:pPr>
@@ -3059,6 +3269,56 @@
     <w:p>
       <w:pPr>
         <w:pStyle w:val="FootnoteText"/>
+        <w:rPr>
+          <w:lang w:val="fr-FR"/>
+          <w:rPrChange w:id="6" w:author="Bluebery PLANTEROSE" w:date="2021-01-13T11:32:00Z">
+            <w:rPr/>
+          </w:rPrChange>
+        </w:rPr>
+      </w:pPr>
+      <w:ins w:id="7" w:author="Bluebery PLANTEROSE" w:date="2021-01-13T11:31:00Z">
+        <w:r>
+          <w:rPr>
+            <w:rStyle w:val="FootnoteReference"/>
+          </w:rPr>
+          <w:footnoteRef/>
+        </w:r>
+        <w:r>
+          <w:rPr>
+            <w:lang w:val="fr-FR"/>
+            <w:rPrChange w:id="8" w:author="Bluebery PLANTEROSE" w:date="2021-01-13T11:32:00Z">
+              <w:rPr/>
+            </w:rPrChange>
+          </w:rPr>
+          <w:t xml:space="preserve"> </w:t>
+        </w:r>
+      </w:ins>
+      <w:ins w:id="9" w:author="Bluebery PLANTEROSE" w:date="2021-01-13T11:32:00Z">
+        <w:r>
+          <w:rPr>
+            <w:lang w:val="fr-FR"/>
+            <w:rPrChange w:id="10" w:author="Bluebery PLANTEROSE" w:date="2021-01-13T11:32:00Z">
+              <w:rPr/>
+            </w:rPrChange>
+          </w:rPr>
+          <w:t xml:space="preserve">source: </w:t>
+        </w:r>
+        <w:r>
+          <w:rPr>
+            <w:lang w:val="fr-FR"/>
+            <w:rPrChange w:id="11" w:author="Bluebery PLANTEROSE" w:date="2021-01-13T11:32:00Z">
+              <w:rPr/>
+            </w:rPrChange>
+          </w:rPr>
+          <w:t>http://www.globalpolicy.science/econ-damage-climate-change-usa</w:t>
+        </w:r>
+      </w:ins>
+    </w:p>
+  </w:footnote>
+  <w:footnote w:id="3">
+    <w:p>
+      <w:pPr>
+        <w:pStyle w:val="FootnoteText"/>
       </w:pPr>
       <w:r>
         <w:rPr>
@@ -3074,7 +3334,28 @@
       </w:r>
     </w:p>
   </w:footnote>
-  <w:footnote w:id="3">
+  <w:footnote w:id="4">
+    <w:p>
+      <w:pPr>
+        <w:pStyle w:val="FootnoteText"/>
+      </w:pPr>
+      <w:ins w:id="14" w:author="Bluebery PLANTEROSE" w:date="2021-01-13T11:36:00Z">
+        <w:r>
+          <w:rPr>
+            <w:rStyle w:val="FootnoteReference"/>
+          </w:rPr>
+          <w:footnoteRef/>
+        </w:r>
+        <w:r>
+          <w:t xml:space="preserve"> </w:t>
+        </w:r>
+        <w:r>
+          <w:t>https://text.npr.org/918725965</w:t>
+        </w:r>
+      </w:ins>
+    </w:p>
+  </w:footnote>
+  <w:footnote w:id="5">
     <w:p>
       <w:pPr>
         <w:pStyle w:val="FootnoteText"/>
@@ -3093,7 +3374,31 @@
       </w:r>
     </w:p>
   </w:footnote>
-  <w:footnote w:id="4">
+  <w:footnote w:id="6">
+    <w:p>
+      <w:pPr>
+        <w:pStyle w:val="FootnoteText"/>
+        <w:rPr>
+          <w:ins w:id="16" w:author="Bluebery PLANTEROSE" w:date="2021-01-13T11:35:00Z"/>
+        </w:rPr>
+      </w:pPr>
+      <w:ins w:id="17" w:author="Bluebery PLANTEROSE" w:date="2021-01-13T11:35:00Z">
+        <w:r>
+          <w:rPr>
+            <w:rStyle w:val="FootnoteReference"/>
+          </w:rPr>
+          <w:footnoteRef/>
+        </w:r>
+        <w:r>
+          <w:t xml:space="preserve"> Or in %-change (+70% of properties at risk in Louisiana), source: </w:t>
+        </w:r>
+        <w:r>
+          <w:t>https://floodfactor.com/</w:t>
+        </w:r>
+      </w:ins>
+    </w:p>
+  </w:footnote>
+  <w:footnote w:id="7">
     <w:p>
       <w:pPr>
         <w:pStyle w:val="FootnoteText"/>
@@ -3112,7 +3417,28 @@
       </w:r>
     </w:p>
   </w:footnote>
-  <w:footnote w:id="5">
+  <w:footnote w:id="8">
+    <w:p>
+      <w:pPr>
+        <w:pStyle w:val="FootnoteText"/>
+      </w:pPr>
+      <w:ins w:id="20" w:author="Bluebery PLANTEROSE" w:date="2021-01-13T11:37:00Z">
+        <w:r>
+          <w:rPr>
+            <w:rStyle w:val="FootnoteReference"/>
+          </w:rPr>
+          <w:footnoteRef/>
+        </w:r>
+        <w:r>
+          <w:t xml:space="preserve"> </w:t>
+        </w:r>
+        <w:r>
+          <w:t>https://text.npr.org/918725965</w:t>
+        </w:r>
+      </w:ins>
+    </w:p>
+  </w:footnote>
+  <w:footnote w:id="9">
     <w:p>
       <w:pPr>
         <w:pStyle w:val="FootnoteText"/>
@@ -3131,7 +3457,7 @@
       </w:r>
     </w:p>
   </w:footnote>
-  <w:footnote w:id="6">
+  <w:footnote w:id="10">
     <w:p>
       <w:pPr>
         <w:pStyle w:val="FootnoteText"/>
@@ -3161,7 +3487,7 @@
       </w:r>
     </w:p>
   </w:footnote>
-  <w:footnote w:id="7">
+  <w:footnote w:id="11">
     <w:p>
       <w:pPr>
         <w:pStyle w:val="FootnoteText"/>
@@ -3180,7 +3506,39 @@
       </w:r>
     </w:p>
   </w:footnote>
-  <w:footnote w:id="8">
+  <w:footnote w:id="12">
+    <w:p>
+      <w:pPr>
+        <w:pStyle w:val="FootnoteText"/>
+      </w:pPr>
+      <w:ins w:id="26" w:author="Bluebery PLANTEROSE" w:date="2021-01-13T11:38:00Z">
+        <w:r>
+          <w:rPr>
+            <w:rStyle w:val="FootnoteReference"/>
+          </w:rPr>
+          <w:footnoteRef/>
+        </w:r>
+        <w:r>
+          <w:t xml:space="preserve"> </w:t>
+        </w:r>
+        <w:r>
+          <w:t>https://www.euro.who.int/__data/assets/pdf_file/0018/112473/E91350.pdf</w:t>
+        </w:r>
+      </w:ins>
+      <w:ins w:id="27" w:author="Bluebery PLANTEROSE" w:date="2021-01-13T11:39:00Z">
+        <w:r>
+          <w:t xml:space="preserve"> (</w:t>
+        </w:r>
+        <w:r>
+          <w:t>https://www.liberation.fr/checknews/2018/08/06/combien-de-morts-y-avait-t-il-eu-lors-de-la-canicule-en-2003_1671066</w:t>
+        </w:r>
+        <w:r>
+          <w:t>)</w:t>
+        </w:r>
+      </w:ins>
+    </w:p>
+  </w:footnote>
+  <w:footnote w:id="13">
     <w:p>
       <w:pPr>
         <w:pStyle w:val="FootnoteText"/>
@@ -3199,7 +3557,28 @@
       </w:r>
     </w:p>
   </w:footnote>
-  <w:footnote w:id="9">
+  <w:footnote w:id="14">
+    <w:p>
+      <w:pPr>
+        <w:pStyle w:val="FootnoteText"/>
+      </w:pPr>
+      <w:ins w:id="32" w:author="Bluebery PLANTEROSE" w:date="2021-01-13T11:40:00Z">
+        <w:r>
+          <w:rPr>
+            <w:rStyle w:val="FootnoteReference"/>
+          </w:rPr>
+          <w:footnoteRef/>
+        </w:r>
+        <w:r>
+          <w:t xml:space="preserve"> </w:t>
+        </w:r>
+        <w:r>
+          <w:t>https://www.wri.org/applications/aqueduct/floods</w:t>
+        </w:r>
+      </w:ins>
+    </w:p>
+  </w:footnote>
+  <w:footnote w:id="15">
     <w:p>
       <w:pPr>
         <w:pStyle w:val="FootnoteText"/>
@@ -3218,10 +3597,16 @@
       </w:r>
     </w:p>
   </w:footnote>
-  <w:footnote w:id="10">
+  <w:footnote w:id="16">
     <w:p>
       <w:pPr>
         <w:pStyle w:val="FootnoteText"/>
+        <w:rPr>
+          <w:lang w:val="fr-FR"/>
+          <w:rPrChange w:id="36" w:author="Bluebery PLANTEROSE" w:date="2021-01-13T11:29:00Z">
+            <w:rPr/>
+          </w:rPrChange>
+        </w:rPr>
       </w:pPr>
       <w:r>
         <w:rPr>
@@ -3230,22 +3615,82 @@
         <w:footnoteRef/>
       </w:r>
       <w:r>
+        <w:rPr>
+          <w:lang w:val="fr-FR"/>
+          <w:rPrChange w:id="37" w:author="Bluebery PLANTEROSE" w:date="2021-01-13T11:29:00Z">
+            <w:rPr/>
+          </w:rPrChange>
+        </w:rPr>
         <w:t xml:space="preserve"> </w:t>
       </w:r>
       <w:proofErr w:type="spellStart"/>
       <w:r>
+        <w:rPr>
+          <w:lang w:val="fr-FR"/>
+          <w:rPrChange w:id="38" w:author="Bluebery PLANTEROSE" w:date="2021-01-13T11:29:00Z">
+            <w:rPr/>
+          </w:rPrChange>
+        </w:rPr>
         <w:t>Hinkel</w:t>
       </w:r>
       <w:proofErr w:type="spellEnd"/>
       <w:r>
+        <w:rPr>
+          <w:lang w:val="fr-FR"/>
+          <w:rPrChange w:id="39" w:author="Bluebery PLANTEROSE" w:date="2021-01-13T11:29:00Z">
+            <w:rPr/>
+          </w:rPrChange>
+        </w:rPr>
         <w:t xml:space="preserve"> et al. 2010</w:t>
       </w:r>
     </w:p>
   </w:footnote>
-  <w:footnote w:id="11">
+  <w:footnote w:id="17">
     <w:p>
       <w:pPr>
         <w:pStyle w:val="FootnoteText"/>
+        <w:rPr>
+          <w:lang w:val="fr-FR"/>
+          <w:rPrChange w:id="42" w:author="Bluebery PLANTEROSE" w:date="2021-01-13T11:41:00Z">
+            <w:rPr/>
+          </w:rPrChange>
+        </w:rPr>
+      </w:pPr>
+      <w:ins w:id="43" w:author="Bluebery PLANTEROSE" w:date="2021-01-13T11:41:00Z">
+        <w:r>
+          <w:rPr>
+            <w:rStyle w:val="FootnoteReference"/>
+          </w:rPr>
+          <w:footnoteRef/>
+        </w:r>
+        <w:r>
+          <w:rPr>
+            <w:lang w:val="fr-FR"/>
+            <w:rPrChange w:id="44" w:author="Bluebery PLANTEROSE" w:date="2021-01-13T11:41:00Z">
+              <w:rPr/>
+            </w:rPrChange>
+          </w:rPr>
+          <w:t xml:space="preserve"> </w:t>
+        </w:r>
+        <w:r>
+          <w:rPr>
+            <w:lang w:val="fr-FR"/>
+          </w:rPr>
+          <w:t>https://www.wri.org/applications/aqueduct/floods</w:t>
+        </w:r>
+      </w:ins>
+    </w:p>
+  </w:footnote>
+  <w:footnote w:id="18">
+    <w:p>
+      <w:pPr>
+        <w:pStyle w:val="FootnoteText"/>
+        <w:rPr>
+          <w:lang w:val="fr-FR"/>
+          <w:rPrChange w:id="45" w:author="Bluebery PLANTEROSE" w:date="2021-01-13T11:29:00Z">
+            <w:rPr/>
+          </w:rPrChange>
+        </w:rPr>
       </w:pPr>
       <w:r>
         <w:rPr>
@@ -3254,10 +3699,13 @@
         <w:footnoteRef/>
       </w:r>
       <w:r>
-        <w:t xml:space="preserve"> </w:t>
-      </w:r>
-      <w:r>
-        <w:t>https://en.klimatilpasning.dk/sectors/nature/climate-change-impact-on-nature/</w:t>
+        <w:rPr>
+          <w:lang w:val="fr-FR"/>
+          <w:rPrChange w:id="46" w:author="Bluebery PLANTEROSE" w:date="2021-01-13T11:29:00Z">
+            <w:rPr/>
+          </w:rPrChange>
+        </w:rPr>
+        <w:t xml:space="preserve"> https://en.klimatilpasning.dk/sectors/nature/climate-change-impact-on-nature/</w:t>
       </w:r>
     </w:p>
   </w:footnote>
@@ -3265,7 +3713,7 @@
 </file>
 
 <file path=word/numbering.xml><?xml version="1.0" encoding="utf-8"?>
-<w:numbering xmlns:wpc="http://schemas.microsoft.com/office/word/2010/wordprocessingCanvas" xmlns:cx="http://schemas.microsoft.com/office/drawing/2014/chartex" xmlns:cx1="http://schemas.microsoft.com/office/drawing/2015/9/8/chartex" xmlns:mc="http://schemas.openxmlformats.org/markup-compatibility/2006" xmlns:o="urn:schemas-microsoft-com:office:office" xmlns:r="http://schemas.openxmlformats.org/officeDocument/2006/relationships" xmlns:m="http://schemas.openxmlformats.org/officeDocument/2006/math" xmlns:v="urn:schemas-microsoft-com:vml" xmlns:wp14="http://schemas.microsoft.com/office/word/2010/wordprocessingDrawing" xmlns:wp="http://schemas.openxmlformats.org/drawingml/2006/wordprocessingDrawing" xmlns:w10="urn:schemas-microsoft-com:office:word" xmlns:w="http://schemas.openxmlformats.org/wordprocessingml/2006/main" xmlns:w14="http://schemas.microsoft.com/office/word/2010/wordml" xmlns:w15="http://schemas.microsoft.com/office/word/2012/wordml" xmlns:w16se="http://schemas.microsoft.com/office/word/2015/wordml/symex" xmlns:wpg="http://schemas.microsoft.com/office/word/2010/wordprocessingGroup" xmlns:wpi="http://schemas.microsoft.com/office/word/2010/wordprocessingInk" xmlns:wne="http://schemas.microsoft.com/office/word/2006/wordml" xmlns:wps="http://schemas.microsoft.com/office/word/2010/wordprocessingShape" mc:Ignorable="w14 w15 w16se wp14">
+<w:numbering xmlns:wpc="http://schemas.microsoft.com/office/word/2010/wordprocessingCanvas" xmlns:cx="http://schemas.microsoft.com/office/drawing/2014/chartex" xmlns:cx1="http://schemas.microsoft.com/office/drawing/2015/9/8/chartex" xmlns:cx2="http://schemas.microsoft.com/office/drawing/2015/10/21/chartex" xmlns:cx3="http://schemas.microsoft.com/office/drawing/2016/5/9/chartex" xmlns:cx4="http://schemas.microsoft.com/office/drawing/2016/5/10/chartex" xmlns:cx5="http://schemas.microsoft.com/office/drawing/2016/5/11/chartex" xmlns:cx6="http://schemas.microsoft.com/office/drawing/2016/5/12/chartex" xmlns:cx7="http://schemas.microsoft.com/office/drawing/2016/5/13/chartex" xmlns:cx8="http://schemas.microsoft.com/office/drawing/2016/5/14/chartex" xmlns:mc="http://schemas.openxmlformats.org/markup-compatibility/2006" xmlns:aink="http://schemas.microsoft.com/office/drawing/2016/ink" xmlns:am3d="http://schemas.microsoft.com/office/drawing/2017/model3d" xmlns:o="urn:schemas-microsoft-com:office:office" xmlns:r="http://schemas.openxmlformats.org/officeDocument/2006/relationships" xmlns:m="http://schemas.openxmlformats.org/officeDocument/2006/math" xmlns:v="urn:schemas-microsoft-com:vml" xmlns:wp14="http://schemas.microsoft.com/office/word/2010/wordprocessingDrawing" xmlns:wp="http://schemas.openxmlformats.org/drawingml/2006/wordprocessingDrawing" xmlns:w10="urn:schemas-microsoft-com:office:word" xmlns:w="http://schemas.openxmlformats.org/wordprocessingml/2006/main" xmlns:w14="http://schemas.microsoft.com/office/word/2010/wordml" xmlns:w15="http://schemas.microsoft.com/office/word/2012/wordml" xmlns:w16cid="http://schemas.microsoft.com/office/word/2016/wordml/cid" xmlns:w16se="http://schemas.microsoft.com/office/word/2015/wordml/symex" xmlns:wpg="http://schemas.microsoft.com/office/word/2010/wordprocessingGroup" xmlns:wpi="http://schemas.microsoft.com/office/word/2010/wordprocessingInk" xmlns:wne="http://schemas.microsoft.com/office/word/2006/wordml" xmlns:wps="http://schemas.microsoft.com/office/word/2010/wordprocessingShape" mc:Ignorable="w14 w15 w16se w16cid wp14">
   <w:abstractNum w:abstractNumId="0" w15:restartNumberingAfterBreak="0">
     <w:nsid w:val="41965FE9"/>
     <w:multiLevelType w:val="multilevel"/>
@@ -3671,7 +4119,10 @@
 </file>
 
 <file path=word/people.xml><?xml version="1.0" encoding="utf-8"?>
-<w15:people xmlns:wpc="http://schemas.microsoft.com/office/word/2010/wordprocessingCanvas" xmlns:cx="http://schemas.microsoft.com/office/drawing/2014/chartex" xmlns:cx1="http://schemas.microsoft.com/office/drawing/2015/9/8/chartex" xmlns:mc="http://schemas.openxmlformats.org/markup-compatibility/2006" xmlns:o="urn:schemas-microsoft-com:office:office" xmlns:r="http://schemas.openxmlformats.org/officeDocument/2006/relationships" xmlns:m="http://schemas.openxmlformats.org/officeDocument/2006/math" xmlns:v="urn:schemas-microsoft-com:vml" xmlns:wp14="http://schemas.microsoft.com/office/word/2010/wordprocessingDrawing" xmlns:wp="http://schemas.openxmlformats.org/drawingml/2006/wordprocessingDrawing" xmlns:w10="urn:schemas-microsoft-com:office:word" xmlns:w="http://schemas.openxmlformats.org/wordprocessingml/2006/main" xmlns:w14="http://schemas.microsoft.com/office/word/2010/wordml" xmlns:w15="http://schemas.microsoft.com/office/word/2012/wordml" xmlns:w16se="http://schemas.microsoft.com/office/word/2015/wordml/symex" xmlns:wpg="http://schemas.microsoft.com/office/word/2010/wordprocessingGroup" xmlns:wpi="http://schemas.microsoft.com/office/word/2010/wordprocessingInk" xmlns:wne="http://schemas.microsoft.com/office/word/2006/wordml" xmlns:wps="http://schemas.microsoft.com/office/word/2010/wordprocessingShape" mc:Ignorable="w14 w15 w16se wp14">
+<w15:people xmlns:wpc="http://schemas.microsoft.com/office/word/2010/wordprocessingCanvas" xmlns:cx="http://schemas.microsoft.com/office/drawing/2014/chartex" xmlns:cx1="http://schemas.microsoft.com/office/drawing/2015/9/8/chartex" xmlns:cx2="http://schemas.microsoft.com/office/drawing/2015/10/21/chartex" xmlns:cx3="http://schemas.microsoft.com/office/drawing/2016/5/9/chartex" xmlns:cx4="http://schemas.microsoft.com/office/drawing/2016/5/10/chartex" xmlns:cx5="http://schemas.microsoft.com/office/drawing/2016/5/11/chartex" xmlns:cx6="http://schemas.microsoft.com/office/drawing/2016/5/12/chartex" xmlns:cx7="http://schemas.microsoft.com/office/drawing/2016/5/13/chartex" xmlns:cx8="http://schemas.microsoft.com/office/drawing/2016/5/14/chartex" xmlns:mc="http://schemas.openxmlformats.org/markup-compatibility/2006" xmlns:aink="http://schemas.microsoft.com/office/drawing/2016/ink" xmlns:am3d="http://schemas.microsoft.com/office/drawing/2017/model3d" xmlns:o="urn:schemas-microsoft-com:office:office" xmlns:r="http://schemas.openxmlformats.org/officeDocument/2006/relationships" xmlns:m="http://schemas.openxmlformats.org/officeDocument/2006/math" xmlns:v="urn:schemas-microsoft-com:vml" xmlns:wp14="http://schemas.microsoft.com/office/word/2010/wordprocessingDrawing" xmlns:wp="http://schemas.openxmlformats.org/drawingml/2006/wordprocessingDrawing" xmlns:w10="urn:schemas-microsoft-com:office:word" xmlns:w="http://schemas.openxmlformats.org/wordprocessingml/2006/main" xmlns:w14="http://schemas.microsoft.com/office/word/2010/wordml" xmlns:w15="http://schemas.microsoft.com/office/word/2012/wordml" xmlns:w16cid="http://schemas.microsoft.com/office/word/2016/wordml/cid" xmlns:w16se="http://schemas.microsoft.com/office/word/2015/wordml/symex" xmlns:wpg="http://schemas.microsoft.com/office/word/2010/wordprocessingGroup" xmlns:wpi="http://schemas.microsoft.com/office/word/2010/wordprocessingInk" xmlns:wne="http://schemas.microsoft.com/office/word/2006/wordml" xmlns:wps="http://schemas.microsoft.com/office/word/2010/wordprocessingShape" mc:Ignorable="w14 w15 w16se w16cid wp14">
+  <w15:person w15:author="Bluebery PLANTEROSE">
+    <w15:presenceInfo w15:providerId="AD" w15:userId="S::bluebery.planterose@sciencespo.fr::b495b69d-f3c3-4357-9166-ef5b6b692f55"/>
+  </w15:person>
   <w15:person w15:author="Fabre  Adrien">
     <w15:presenceInfo w15:providerId="AD" w15:userId="S-1-5-21-2025429265-764733703-1417001333-566182"/>
   </w15:person>
@@ -3679,7 +4130,7 @@
 </file>
 
 <file path=word/styles.xml><?xml version="1.0" encoding="utf-8"?>
-<w:styles xmlns:mc="http://schemas.openxmlformats.org/markup-compatibility/2006" xmlns:r="http://schemas.openxmlformats.org/officeDocument/2006/relationships" xmlns:w="http://schemas.openxmlformats.org/wordprocessingml/2006/main" xmlns:w14="http://schemas.microsoft.com/office/word/2010/wordml" xmlns:w15="http://schemas.microsoft.com/office/word/2012/wordml" xmlns:w16se="http://schemas.microsoft.com/office/word/2015/wordml/symex" mc:Ignorable="w14 w15 w16se">
+<w:styles xmlns:mc="http://schemas.openxmlformats.org/markup-compatibility/2006" xmlns:r="http://schemas.openxmlformats.org/officeDocument/2006/relationships" xmlns:w="http://schemas.openxmlformats.org/wordprocessingml/2006/main" xmlns:w14="http://schemas.microsoft.com/office/word/2010/wordml" xmlns:w15="http://schemas.microsoft.com/office/word/2012/wordml" xmlns:w16cid="http://schemas.microsoft.com/office/word/2016/wordml/cid" xmlns:w16se="http://schemas.microsoft.com/office/word/2015/wordml/symex" mc:Ignorable="w14 w15 w16se w16cid">
   <w:docDefaults>
     <w:rPrDefault>
       <w:rPr>
@@ -3695,7 +4146,7 @@
       </w:pPr>
     </w:pPrDefault>
   </w:docDefaults>
-  <w:latentStyles w:defLockedState="0" w:defUIPriority="99" w:defSemiHidden="0" w:defUnhideWhenUsed="0" w:defQFormat="0" w:count="371">
+  <w:latentStyles w:defLockedState="0" w:defUIPriority="99" w:defSemiHidden="0" w:defUnhideWhenUsed="0" w:defQFormat="0" w:count="376">
     <w:lsdException w:name="Normal" w:uiPriority="0" w:qFormat="1"/>
     <w:lsdException w:name="heading 1" w:uiPriority="9" w:qFormat="1"/>
     <w:lsdException w:name="heading 2" w:semiHidden="1" w:uiPriority="9" w:unhideWhenUsed="1" w:qFormat="1"/>
@@ -3801,7 +4252,6 @@
     <w:lsdException w:name="HTML Sample" w:semiHidden="1" w:unhideWhenUsed="1"/>
     <w:lsdException w:name="HTML Typewriter" w:semiHidden="1" w:unhideWhenUsed="1"/>
     <w:lsdException w:name="HTML Variable" w:semiHidden="1" w:unhideWhenUsed="1"/>
-    <w:lsdException w:name="Normal Table" w:semiHidden="1" w:unhideWhenUsed="1"/>
     <w:lsdException w:name="annotation subject" w:semiHidden="1" w:unhideWhenUsed="1"/>
     <w:lsdException w:name="No List" w:semiHidden="1" w:unhideWhenUsed="1"/>
     <w:lsdException w:name="Outline List 1" w:semiHidden="1" w:unhideWhenUsed="1"/>
@@ -3844,11 +4294,8 @@
     <w:lsdException w:name="Table Contemporary" w:semiHidden="1" w:unhideWhenUsed="1"/>
     <w:lsdException w:name="Table Elegant" w:semiHidden="1" w:unhideWhenUsed="1"/>
     <w:lsdException w:name="Table Professional" w:semiHidden="1" w:unhideWhenUsed="1"/>
-    <w:lsdException w:name="Table Subtle 1" w:semiHidden="1" w:unhideWhenUsed="1"/>
     <w:lsdException w:name="Table Subtle 2" w:semiHidden="1" w:unhideWhenUsed="1"/>
     <w:lsdException w:name="Table Web 1" w:semiHidden="1" w:unhideWhenUsed="1"/>
-    <w:lsdException w:name="Table Web 2" w:semiHidden="1" w:unhideWhenUsed="1"/>
-    <w:lsdException w:name="Table Web 3" w:semiHidden="1" w:unhideWhenUsed="1"/>
     <w:lsdException w:name="Balloon Text" w:semiHidden="1" w:unhideWhenUsed="1"/>
     <w:lsdException w:name="Table Grid" w:uiPriority="39"/>
     <w:lsdException w:name="Table Theme" w:semiHidden="1" w:unhideWhenUsed="1"/>
@@ -4067,6 +4514,11 @@
     <w:lsdException w:name="List Table 5 Dark Accent 6" w:uiPriority="50"/>
     <w:lsdException w:name="List Table 6 Colorful Accent 6" w:uiPriority="51"/>
     <w:lsdException w:name="List Table 7 Colorful Accent 6" w:uiPriority="52"/>
+    <w:lsdException w:name="Mention" w:semiHidden="1" w:unhideWhenUsed="1"/>
+    <w:lsdException w:name="Smart Hyperlink" w:semiHidden="1" w:unhideWhenUsed="1"/>
+    <w:lsdException w:name="Hashtag" w:semiHidden="1" w:unhideWhenUsed="1"/>
+    <w:lsdException w:name="Unresolved Mention" w:semiHidden="1" w:unhideWhenUsed="1"/>
+    <w:lsdException w:name="Smart Link" w:semiHidden="1" w:unhideWhenUsed="1"/>
   </w:latentStyles>
   <w:style w:type="paragraph" w:default="1" w:styleId="Normal">
     <w:name w:val="Normal"/>
@@ -4606,7 +5058,7 @@
 </file>
 
 <file path=customXml/itemProps1.xml><?xml version="1.0" encoding="utf-8"?>
-<ds:datastoreItem xmlns:ds="http://schemas.openxmlformats.org/officeDocument/2006/customXml" ds:itemID="{A1268B0F-40BE-4910-8678-D21D801D2D55}">
+<ds:datastoreItem xmlns:ds="http://schemas.openxmlformats.org/officeDocument/2006/customXml" ds:itemID="{9ACDADC7-39F3-5E48-B215-241507CC6144}">
   <ds:schemaRefs>
     <ds:schemaRef ds:uri="http://schemas.openxmlformats.org/officeDocument/2006/bibliography"/>
   </ds:schemaRefs>

</xml_diff>

<commit_message>
Auto stash before rebase of "origin/master"
</commit_message>
<xml_diff>
--- a/videos/Local Climate Video Scripts.docx
+++ b/videos/Local Climate Video Scripts.docx
@@ -1,6 +1,6 @@
 
 <file path=word/document.xml><?xml version="1.0" encoding="utf-8"?>
-<w:document xmlns:wpc="http://schemas.microsoft.com/office/word/2010/wordprocessingCanvas" xmlns:cx="http://schemas.microsoft.com/office/drawing/2014/chartex" xmlns:cx1="http://schemas.microsoft.com/office/drawing/2015/9/8/chartex" xmlns:cx2="http://schemas.microsoft.com/office/drawing/2015/10/21/chartex" xmlns:cx3="http://schemas.microsoft.com/office/drawing/2016/5/9/chartex" xmlns:cx4="http://schemas.microsoft.com/office/drawing/2016/5/10/chartex" xmlns:cx5="http://schemas.microsoft.com/office/drawing/2016/5/11/chartex" xmlns:cx6="http://schemas.microsoft.com/office/drawing/2016/5/12/chartex" xmlns:cx7="http://schemas.microsoft.com/office/drawing/2016/5/13/chartex" xmlns:cx8="http://schemas.microsoft.com/office/drawing/2016/5/14/chartex" xmlns:mc="http://schemas.openxmlformats.org/markup-compatibility/2006" xmlns:aink="http://schemas.microsoft.com/office/drawing/2016/ink" xmlns:am3d="http://schemas.microsoft.com/office/drawing/2017/model3d" xmlns:o="urn:schemas-microsoft-com:office:office" xmlns:r="http://schemas.openxmlformats.org/officeDocument/2006/relationships" xmlns:m="http://schemas.openxmlformats.org/officeDocument/2006/math" xmlns:v="urn:schemas-microsoft-com:vml" xmlns:wp14="http://schemas.microsoft.com/office/word/2010/wordprocessingDrawing" xmlns:wp="http://schemas.openxmlformats.org/drawingml/2006/wordprocessingDrawing" xmlns:w10="urn:schemas-microsoft-com:office:word" xmlns:w="http://schemas.openxmlformats.org/wordprocessingml/2006/main" xmlns:w14="http://schemas.microsoft.com/office/word/2010/wordml" xmlns:w15="http://schemas.microsoft.com/office/word/2012/wordml" xmlns:w16cid="http://schemas.microsoft.com/office/word/2016/wordml/cid" xmlns:w16se="http://schemas.microsoft.com/office/word/2015/wordml/symex" xmlns:wpg="http://schemas.microsoft.com/office/word/2010/wordprocessingGroup" xmlns:wpi="http://schemas.microsoft.com/office/word/2010/wordprocessingInk" xmlns:wne="http://schemas.microsoft.com/office/word/2006/wordml" xmlns:wps="http://schemas.microsoft.com/office/word/2010/wordprocessingShape" mc:Ignorable="w14 w15 w16se w16cid wp14">
+<w:document xmlns:wpc="http://schemas.microsoft.com/office/word/2010/wordprocessingCanvas" xmlns:cx="http://schemas.microsoft.com/office/drawing/2014/chartex" xmlns:cx1="http://schemas.microsoft.com/office/drawing/2015/9/8/chartex" xmlns:mc="http://schemas.openxmlformats.org/markup-compatibility/2006" xmlns:o="urn:schemas-microsoft-com:office:office" xmlns:r="http://schemas.openxmlformats.org/officeDocument/2006/relationships" xmlns:m="http://schemas.openxmlformats.org/officeDocument/2006/math" xmlns:v="urn:schemas-microsoft-com:vml" xmlns:wp14="http://schemas.microsoft.com/office/word/2010/wordprocessingDrawing" xmlns:wp="http://schemas.openxmlformats.org/drawingml/2006/wordprocessingDrawing" xmlns:w10="urn:schemas-microsoft-com:office:word" xmlns:w="http://schemas.openxmlformats.org/wordprocessingml/2006/main" xmlns:w14="http://schemas.microsoft.com/office/word/2010/wordml" xmlns:w15="http://schemas.microsoft.com/office/word/2012/wordml" xmlns:w16se="http://schemas.microsoft.com/office/word/2015/wordml/symex" xmlns:wpg="http://schemas.microsoft.com/office/word/2010/wordprocessingGroup" xmlns:wpi="http://schemas.microsoft.com/office/word/2010/wordprocessingInk" xmlns:wne="http://schemas.microsoft.com/office/word/2006/wordml" xmlns:wps="http://schemas.microsoft.com/office/word/2010/wordprocessingShape" mc:Ignorable="w14 w15 w16se wp14">
   <w:body>
     <w:p>
       <w:pPr>
@@ -109,7 +109,15 @@
               <w:t xml:space="preserve">In the past decades, humans have been emitting more and more fossil fuels like coal, gas or oil. </w:t>
             </w:r>
             <w:r>
-              <w:t>Burning fossil fuels releases CO</w:t>
+              <w:t xml:space="preserve">Burning </w:t>
+            </w:r>
+            <w:proofErr w:type="spellStart"/>
+            <w:r>
+              <w:t>fossil</w:t>
+            </w:r>
+            <w:proofErr w:type="spellEnd"/>
+            <w:r>
+              <w:t xml:space="preserve"> fuels releases CO</w:t>
             </w:r>
             <w:r>
               <w:rPr>
@@ -118,7 +126,15 @@
               <w:t>2</w:t>
             </w:r>
             <w:r>
-              <w:t xml:space="preserve"> in the atmosphere.</w:t>
+              <w:t xml:space="preserve"> in the </w:t>
+            </w:r>
+            <w:proofErr w:type="spellStart"/>
+            <w:r>
+              <w:t>atmosphere</w:t>
+            </w:r>
+            <w:proofErr w:type="spellEnd"/>
+            <w:r>
+              <w:t>.</w:t>
             </w:r>
           </w:p>
         </w:tc>
@@ -151,35 +167,15 @@
               </w:rPr>
               <w:t xml:space="preserve"> concentration, next to polluting cars (cars with smoke), planes, and coal power plants / factories (e.g. using </w:t>
             </w:r>
-            <w:r>
-              <w:fldChar w:fldCharType="begin"/>
-            </w:r>
-            <w:r>
-              <w:rPr>
-                <w:lang w:val="en-US"/>
-                <w:rPrChange w:id="0" w:author="Bluebery PLANTEROSE" w:date="2021-01-13T11:28:00Z">
-                  <w:rPr/>
-                </w:rPrChange>
-              </w:rPr>
-              <w:instrText xml:space="preserve"> HYPERLINK "https://www.temperaturerecord.org/" \h </w:instrText>
-            </w:r>
-            <w:r>
-              <w:fldChar w:fldCharType="separate"/>
-            </w:r>
-            <w:r>
-              <w:rPr>
-                <w:rStyle w:val="Hyperlink"/>
-                <w:lang w:val="en-US"/>
-              </w:rPr>
-              <w:t>https://www.temperaturerecord.org/</w:t>
-            </w:r>
-            <w:r>
-              <w:rPr>
-                <w:rStyle w:val="Hyperlink"/>
-                <w:lang w:val="en-US"/>
-              </w:rPr>
-              <w:fldChar w:fldCharType="end"/>
-            </w:r>
+            <w:hyperlink r:id="rId8">
+              <w:r>
+                <w:rPr>
+                  <w:rStyle w:val="Hyperlink"/>
+                  <w:lang w:val="en-US"/>
+                </w:rPr>
+                <w:t>https://www.temperaturerecord.org/</w:t>
+              </w:r>
+            </w:hyperlink>
             <w:r>
               <w:rPr>
                 <w:lang w:val="en-US"/>
@@ -235,11 +231,19 @@
                 <w:lang w:val="en-US"/>
               </w:rPr>
             </w:pPr>
-            <w:r>
-              <w:rPr>
-                <w:lang w:val="en-US"/>
-              </w:rPr>
-              <w:t>Unzoom to show graph of concentration over 800,000 years</w:t>
+            <w:proofErr w:type="spellStart"/>
+            <w:r>
+              <w:rPr>
+                <w:lang w:val="en-US"/>
+              </w:rPr>
+              <w:t>Unzoom</w:t>
+            </w:r>
+            <w:proofErr w:type="spellEnd"/>
+            <w:r>
+              <w:rPr>
+                <w:lang w:val="en-US"/>
+              </w:rPr>
+              <w:t xml:space="preserve"> to show graph of concentration over 800,000 years</w:t>
             </w:r>
           </w:p>
         </w:tc>
@@ -259,11 +263,19 @@
                 <w:lang w:val="en-US"/>
               </w:rPr>
             </w:pPr>
-            <w:r>
-              <w:rPr>
-                <w:lang w:val="en-US"/>
-              </w:rPr>
-              <w:t>And it’s the concentration of greenhouse gases like CO</w:t>
+            <w:proofErr w:type="gramStart"/>
+            <w:r>
+              <w:rPr>
+                <w:lang w:val="en-US"/>
+              </w:rPr>
+              <w:t>And</w:t>
+            </w:r>
+            <w:proofErr w:type="gramEnd"/>
+            <w:r>
+              <w:rPr>
+                <w:lang w:val="en-US"/>
+              </w:rPr>
+              <w:t xml:space="preserve"> it’s the concentration of greenhouse gases like CO</w:t>
             </w:r>
             <w:r>
               <w:rPr>
@@ -296,35 +308,15 @@
               </w:rPr>
               <w:t xml:space="preserve">Show graph of temperatures (e.g. using </w:t>
             </w:r>
-            <w:r>
-              <w:fldChar w:fldCharType="begin"/>
-            </w:r>
-            <w:r>
-              <w:rPr>
-                <w:lang w:val="en-US"/>
-                <w:rPrChange w:id="1" w:author="Bluebery PLANTEROSE" w:date="2021-01-13T11:28:00Z">
-                  <w:rPr/>
-                </w:rPrChange>
-              </w:rPr>
-              <w:instrText xml:space="preserve"> HYPERLINK "https://www.temperaturerecord.org/" \h </w:instrText>
-            </w:r>
-            <w:r>
-              <w:fldChar w:fldCharType="separate"/>
-            </w:r>
-            <w:r>
-              <w:rPr>
-                <w:rStyle w:val="Hyperlink"/>
-                <w:lang w:val="en-US"/>
-              </w:rPr>
-              <w:t>https://www.temperaturerecord.org/</w:t>
-            </w:r>
-            <w:r>
-              <w:rPr>
-                <w:rStyle w:val="Hyperlink"/>
-                <w:lang w:val="en-US"/>
-              </w:rPr>
-              <w:fldChar w:fldCharType="end"/>
-            </w:r>
+            <w:hyperlink r:id="rId9">
+              <w:r>
+                <w:rPr>
+                  <w:rStyle w:val="Hyperlink"/>
+                  <w:lang w:val="en-US"/>
+                </w:rPr>
+                <w:t>https://www.temperaturerecord.org/</w:t>
+              </w:r>
+            </w:hyperlink>
             <w:r>
               <w:rPr>
                 <w:lang w:val="en-US"/>
@@ -381,6 +373,7 @@
                 <w:lang w:val="en-US"/>
               </w:rPr>
             </w:pPr>
+            <w:proofErr w:type="gramStart"/>
             <w:r>
               <w:rPr>
                 <w:lang w:val="en-US"/>
@@ -399,6 +392,7 @@
               </w:rPr>
               <w:t>.</w:t>
             </w:r>
+            <w:proofErr w:type="gramEnd"/>
           </w:p>
         </w:tc>
         <w:tc>
@@ -415,7 +409,21 @@
               <w:rPr>
                 <w:lang w:val="en-US"/>
               </w:rPr>
-              <w:t>Extends graph of temperatures with 2°C scenario (e.g. using the figure below), and some windpanels and trees on the side</w:t>
+              <w:t xml:space="preserve">Extends graph of temperatures with 2°C scenario (e.g. using the figure below), and some </w:t>
+            </w:r>
+            <w:proofErr w:type="spellStart"/>
+            <w:r>
+              <w:rPr>
+                <w:lang w:val="en-US"/>
+              </w:rPr>
+              <w:t>windpanels</w:t>
+            </w:r>
+            <w:proofErr w:type="spellEnd"/>
+            <w:r>
+              <w:rPr>
+                <w:lang w:val="en-US"/>
+              </w:rPr>
+              <w:t xml:space="preserve"> and trees on the side</w:t>
             </w:r>
           </w:p>
         </w:tc>
@@ -431,11 +439,19 @@
                 <w:lang w:val="en-US"/>
               </w:rPr>
             </w:pPr>
-            <w:r>
-              <w:rPr>
-                <w:lang w:val="en-US"/>
-              </w:rPr>
-              <w:t>But if greenhouse gas emissions continue on their current trend, the a</w:t>
+            <w:proofErr w:type="gramStart"/>
+            <w:r>
+              <w:rPr>
+                <w:lang w:val="en-US"/>
+              </w:rPr>
+              <w:t>But</w:t>
+            </w:r>
+            <w:proofErr w:type="gramEnd"/>
+            <w:r>
+              <w:rPr>
+                <w:lang w:val="en-US"/>
+              </w:rPr>
+              <w:t xml:space="preserve"> if greenhouse gas emissions continue on their current trend, the a</w:t>
             </w:r>
             <w:r>
               <w:rPr>
@@ -490,7 +506,6 @@
           <w:p>
             <w:pPr>
               <w:rPr>
-                <w:del w:id="2" w:author="Stantcheva, Stefanie" w:date="2021-01-13T06:51:00Z"/>
                 <w:lang w:val="en-US"/>
               </w:rPr>
             </w:pPr>
@@ -504,54 +519,32 @@
               <w:rPr>
                 <w:lang w:val="en-US"/>
               </w:rPr>
-              <w:t xml:space="preserve"> climate change is already affecting us right now </w:t>
-            </w:r>
-            <w:ins w:id="3" w:author="Stantcheva, Stefanie" w:date="2021-01-13T06:51:00Z">
-              <w:r>
-                <w:rPr>
-                  <w:lang w:val="en-US"/>
-                </w:rPr>
-                <w:t>in the US. A</w:t>
-              </w:r>
-            </w:ins>
-            <w:del w:id="4" w:author="Stantcheva, Stefanie" w:date="2021-01-13T06:51:00Z">
-              <w:r>
-                <w:rPr>
-                  <w:lang w:val="en-US"/>
-                </w:rPr>
-                <w:delText>in the places where we live.</w:delText>
-              </w:r>
-              <w:r>
-                <w:rPr>
-                  <w:lang w:val="en-US"/>
-                </w:rPr>
-                <w:delText xml:space="preserve"> </w:delText>
-              </w:r>
-            </w:del>
-          </w:p>
-          <w:p>
-            <w:pPr>
-              <w:rPr>
-                <w:lang w:val="en-US"/>
-              </w:rPr>
-              <w:pPrChange w:id="5" w:author="Stantcheva, Stefanie" w:date="2021-01-13T06:51:00Z">
-                <w:pPr>
-                  <w:pStyle w:val="ListParagraph"/>
-                  <w:numPr>
-                    <w:numId w:val="3"/>
-                  </w:numPr>
-                  <w:ind w:hanging="360"/>
-                </w:pPr>
-              </w:pPrChange>
-            </w:pPr>
-            <w:del w:id="6" w:author="Stantcheva, Stefanie" w:date="2021-01-13T06:51:00Z">
-              <w:r>
-                <w:rPr>
-                  <w:lang w:val="en-US"/>
-                </w:rPr>
-                <w:delText>The a</w:delText>
-              </w:r>
-            </w:del>
+              <w:t xml:space="preserve"> climate change is already affecting us right now in the places where we live.</w:t>
+            </w:r>
+            <w:r>
+              <w:rPr>
+                <w:lang w:val="en-US"/>
+              </w:rPr>
+              <w:t xml:space="preserve"> </w:t>
+            </w:r>
+          </w:p>
+          <w:p>
+            <w:pPr>
+              <w:pStyle w:val="ListParagraph"/>
+              <w:numPr>
+                <w:ilvl w:val="0"/>
+                <w:numId w:val="3"/>
+              </w:numPr>
+              <w:rPr>
+                <w:lang w:val="en-US"/>
+              </w:rPr>
+            </w:pPr>
+            <w:r>
+              <w:rPr>
+                <w:lang w:val="en-US"/>
+              </w:rPr>
+              <w:t>The a</w:t>
+            </w:r>
             <w:r>
               <w:rPr>
                 <w:lang w:val="en-US"/>
@@ -673,99 +666,29 @@
                 <w:numId w:val="1"/>
               </w:numPr>
             </w:pPr>
-            <w:ins w:id="7" w:author="Stantcheva, Stefanie" w:date="2021-01-13T06:52:00Z">
-              <w:r>
-                <w:t>Because of climate change, hurricanes have become increasingly intense and cause much more harm and damages</w:t>
-              </w:r>
-              <w:r>
-                <w:rPr>
-                  <w:lang w:val="en-US"/>
-                </w:rPr>
-                <w:t xml:space="preserve"> in the US</w:t>
-              </w:r>
-              <w:r>
-                <w:t xml:space="preserve">. </w:t>
-              </w:r>
-            </w:ins>
-            <w:r>
-              <w:t>Hurricane</w:t>
-            </w:r>
-            <w:r>
-              <w:t xml:space="preserve"> Katrina </w:t>
-            </w:r>
-            <w:del w:id="8" w:author="Stantcheva, Stefanie" w:date="2021-01-13T06:52:00Z">
-              <w:r>
-                <w:delText xml:space="preserve">inflicted </w:delText>
-              </w:r>
-            </w:del>
-            <w:ins w:id="9" w:author="Stantcheva, Stefanie" w:date="2021-01-13T06:52:00Z">
-              <w:r>
-                <w:t xml:space="preserve">caused </w:t>
-              </w:r>
-            </w:ins>
-            <w:r>
-              <w:t xml:space="preserve">more than 1,800 deaths and </w:t>
-            </w:r>
-            <w:del w:id="10" w:author="Stantcheva, Stefanie" w:date="2021-01-13T06:53:00Z">
-              <w:r>
-                <w:delText>total damages in excess of</w:delText>
-              </w:r>
-            </w:del>
-            <w:ins w:id="11" w:author="Stantcheva, Stefanie" w:date="2021-01-13T06:53:00Z">
-              <w:r>
-                <w:t>more than</w:t>
-              </w:r>
-            </w:ins>
-            <w:r>
-              <w:t xml:space="preserve"> 100 billion dollars</w:t>
-            </w:r>
-            <w:ins w:id="12" w:author="Stantcheva, Stefanie" w:date="2021-01-13T06:53:00Z">
-              <w:r>
-                <w:t xml:space="preserve"> in damages.</w:t>
-              </w:r>
-            </w:ins>
-            <w:del w:id="13" w:author="Stantcheva, Stefanie" w:date="2021-01-13T06:53:00Z">
-              <w:r>
-                <w:delText>. Indeed,</w:delText>
-              </w:r>
-            </w:del>
+            <w:r>
+              <w:t>Because of climate change, hurricanes have become increasingly intense and cause much more harm and damages</w:t>
+            </w:r>
+            <w:r>
+              <w:rPr>
+                <w:lang w:val="en-US"/>
+              </w:rPr>
+              <w:t xml:space="preserve"> in the US</w:t>
+            </w:r>
+            <w:r>
+              <w:t>. Hurricane Katrina caused more than 1,800 deaths and more than 100 billion dollars in damages</w:t>
+            </w:r>
+            <w:proofErr w:type="gramStart"/>
+            <w:r>
+              <w:t>.</w:t>
+            </w:r>
+            <w:r>
+              <w:t>.</w:t>
+            </w:r>
+            <w:proofErr w:type="gramEnd"/>
             <w:r>
               <w:t xml:space="preserve"> </w:t>
             </w:r>
-            <w:ins w:id="14" w:author="Stantcheva, Stefanie" w:date="2021-01-13T06:56:00Z">
-              <w:r>
-                <w:t>Just in 2020, Hurricane Laura inflicted at least $8 billions damages to South-West Louisiana</w:t>
-              </w:r>
-              <w:r>
-                <w:t xml:space="preserve"> </w:t>
-              </w:r>
-            </w:ins>
-            <w:del w:id="15" w:author="Stantcheva, Stefanie" w:date="2021-01-13T06:52:00Z">
-              <w:r>
-                <w:delText>due to climate change, hurricanes are becoming</w:delText>
-              </w:r>
-              <w:r>
-                <w:delText xml:space="preserve"> more intense and cause more </w:delText>
-              </w:r>
-              <w:r>
-                <w:delText>damages</w:delText>
-              </w:r>
-              <w:r>
-                <w:rPr>
-                  <w:lang w:val="en-US"/>
-                </w:rPr>
-                <w:delText xml:space="preserve"> a</w:delText>
-              </w:r>
-              <w:r>
-                <w:delText>long the Atlantic coast of the US</w:delText>
-              </w:r>
-              <w:r>
-                <w:delText>.</w:delText>
-              </w:r>
-              <w:r>
-                <w:delText xml:space="preserve"> </w:delText>
-              </w:r>
-            </w:del>
           </w:p>
         </w:tc>
         <w:tc>
@@ -800,33 +723,76 @@
                 <w:numId w:val="1"/>
               </w:numPr>
               <w:rPr>
-                <w:del w:id="16" w:author="Stantcheva, Stefanie" w:date="2021-01-13T06:53:00Z"/>
-                <w:lang w:val="en-US"/>
-                <w:rPrChange w:id="17" w:author="Stantcheva, Stefanie" w:date="2021-01-13T06:53:00Z">
-                  <w:rPr>
-                    <w:del w:id="18" w:author="Stantcheva, Stefanie" w:date="2021-01-13T06:53:00Z"/>
-                  </w:rPr>
-                </w:rPrChange>
+                <w:lang w:val="en-US"/>
               </w:rPr>
             </w:pPr>
             <w:r>
               <w:t xml:space="preserve">Heatwaves are becoming longer, more frequent and more severe. </w:t>
             </w:r>
-            <w:del w:id="19" w:author="Stantcheva, Stefanie" w:date="2021-01-13T06:53:00Z">
-              <w:r>
-                <w:delText xml:space="preserve">On average across the US, there were </w:delText>
-              </w:r>
-              <w:r>
-                <w:delText>11 days per year above 95°F</w:delText>
-              </w:r>
-              <w:r>
-                <w:delText xml:space="preserve"> in the last decades</w:delText>
-              </w:r>
-              <w:r>
-                <w:delText xml:space="preserve">. </w:delText>
-              </w:r>
-            </w:del>
-          </w:p>
+          </w:p>
+          <w:p>
+            <w:pPr>
+              <w:pStyle w:val="ListParagraph"/>
+              <w:rPr>
+                <w:lang w:val="en-US"/>
+              </w:rPr>
+            </w:pPr>
+            <w:r>
+              <w:t>In the absence of ambitious action against climate change,</w:t>
+            </w:r>
+            <w:r>
+              <w:rPr>
+                <w:rStyle w:val="FootnoteReference"/>
+              </w:rPr>
+              <w:footnoteReference w:id="1"/>
+            </w:r>
+            <w:r>
+              <w:t xml:space="preserve"> the US will experience 70 days of extreme heat per year</w:t>
+            </w:r>
+            <w:r>
+              <w:t xml:space="preserve"> (that is six times more as in the past)</w:t>
+            </w:r>
+            <w:r>
+              <w:t xml:space="preserve"> and up to 135 days</w:t>
+            </w:r>
+            <w:r>
+              <w:t xml:space="preserve"> a year</w:t>
+            </w:r>
+            <w:r>
+              <w:t xml:space="preserve"> in </w:t>
+            </w:r>
+            <w:r>
+              <w:t>a State like Texas</w:t>
+            </w:r>
+            <w:r>
+              <w:t>.</w:t>
+            </w:r>
+          </w:p>
+        </w:tc>
+        <w:tc>
+          <w:tcPr>
+            <w:tcW w:w="5671" w:type="dxa"/>
+          </w:tcPr>
+          <w:p>
+            <w:pPr>
+              <w:rPr>
+                <w:lang w:val="en-US"/>
+              </w:rPr>
+            </w:pPr>
+            <w:r>
+              <w:rPr>
+                <w:lang w:val="en-US"/>
+              </w:rPr>
+              <w:t>Shows a desert with someone sweating more and more.</w:t>
+            </w:r>
+          </w:p>
+        </w:tc>
+      </w:tr>
+      <w:tr>
+        <w:tc>
+          <w:tcPr>
+            <w:tcW w:w="5386" w:type="dxa"/>
+          </w:tcPr>
           <w:p>
             <w:pPr>
               <w:pStyle w:val="ListParagraph"/>
@@ -835,11 +801,70 @@
                 <w:numId w:val="1"/>
               </w:numPr>
               <w:rPr>
-                <w:ins w:id="20" w:author="Stantcheva, Stefanie" w:date="2021-01-13T06:53:00Z"/>
-                <w:lang w:val="en-US"/>
-              </w:rPr>
-            </w:pPr>
-          </w:p>
+                <w:lang w:val="en-US"/>
+              </w:rPr>
+            </w:pPr>
+            <w:r>
+              <w:t xml:space="preserve">In the South </w:t>
+            </w:r>
+            <w:r>
+              <w:t>and in the Midwest</w:t>
+            </w:r>
+            <w:r>
+              <w:t xml:space="preserve">, agricultural yields will decrease because of the heat. </w:t>
+            </w:r>
+          </w:p>
+        </w:tc>
+        <w:tc>
+          <w:tcPr>
+            <w:tcW w:w="5671" w:type="dxa"/>
+          </w:tcPr>
+          <w:p>
+            <w:pPr>
+              <w:rPr>
+                <w:lang w:val="en-US"/>
+              </w:rPr>
+            </w:pPr>
+            <w:r>
+              <w:rPr>
+                <w:lang w:val="en-US"/>
+              </w:rPr>
+              <w:t xml:space="preserve">Shows a </w:t>
+            </w:r>
+            <w:proofErr w:type="gramStart"/>
+            <w:r>
+              <w:rPr>
+                <w:lang w:val="en-US"/>
+              </w:rPr>
+              <w:t>corn field</w:t>
+            </w:r>
+            <w:proofErr w:type="gramEnd"/>
+            <w:r>
+              <w:rPr>
+                <w:lang w:val="en-US"/>
+              </w:rPr>
+              <w:t xml:space="preserve"> with some visible cobs and some cobs dry up</w:t>
+            </w:r>
+            <w:r>
+              <w:rPr>
+                <w:lang w:val="en-US"/>
+              </w:rPr>
+              <w:t xml:space="preserve"> or disappear</w:t>
+            </w:r>
+            <w:r>
+              <w:rPr>
+                <w:lang w:val="en-US"/>
+              </w:rPr>
+              <w:t>. (It could be bananas, tomatoes or else instead of corn).</w:t>
+            </w:r>
+          </w:p>
+        </w:tc>
+      </w:tr>
+      <w:tr>
+        <w:tc>
+          <w:tcPr>
+            <w:tcW w:w="5386" w:type="dxa"/>
+          </w:tcPr>
           <w:p>
             <w:pPr>
               <w:pStyle w:val="ListParagraph"/>
@@ -847,128 +872,33 @@
                 <w:ilvl w:val="0"/>
                 <w:numId w:val="1"/>
               </w:numPr>
-              <w:rPr>
-                <w:lang w:val="en-US"/>
-              </w:rPr>
-              <w:pPrChange w:id="21" w:author="Stantcheva, Stefanie" w:date="2021-01-13T06:53:00Z">
-                <w:pPr>
-                  <w:pStyle w:val="ListParagraph"/>
-                </w:pPr>
-              </w:pPrChange>
-            </w:pPr>
-            <w:r>
-              <w:t>In the absence of ambitious action against climate change,</w:t>
+            </w:pPr>
+            <w:r>
+              <w:t xml:space="preserve">With the mix of more hurricanes, sea-level rises, heatwaves, and lower agricultural output, the average income in </w:t>
+            </w:r>
+            <w:r>
+              <w:t>Southern</w:t>
+            </w:r>
+            <w:r>
+              <w:t xml:space="preserve"> states will be </w:t>
+            </w:r>
+            <w:r>
+              <w:t>10 to 20%</w:t>
+            </w:r>
+            <w:r>
+              <w:t xml:space="preserve"> lower than it could be</w:t>
+            </w:r>
+            <w:r>
+              <w:t>.</w:t>
             </w:r>
             <w:r>
               <w:rPr>
                 <w:rStyle w:val="FootnoteReference"/>
               </w:rPr>
-              <w:footnoteReference w:id="1"/>
-            </w:r>
-            <w:r>
-              <w:t xml:space="preserve"> </w:t>
-            </w:r>
-            <w:del w:id="22" w:author="Stantcheva, Stefanie" w:date="2021-01-13T06:53:00Z">
-              <w:r>
-                <w:delText>this will become</w:delText>
-              </w:r>
-            </w:del>
-            <w:ins w:id="23" w:author="Stantcheva, Stefanie" w:date="2021-01-13T06:53:00Z">
-              <w:r>
-                <w:t>the</w:t>
-              </w:r>
-            </w:ins>
-            <w:ins w:id="24" w:author="Stantcheva, Stefanie" w:date="2021-01-13T06:54:00Z">
-              <w:r>
-                <w:t xml:space="preserve"> US</w:t>
-              </w:r>
-            </w:ins>
-            <w:ins w:id="25" w:author="Stantcheva, Stefanie" w:date="2021-01-13T06:53:00Z">
-              <w:r>
-                <w:t xml:space="preserve"> will </w:t>
-              </w:r>
-            </w:ins>
-            <w:ins w:id="26" w:author="Stantcheva, Stefanie" w:date="2021-01-13T06:54:00Z">
-              <w:r>
-                <w:t>experience</w:t>
-              </w:r>
-            </w:ins>
-            <w:ins w:id="27" w:author="Stantcheva, Stefanie" w:date="2021-01-13T06:53:00Z">
-              <w:r>
-                <w:t xml:space="preserve"> more than</w:t>
-              </w:r>
-            </w:ins>
-            <w:r>
-              <w:t xml:space="preserve"> 70 days </w:t>
-            </w:r>
-            <w:del w:id="28" w:author="Stantcheva, Stefanie" w:date="2021-01-13T06:54:00Z">
-              <w:r>
-                <w:delText xml:space="preserve">per year </w:delText>
-              </w:r>
-            </w:del>
-            <w:ins w:id="29" w:author="Stantcheva, Stefanie" w:date="2021-01-13T06:54:00Z">
-              <w:r>
-                <w:t>of</w:t>
-              </w:r>
-            </w:ins>
-            <w:ins w:id="30" w:author="Stantcheva, Stefanie" w:date="2021-01-13T06:53:00Z">
-              <w:r>
-                <w:t xml:space="preserve"> extreme heat</w:t>
-              </w:r>
-            </w:ins>
-            <w:ins w:id="31" w:author="Stantcheva, Stefanie" w:date="2021-01-13T06:54:00Z">
-              <w:r>
-                <w:t xml:space="preserve"> per year</w:t>
-              </w:r>
-            </w:ins>
-            <w:del w:id="32" w:author="Stantcheva, Stefanie" w:date="2021-01-13T06:53:00Z">
-              <w:r>
-                <w:delText>above 95°F</w:delText>
-              </w:r>
-            </w:del>
-            <w:ins w:id="33" w:author="Stantcheva, Stefanie" w:date="2021-01-13T06:54:00Z">
-              <w:r>
-                <w:t xml:space="preserve"> </w:t>
-              </w:r>
-            </w:ins>
-            <w:del w:id="34" w:author="Stantcheva, Stefanie" w:date="2021-01-13T06:54:00Z">
-              <w:r>
-                <w:delText xml:space="preserve">, </w:delText>
-              </w:r>
-            </w:del>
-            <w:r>
-              <w:t xml:space="preserve">and </w:t>
-            </w:r>
-            <w:del w:id="35" w:author="Stantcheva, Stefanie" w:date="2021-01-13T06:54:00Z">
-              <w:r>
-                <w:delText xml:space="preserve">even </w:delText>
-              </w:r>
-            </w:del>
-            <w:ins w:id="36" w:author="Stantcheva, Stefanie" w:date="2021-01-13T06:54:00Z">
-              <w:r>
-                <w:t xml:space="preserve">up to </w:t>
-              </w:r>
-            </w:ins>
-            <w:r>
-              <w:t xml:space="preserve">135 days </w:t>
-            </w:r>
-            <w:del w:id="37" w:author="Stantcheva, Stefanie" w:date="2021-01-13T06:54:00Z">
-              <w:r>
-                <w:delText>in a State like</w:delText>
-              </w:r>
-            </w:del>
-            <w:ins w:id="38" w:author="Stantcheva, Stefanie" w:date="2021-01-13T06:54:00Z">
-              <w:r>
-                <w:t>in Southern States</w:t>
-              </w:r>
-            </w:ins>
-            <w:del w:id="39" w:author="Stantcheva, Stefanie" w:date="2021-01-13T06:54:00Z">
-              <w:r>
-                <w:delText xml:space="preserve"> Texas</w:delText>
-              </w:r>
-            </w:del>
-            <w:r>
-              <w:t>.</w:t>
+              <w:footnoteReference w:id="2"/>
+            </w:r>
+            <w:r>
+              <w:t xml:space="preserve">  </w:t>
             </w:r>
           </w:p>
         </w:tc>
@@ -986,7 +916,7 @@
               <w:rPr>
                 <w:lang w:val="en-US"/>
               </w:rPr>
-              <w:t>Shows a desert with someone sweating more and more.</w:t>
+              <w:t>Shows a farmer with money, then with less money.</w:t>
             </w:r>
           </w:p>
         </w:tc>
@@ -1003,89 +933,27 @@
                 <w:ilvl w:val="0"/>
                 <w:numId w:val="1"/>
               </w:numPr>
-              <w:rPr>
-                <w:lang w:val="en-US"/>
-              </w:rPr>
-            </w:pPr>
-            <w:r>
-              <w:t xml:space="preserve">In the South </w:t>
-            </w:r>
-            <w:r>
-              <w:t>and in the Midwest</w:t>
-            </w:r>
-            <w:r>
-              <w:t xml:space="preserve">, agricultural yields will </w:t>
-            </w:r>
-            <w:ins w:id="40" w:author="Stantcheva, Stefanie" w:date="2021-01-13T06:54:00Z">
-              <w:r>
-                <w:t xml:space="preserve">starkly </w:t>
-              </w:r>
-            </w:ins>
-            <w:r>
-              <w:t>decrease because of the heat</w:t>
-            </w:r>
-            <w:ins w:id="41" w:author="Stantcheva, Stefanie" w:date="2021-01-13T06:55:00Z">
-              <w:r>
-                <w:t xml:space="preserve">. </w:t>
-              </w:r>
-            </w:ins>
-            <w:ins w:id="42" w:author="Bluebery PLANTEROSE" w:date="2021-01-13T11:28:00Z">
-              <w:del w:id="43" w:author="Stantcheva, Stefanie" w:date="2021-01-13T06:55:00Z">
-                <w:r>
-                  <w:delText xml:space="preserve">, up to </w:delText>
-                </w:r>
-              </w:del>
-              <w:r>
-                <w:t xml:space="preserve">-80% in </w:t>
-              </w:r>
-              <w:del w:id="44" w:author="Stantcheva, Stefanie" w:date="2021-01-13T06:54:00Z">
-                <w:r>
-                  <w:delText>som</w:delText>
-                </w:r>
-              </w:del>
-            </w:ins>
-            <w:ins w:id="45" w:author="Bluebery PLANTEROSE" w:date="2021-01-13T11:29:00Z">
-              <w:del w:id="46" w:author="Stantcheva, Stefanie" w:date="2021-01-13T06:54:00Z">
-                <w:r>
-                  <w:delText>e counties of</w:delText>
-                </w:r>
-              </w:del>
-            </w:ins>
-            <w:ins w:id="47" w:author="Stantcheva, Stefanie" w:date="2021-01-13T06:54:00Z">
-              <w:r>
-                <w:t>parts o</w:t>
-              </w:r>
-            </w:ins>
-            <w:ins w:id="48" w:author="Stantcheva, Stefanie" w:date="2021-01-13T06:55:00Z">
-              <w:r>
-                <w:t>f</w:t>
-              </w:r>
-            </w:ins>
-            <w:ins w:id="49" w:author="Bluebery PLANTEROSE" w:date="2021-01-13T11:29:00Z">
-              <w:r>
-                <w:t xml:space="preserve"> Texas and -65% in</w:t>
-              </w:r>
-            </w:ins>
-            <w:ins w:id="50" w:author="Bluebery PLANTEROSE" w:date="2021-01-13T13:17:00Z">
-              <w:r>
-                <w:t xml:space="preserve"> parts of</w:t>
-              </w:r>
-            </w:ins>
-            <w:ins w:id="51" w:author="Bluebery PLANTEROSE" w:date="2021-01-13T11:29:00Z">
-              <w:r>
-                <w:t xml:space="preserve"> Nebraska</w:t>
-              </w:r>
-            </w:ins>
-            <w:ins w:id="52" w:author="Bluebery PLANTEROSE" w:date="2021-01-13T11:31:00Z">
-              <w:r>
-                <w:rPr>
-                  <w:rStyle w:val="FootnoteReference"/>
-                </w:rPr>
-                <w:footnoteReference w:id="2"/>
-              </w:r>
-            </w:ins>
-            <w:r>
-              <w:t xml:space="preserve">. </w:t>
+            </w:pPr>
+            <w:r>
+              <w:lastRenderedPageBreak/>
+              <w:t>In</w:t>
+            </w:r>
+            <w:r>
+              <w:t xml:space="preserve"> the </w:t>
+            </w:r>
+            <w:proofErr w:type="gramStart"/>
+            <w:r>
+              <w:t>North-East</w:t>
+            </w:r>
+            <w:proofErr w:type="gramEnd"/>
+            <w:r>
+              <w:t>, the risk of the heavy precipitations</w:t>
+            </w:r>
+            <w:r>
+              <w:t xml:space="preserve"> has already increased by 55%. More severe storms and sea-level rise</w:t>
+            </w:r>
+            <w:r>
+              <w:t xml:space="preserve"> will lead to further floods</w:t>
             </w:r>
           </w:p>
         </w:tc>
@@ -1103,25 +971,7 @@
               <w:rPr>
                 <w:lang w:val="en-US"/>
               </w:rPr>
-              <w:t xml:space="preserve">Shows a </w:t>
-            </w:r>
-            <w:r>
-              <w:rPr>
-                <w:lang w:val="en-US"/>
-              </w:rPr>
-              <w:t>corn field with some visible cobs and some cobs dry up</w:t>
-            </w:r>
-            <w:r>
-              <w:rPr>
-                <w:lang w:val="en-US"/>
-              </w:rPr>
-              <w:t xml:space="preserve"> or disappear</w:t>
-            </w:r>
-            <w:r>
-              <w:rPr>
-                <w:lang w:val="en-US"/>
-              </w:rPr>
-              <w:t>. (It could be bananas, tomatoes or else instead of corn).</w:t>
+              <w:t>Shows a coast with sea-level rise, a storm, and a flood.</w:t>
             </w:r>
           </w:p>
         </w:tc>
@@ -1139,425 +989,44 @@
                 <w:numId w:val="1"/>
               </w:numPr>
             </w:pPr>
-            <w:del w:id="58" w:author="Stantcheva, Stefanie" w:date="2021-01-13T06:55:00Z">
-              <w:r>
-                <w:delText>Adding to that</w:delText>
-              </w:r>
-            </w:del>
-            <w:ins w:id="59" w:author="Stantcheva, Stefanie" w:date="2021-01-13T06:55:00Z">
-              <w:r>
-                <w:t>With the mix of more</w:t>
-              </w:r>
-            </w:ins>
-            <w:r>
-              <w:t xml:space="preserve"> hurricanes</w:t>
-            </w:r>
-            <w:ins w:id="60" w:author="Stantcheva, Stefanie" w:date="2021-01-13T06:55:00Z">
-              <w:r>
-                <w:t xml:space="preserve">, </w:t>
-              </w:r>
-            </w:ins>
-            <w:del w:id="61" w:author="Stantcheva, Stefanie" w:date="2021-01-13T06:55:00Z">
-              <w:r>
-                <w:delText xml:space="preserve"> and </w:delText>
-              </w:r>
-            </w:del>
-            <w:r>
-              <w:t>sea-level rise</w:t>
-            </w:r>
-            <w:ins w:id="62" w:author="Stantcheva, Stefanie" w:date="2021-01-13T06:55:00Z">
-              <w:r>
-                <w:t>s</w:t>
-              </w:r>
-            </w:ins>
-            <w:r>
-              <w:t>,</w:t>
-            </w:r>
-            <w:ins w:id="63" w:author="Stantcheva, Stefanie" w:date="2021-01-13T06:55:00Z">
-              <w:r>
-                <w:t xml:space="preserve"> heatwaves, and lower agricultural output, </w:t>
-              </w:r>
-            </w:ins>
-            <w:del w:id="64" w:author="Stantcheva, Stefanie" w:date="2021-01-13T06:55:00Z">
-              <w:r>
-                <w:delText xml:space="preserve"> </w:delText>
-              </w:r>
-            </w:del>
-            <w:r>
-              <w:t xml:space="preserve">the average income in </w:t>
-            </w:r>
-            <w:del w:id="65" w:author="Stantcheva, Stefanie" w:date="2021-01-13T06:55:00Z">
-              <w:r>
-                <w:delText xml:space="preserve">Southern </w:delText>
-              </w:r>
-            </w:del>
-            <w:ins w:id="66" w:author="Stantcheva, Stefanie" w:date="2021-01-13T06:55:00Z">
-              <w:r>
-                <w:t xml:space="preserve">many </w:t>
-              </w:r>
-            </w:ins>
-            <w:r>
-              <w:t xml:space="preserve">states will </w:t>
-            </w:r>
-            <w:del w:id="67" w:author="Stantcheva, Stefanie" w:date="2021-01-13T06:55:00Z">
-              <w:r>
-                <w:delText>be 10 to 20% lower compared to a scenario with no additional climate change</w:delText>
-              </w:r>
-            </w:del>
-            <w:ins w:id="68" w:author="Stantcheva, Stefanie" w:date="2021-01-13T06:55:00Z">
-              <w:r>
-                <w:t>b</w:t>
-              </w:r>
-            </w:ins>
-            <w:ins w:id="69" w:author="Stantcheva, Stefanie" w:date="2021-01-13T06:56:00Z">
-              <w:r>
-                <w:t xml:space="preserve">e much lower than it could be </w:t>
-              </w:r>
-            </w:ins>
-            <w:del w:id="70" w:author="Stantcheva, Stefanie" w:date="2021-01-13T06:55:00Z">
-              <w:r>
-                <w:delText>.</w:delText>
-              </w:r>
-            </w:del>
+            <w:r>
+              <w:t>In the West,</w:t>
+            </w:r>
+            <w:r>
+              <w:t xml:space="preserve"> hotter and drier conditions are </w:t>
+            </w:r>
+            <w:r>
+              <w:t>causing more</w:t>
+            </w:r>
+            <w:r>
+              <w:t xml:space="preserve"> wildfires. It has been estimated that the area burned by wildfires across the Western US since the </w:t>
+            </w:r>
+            <w:proofErr w:type="spellStart"/>
+            <w:r>
+              <w:t>mid 80s</w:t>
+            </w:r>
+            <w:proofErr w:type="spellEnd"/>
+            <w:r>
+              <w:t xml:space="preserve"> was twice what it would have been without climate change</w:t>
+            </w:r>
+            <w:r>
+              <w:t>, and this was before even accounting for last summer</w:t>
+            </w:r>
+            <w:r>
+              <w:t>’s</w:t>
+            </w:r>
+            <w:r>
+              <w:t xml:space="preserve"> California wildfires, by far the largest on record</w:t>
+            </w:r>
+            <w:r>
+              <w:t>.</w:t>
+            </w:r>
             <w:r>
               <w:rPr>
                 <w:rStyle w:val="FootnoteReference"/>
               </w:rPr>
               <w:footnoteReference w:id="3"/>
             </w:r>
-            <w:r>
-              <w:t xml:space="preserve"> </w:t>
-            </w:r>
-            <w:del w:id="71" w:author="Stantcheva, Stefanie" w:date="2021-01-13T06:56:00Z">
-              <w:r>
-                <w:delText xml:space="preserve"> </w:delText>
-              </w:r>
-            </w:del>
-            <w:ins w:id="72" w:author="Bluebery PLANTEROSE" w:date="2021-01-13T11:35:00Z">
-              <w:del w:id="73" w:author="Stantcheva, Stefanie" w:date="2021-01-13T06:56:00Z">
-                <w:r>
-                  <w:delText xml:space="preserve">In 2020 only, Hurricane Laura inflicted at least $8 </w:delText>
-                </w:r>
-              </w:del>
-            </w:ins>
-            <w:ins w:id="74" w:author="Bluebery PLANTEROSE" w:date="2021-01-13T11:36:00Z">
-              <w:del w:id="75" w:author="Stantcheva, Stefanie" w:date="2021-01-13T06:56:00Z">
-                <w:r>
-                  <w:delText>billions damages to South-weast Louisiana</w:delText>
-                </w:r>
-                <w:r>
-                  <w:rPr>
-                    <w:rStyle w:val="FootnoteReference"/>
-                  </w:rPr>
-                  <w:footnoteReference w:id="4"/>
-                </w:r>
-              </w:del>
-            </w:ins>
-          </w:p>
-        </w:tc>
-        <w:tc>
-          <w:tcPr>
-            <w:tcW w:w="5671" w:type="dxa"/>
-          </w:tcPr>
-          <w:p>
-            <w:pPr>
-              <w:rPr>
-                <w:lang w:val="en-US"/>
-              </w:rPr>
-            </w:pPr>
-            <w:r>
-              <w:rPr>
-                <w:lang w:val="en-US"/>
-              </w:rPr>
-              <w:t>Shows a farmer with money, then with less money.</w:t>
-            </w:r>
-          </w:p>
-        </w:tc>
-      </w:tr>
-      <w:tr>
-        <w:tc>
-          <w:tcPr>
-            <w:tcW w:w="5386" w:type="dxa"/>
-          </w:tcPr>
-          <w:p>
-            <w:pPr>
-              <w:pStyle w:val="ListParagraph"/>
-              <w:numPr>
-                <w:ilvl w:val="0"/>
-                <w:numId w:val="1"/>
-              </w:numPr>
-            </w:pPr>
-            <w:del w:id="79" w:author="Stantcheva, Stefanie" w:date="2021-01-13T06:57:00Z">
-              <w:r>
-                <w:lastRenderedPageBreak/>
-                <w:delText xml:space="preserve">In the </w:delText>
-              </w:r>
-              <w:r>
-                <w:delText>North-East</w:delText>
-              </w:r>
-            </w:del>
-            <w:ins w:id="80" w:author="Stantcheva, Stefanie" w:date="2021-01-13T06:57:00Z">
-              <w:r>
-                <w:t>Along the East Coast and in the North-East</w:t>
-              </w:r>
-            </w:ins>
-            <w:r>
-              <w:t xml:space="preserve">, </w:t>
-            </w:r>
-            <w:r>
-              <w:t xml:space="preserve">the risk of the </w:t>
-            </w:r>
-            <w:del w:id="81" w:author="Stantcheva, Stefanie" w:date="2021-01-13T06:57:00Z">
-              <w:r>
-                <w:delText>historical heaviest 1%</w:delText>
-              </w:r>
-            </w:del>
-            <w:ins w:id="82" w:author="Stantcheva, Stefanie" w:date="2021-01-13T06:57:00Z">
-              <w:r>
-                <w:t>heavy</w:t>
-              </w:r>
-            </w:ins>
-            <w:r>
-              <w:t xml:space="preserve"> precipitation</w:t>
-            </w:r>
-            <w:ins w:id="83" w:author="Stantcheva, Stefanie" w:date="2021-01-13T06:57:00Z">
-              <w:r>
-                <w:t>s, storms, and flo</w:t>
-              </w:r>
-            </w:ins>
-            <w:ins w:id="84" w:author="Stantcheva, Stefanie" w:date="2021-01-13T06:58:00Z">
-              <w:r>
-                <w:t xml:space="preserve">ods </w:t>
-              </w:r>
-            </w:ins>
-            <w:del w:id="85" w:author="Stantcheva, Stefanie" w:date="2021-01-13T06:57:00Z">
-              <w:r>
-                <w:delText xml:space="preserve"> events</w:delText>
-              </w:r>
-              <w:r>
-                <w:delText xml:space="preserve"> </w:delText>
-              </w:r>
-            </w:del>
-            <w:r>
-              <w:t>ha</w:t>
-            </w:r>
-            <w:r>
-              <w:t>s</w:t>
-            </w:r>
-            <w:r>
-              <w:t xml:space="preserve"> already increased </w:t>
-            </w:r>
-            <w:ins w:id="86" w:author="Stantcheva, Stefanie" w:date="2021-01-13T06:58:00Z">
-              <w:r>
-                <w:t xml:space="preserve">and will continue to increase. Sea-level rises will lead to further floods. </w:t>
-              </w:r>
-            </w:ins>
-            <w:del w:id="87" w:author="Stantcheva, Stefanie" w:date="2021-01-13T06:58:00Z">
-              <w:r>
-                <w:delText>by 55%.</w:delText>
-              </w:r>
-              <w:r>
-                <w:rPr>
-                  <w:rStyle w:val="FootnoteReference"/>
-                </w:rPr>
-                <w:footnoteReference w:id="5"/>
-              </w:r>
-              <w:r>
-                <w:delText xml:space="preserve"> </w:delText>
-              </w:r>
-              <w:r>
-                <w:delText>Further climate change will cause more intense storms and sea-level rise, implying more floods</w:delText>
-              </w:r>
-              <w:r>
-                <w:delText>.</w:delText>
-              </w:r>
-            </w:del>
-            <w:ins w:id="90" w:author="Bluebery PLANTEROSE" w:date="2021-01-13T11:35:00Z">
-              <w:del w:id="91" w:author="Stantcheva, Stefanie" w:date="2021-01-13T06:58:00Z">
-                <w:r>
-                  <w:delText xml:space="preserve"> </w:delText>
-                </w:r>
-              </w:del>
-              <w:del w:id="92" w:author="Stantcheva, Stefanie" w:date="2021-01-13T06:57:00Z">
-                <w:r>
-                  <w:delText>In Florida up to 2.2Mio properties might be at flood risk by 2050</w:delText>
-                </w:r>
-                <w:r>
-                  <w:rPr>
-                    <w:rStyle w:val="FootnoteReference"/>
-                  </w:rPr>
-                  <w:footnoteReference w:id="6"/>
-                </w:r>
-              </w:del>
-            </w:ins>
-          </w:p>
-        </w:tc>
-        <w:tc>
-          <w:tcPr>
-            <w:tcW w:w="5671" w:type="dxa"/>
-          </w:tcPr>
-          <w:p>
-            <w:pPr>
-              <w:rPr>
-                <w:lang w:val="en-US"/>
-              </w:rPr>
-            </w:pPr>
-            <w:r>
-              <w:rPr>
-                <w:lang w:val="en-US"/>
-              </w:rPr>
-              <w:t>Shows a coast with sea-level rise, a storm, and a flood.</w:t>
-            </w:r>
-          </w:p>
-        </w:tc>
-      </w:tr>
-      <w:tr>
-        <w:tc>
-          <w:tcPr>
-            <w:tcW w:w="5386" w:type="dxa"/>
-          </w:tcPr>
-          <w:p>
-            <w:pPr>
-              <w:pStyle w:val="ListParagraph"/>
-              <w:numPr>
-                <w:ilvl w:val="0"/>
-                <w:numId w:val="1"/>
-              </w:numPr>
-            </w:pPr>
-            <w:r>
-              <w:t>In the West</w:t>
-            </w:r>
-            <w:ins w:id="97" w:author="Stantcheva, Stefanie" w:date="2021-01-13T07:07:00Z">
-              <w:r>
-                <w:t xml:space="preserve"> of the US, </w:t>
-              </w:r>
-            </w:ins>
-            <w:del w:id="98" w:author="Stantcheva, Stefanie" w:date="2021-01-13T07:07:00Z">
-              <w:r>
-                <w:delText>,</w:delText>
-              </w:r>
-              <w:r>
-                <w:delText xml:space="preserve"> </w:delText>
-              </w:r>
-            </w:del>
-            <w:r>
-              <w:t xml:space="preserve">hotter and drier conditions are increasing </w:t>
-            </w:r>
-            <w:del w:id="99" w:author="Stantcheva, Stefanie" w:date="2021-01-13T07:07:00Z">
-              <w:r>
-                <w:delText xml:space="preserve">areas </w:delText>
-              </w:r>
-            </w:del>
-            <w:ins w:id="100" w:author="Stantcheva, Stefanie" w:date="2021-01-13T07:07:00Z">
-              <w:r>
-                <w:t>the frequency and severity of</w:t>
-              </w:r>
-            </w:ins>
-            <w:del w:id="101" w:author="Stantcheva, Stefanie" w:date="2021-01-13T07:07:00Z">
-              <w:r>
-                <w:delText>burned by</w:delText>
-              </w:r>
-            </w:del>
-            <w:r>
-              <w:t xml:space="preserve"> wildfires. </w:t>
-            </w:r>
-            <w:del w:id="102" w:author="Stantcheva, Stefanie" w:date="2021-01-13T07:07:00Z">
-              <w:r>
-                <w:delText>It has been estimated that the</w:delText>
-              </w:r>
-            </w:del>
-            <w:ins w:id="103" w:author="Stantcheva, Stefanie" w:date="2021-01-13T07:07:00Z">
-              <w:r>
-                <w:t>The</w:t>
-              </w:r>
-            </w:ins>
-            <w:r>
-              <w:t xml:space="preserve"> area burned by wildfires across the Western US </w:t>
-            </w:r>
-            <w:del w:id="104" w:author="Stantcheva, Stefanie" w:date="2021-01-13T07:08:00Z">
-              <w:r>
-                <w:delText>since the mid 80s was twice</w:delText>
-              </w:r>
-            </w:del>
-            <w:ins w:id="105" w:author="Stantcheva, Stefanie" w:date="2021-01-13T07:08:00Z">
-              <w:r>
-                <w:t>is much larger</w:t>
-              </w:r>
-            </w:ins>
-            <w:r>
-              <w:t xml:space="preserve"> </w:t>
-            </w:r>
-            <w:ins w:id="106" w:author="Stantcheva, Stefanie" w:date="2021-01-13T07:08:00Z">
-              <w:r>
-                <w:t xml:space="preserve">than </w:t>
-              </w:r>
-            </w:ins>
-            <w:r>
-              <w:t>what it would have been without climate change</w:t>
-            </w:r>
-            <w:ins w:id="107" w:author="Stantcheva, Stefanie" w:date="2021-01-13T07:08:00Z">
-              <w:r>
-                <w:t xml:space="preserve">. </w:t>
-              </w:r>
-            </w:ins>
-            <w:del w:id="108" w:author="Stantcheva, Stefanie" w:date="2021-01-13T07:08:00Z">
-              <w:r>
-                <w:delText xml:space="preserve">, and this was before even </w:delText>
-              </w:r>
-            </w:del>
-            <w:ins w:id="109" w:author="Stantcheva, Stefanie" w:date="2021-01-13T07:08:00Z">
-              <w:r>
-                <w:t>L</w:t>
-              </w:r>
-            </w:ins>
-            <w:del w:id="110" w:author="Stantcheva, Stefanie" w:date="2021-01-13T07:08:00Z">
-              <w:r>
-                <w:delText>accounting for l</w:delText>
-              </w:r>
-            </w:del>
-            <w:r>
-              <w:t>ast summer</w:t>
-            </w:r>
-            <w:ins w:id="111" w:author="Stantcheva, Stefanie" w:date="2021-01-13T07:08:00Z">
-              <w:r>
-                <w:t>’s</w:t>
-              </w:r>
-            </w:ins>
-            <w:r>
-              <w:t xml:space="preserve"> California wildfires, by far the largest on record</w:t>
-            </w:r>
-            <w:r>
-              <w:t>.</w:t>
-            </w:r>
-            <w:r>
-              <w:rPr>
-                <w:rStyle w:val="FootnoteReference"/>
-              </w:rPr>
-              <w:footnoteReference w:id="7"/>
-            </w:r>
-            <w:ins w:id="112" w:author="Bluebery PLANTEROSE" w:date="2021-01-13T11:36:00Z">
-              <w:r>
-                <w:t xml:space="preserve"> </w:t>
-              </w:r>
-              <w:del w:id="113" w:author="Stantcheva, Stefanie" w:date="2021-01-13T07:09:00Z">
-                <w:r>
-                  <w:delText>In 2020, wil</w:delText>
-                </w:r>
-              </w:del>
-            </w:ins>
-            <w:ins w:id="114" w:author="Bluebery PLANTEROSE" w:date="2021-01-13T11:37:00Z">
-              <w:del w:id="115" w:author="Stantcheva, Stefanie" w:date="2021-01-13T07:09:00Z">
-                <w:r>
-                  <w:delText>dfires in California destructed more than 9,200 structures.</w:delText>
-                </w:r>
-                <w:r>
-                  <w:rPr>
-                    <w:rStyle w:val="FootnoteReference"/>
-                  </w:rPr>
-                  <w:footnoteReference w:id="8"/>
-                </w:r>
-              </w:del>
-            </w:ins>
           </w:p>
         </w:tc>
         <w:tc>
@@ -1662,7 +1131,23 @@
           <w:b/>
           <w:lang w:val="de-DE"/>
         </w:rPr>
-        <w:t xml:space="preserve">France Climate Video Script </w:t>
+        <w:t xml:space="preserve">France </w:t>
+      </w:r>
+      <w:proofErr w:type="spellStart"/>
+      <w:r>
+        <w:rPr>
+          <w:b/>
+          <w:lang w:val="de-DE"/>
+        </w:rPr>
+        <w:t>Climate</w:t>
+      </w:r>
+      <w:proofErr w:type="spellEnd"/>
+      <w:r>
+        <w:rPr>
+          <w:b/>
+          <w:lang w:val="de-DE"/>
+        </w:rPr>
+        <w:t xml:space="preserve"> Video Script </w:t>
       </w:r>
     </w:p>
     <w:p/>
@@ -1778,35 +1263,15 @@
               </w:rPr>
               <w:t xml:space="preserve"> concentration, next to polluting cars (cars with smoke), planes, and coal power plants / factories (e.g. using </w:t>
             </w:r>
-            <w:r>
-              <w:fldChar w:fldCharType="begin"/>
-            </w:r>
-            <w:r>
-              <w:rPr>
-                <w:lang w:val="en-US"/>
-                <w:rPrChange w:id="119" w:author="Bluebery PLANTEROSE" w:date="2021-01-13T11:28:00Z">
-                  <w:rPr/>
-                </w:rPrChange>
-              </w:rPr>
-              <w:instrText xml:space="preserve"> HYPERLINK "https://www.temperaturerecord.org/" \h </w:instrText>
-            </w:r>
-            <w:r>
-              <w:fldChar w:fldCharType="separate"/>
-            </w:r>
-            <w:r>
-              <w:rPr>
-                <w:rStyle w:val="Hyperlink"/>
-                <w:lang w:val="en-US"/>
-              </w:rPr>
-              <w:t>https://www.temperaturerecord.org/</w:t>
-            </w:r>
-            <w:r>
-              <w:rPr>
-                <w:rStyle w:val="Hyperlink"/>
-                <w:lang w:val="en-US"/>
-              </w:rPr>
-              <w:fldChar w:fldCharType="end"/>
-            </w:r>
+            <w:hyperlink r:id="rId10">
+              <w:r>
+                <w:rPr>
+                  <w:rStyle w:val="Hyperlink"/>
+                  <w:lang w:val="en-US"/>
+                </w:rPr>
+                <w:t>https://www.temperaturerecord.org/</w:t>
+              </w:r>
+            </w:hyperlink>
             <w:r>
               <w:rPr>
                 <w:lang w:val="en-US"/>
@@ -1852,11 +1317,19 @@
                 <w:lang w:val="en-US"/>
               </w:rPr>
             </w:pPr>
-            <w:r>
-              <w:rPr>
-                <w:lang w:val="en-US"/>
-              </w:rPr>
-              <w:t>Unzoom to show graph of concentration over 800,000 years</w:t>
+            <w:proofErr w:type="spellStart"/>
+            <w:r>
+              <w:rPr>
+                <w:lang w:val="en-US"/>
+              </w:rPr>
+              <w:t>Unzoom</w:t>
+            </w:r>
+            <w:proofErr w:type="spellEnd"/>
+            <w:r>
+              <w:rPr>
+                <w:lang w:val="en-US"/>
+              </w:rPr>
+              <w:t xml:space="preserve"> to show graph of concentration over 800,000 years</w:t>
             </w:r>
           </w:p>
         </w:tc>
@@ -1903,35 +1376,15 @@
               </w:rPr>
               <w:t xml:space="preserve">Show graph of temperatures (e.g. using </w:t>
             </w:r>
-            <w:r>
-              <w:fldChar w:fldCharType="begin"/>
-            </w:r>
-            <w:r>
-              <w:rPr>
-                <w:lang w:val="en-US"/>
-                <w:rPrChange w:id="120" w:author="Bluebery PLANTEROSE" w:date="2021-01-13T11:28:00Z">
-                  <w:rPr/>
-                </w:rPrChange>
-              </w:rPr>
-              <w:instrText xml:space="preserve"> HYPERLINK "https://www.temperaturerecord.org/" \h </w:instrText>
-            </w:r>
-            <w:r>
-              <w:fldChar w:fldCharType="separate"/>
-            </w:r>
-            <w:r>
-              <w:rPr>
-                <w:rStyle w:val="Hyperlink"/>
-                <w:lang w:val="en-US"/>
-              </w:rPr>
-              <w:t>https://www.temperaturerecord.org/</w:t>
-            </w:r>
-            <w:r>
-              <w:rPr>
-                <w:rStyle w:val="Hyperlink"/>
-                <w:lang w:val="en-US"/>
-              </w:rPr>
-              <w:fldChar w:fldCharType="end"/>
-            </w:r>
+            <w:hyperlink r:id="rId11">
+              <w:r>
+                <w:rPr>
+                  <w:rStyle w:val="Hyperlink"/>
+                  <w:lang w:val="en-US"/>
+                </w:rPr>
+                <w:t>https://www.temperaturerecord.org/</w:t>
+              </w:r>
+            </w:hyperlink>
             <w:r>
               <w:rPr>
                 <w:lang w:val="en-US"/>
@@ -1966,7 +1419,21 @@
               <w:rPr>
                 <w:lang w:val="en-US"/>
               </w:rPr>
-              <w:t>Extends graph of temperatures with 2°C scenario (e.g. using the figure below), and some windpanels and trees on the side</w:t>
+              <w:t xml:space="preserve">Extends graph of temperatures with 2°C scenario (e.g. using the figure below), and some </w:t>
+            </w:r>
+            <w:proofErr w:type="spellStart"/>
+            <w:r>
+              <w:rPr>
+                <w:lang w:val="en-US"/>
+              </w:rPr>
+              <w:t>windpanels</w:t>
+            </w:r>
+            <w:proofErr w:type="spellEnd"/>
+            <w:r>
+              <w:rPr>
+                <w:lang w:val="en-US"/>
+              </w:rPr>
+              <w:t xml:space="preserve"> and trees on the side</w:t>
             </w:r>
           </w:p>
         </w:tc>
@@ -2168,7 +1635,15 @@
           </w:tcPr>
           <w:p>
             <w:r>
-              <w:t>Shows mosquitos biting.</w:t>
+              <w:t xml:space="preserve">Shows mosquitos </w:t>
+            </w:r>
+            <w:proofErr w:type="spellStart"/>
+            <w:r>
+              <w:t>biting</w:t>
+            </w:r>
+            <w:proofErr w:type="spellEnd"/>
+            <w:r>
+              <w:t>.</w:t>
             </w:r>
           </w:p>
         </w:tc>
@@ -2202,7 +1677,7 @@
                 <w:iCs/>
                 <w:lang w:val="fr-FR"/>
               </w:rPr>
-              <w:footnoteReference w:id="9"/>
+              <w:footnoteReference w:id="4"/>
             </w:r>
           </w:p>
         </w:tc>
@@ -2278,14 +1753,26 @@
               <w:rPr>
                 <w:lang w:val="fr-FR"/>
               </w:rPr>
-              <w:t>D’ici 2050, les étés normaux seront aussi chauds que la canicule de 2003,</w:t>
+              <w:t>D’ici 2050, les étés normaux seront aussi chauds que la canicule de 2003</w:t>
+            </w:r>
+            <w:r>
+              <w:rPr>
+                <w:lang w:val="fr-FR"/>
+              </w:rPr>
+              <w:t xml:space="preserve"> (qui avait entraîné 20 000 morts)</w:t>
+            </w:r>
+            <w:r>
+              <w:rPr>
+                <w:lang w:val="fr-FR"/>
+              </w:rPr>
+              <w:t>,</w:t>
             </w:r>
             <w:r>
               <w:rPr>
                 <w:rStyle w:val="FootnoteReference"/>
                 <w:lang w:val="fr-FR"/>
               </w:rPr>
-              <w:footnoteReference w:id="10"/>
+              <w:footnoteReference w:id="5"/>
             </w:r>
             <w:r>
               <w:rPr>
@@ -2293,7 +1780,7 @@
               </w:rPr>
               <w:t xml:space="preserve"> et les records de températures pourront atteindre 50°C, notamment dans l’Est</w:t>
             </w:r>
-            <w:commentRangeStart w:id="121"/>
+            <w:commentRangeStart w:id="1"/>
             <w:r>
               <w:rPr>
                 <w:lang w:val="fr-FR"/>
@@ -2305,15 +1792,15 @@
                 <w:rStyle w:val="FootnoteReference"/>
                 <w:lang w:val="fr-FR"/>
               </w:rPr>
-              <w:footnoteReference w:id="11"/>
-            </w:r>
-            <w:commentRangeEnd w:id="121"/>
+              <w:footnoteReference w:id="6"/>
+            </w:r>
+            <w:commentRangeEnd w:id="1"/>
             <w:r>
               <w:rPr>
                 <w:rStyle w:val="CommentReference"/>
                 <w:lang w:val="fr-FR"/>
               </w:rPr>
-              <w:commentReference w:id="121"/>
+              <w:commentReference w:id="1"/>
             </w:r>
             <w:r>
               <w:rPr>
@@ -2321,29 +1808,6 @@
               </w:rPr>
               <w:t xml:space="preserve"> </w:t>
             </w:r>
-            <w:ins w:id="122" w:author="Bluebery PLANTEROSE" w:date="2021-01-13T11:37:00Z">
-              <w:r>
-                <w:rPr>
-                  <w:lang w:val="fr-FR"/>
-                </w:rPr>
-                <w:t>En 2003,</w:t>
-              </w:r>
-            </w:ins>
-            <w:ins w:id="123" w:author="Bluebery PLANTEROSE" w:date="2021-01-13T11:38:00Z">
-              <w:r>
-                <w:rPr>
-                  <w:lang w:val="fr-FR"/>
-                </w:rPr>
-                <w:t xml:space="preserve"> la canicule avait entraîné 20 000 morts.</w:t>
-              </w:r>
-              <w:r>
-                <w:rPr>
-                  <w:rStyle w:val="FootnoteReference"/>
-                  <w:lang w:val="fr-FR"/>
-                </w:rPr>
-                <w:footnoteReference w:id="12"/>
-              </w:r>
-            </w:ins>
           </w:p>
         </w:tc>
         <w:tc>
@@ -2441,71 +1905,8 @@
                 <w:rStyle w:val="FootnoteReference"/>
                 <w:lang w:val="fr-FR"/>
               </w:rPr>
-              <w:footnoteReference w:id="13"/>
-            </w:r>
-            <w:ins w:id="126" w:author="Bluebery PLANTEROSE" w:date="2021-01-13T11:39:00Z">
-              <w:r>
-                <w:rPr>
-                  <w:lang w:val="fr-FR"/>
-                </w:rPr>
-                <w:t xml:space="preserve"> Dans les zones urbaines</w:t>
-              </w:r>
-            </w:ins>
-            <w:ins w:id="127" w:author="Bluebery PLANTEROSE" w:date="2021-01-13T13:19:00Z">
-              <w:r>
-                <w:rPr>
-                  <w:lang w:val="fr-FR"/>
-                </w:rPr>
-                <w:t>, la montée des eaux</w:t>
-              </w:r>
-            </w:ins>
-            <w:ins w:id="128" w:author="Bluebery PLANTEROSE" w:date="2021-01-13T11:39:00Z">
-              <w:r>
-                <w:rPr>
-                  <w:lang w:val="fr-FR"/>
-                </w:rPr>
-                <w:t xml:space="preserve"> pourrait causer </w:t>
-              </w:r>
-            </w:ins>
-            <w:ins w:id="129" w:author="Bluebery PLANTEROSE" w:date="2021-01-13T11:40:00Z">
-              <w:r>
-                <w:rPr>
-                  <w:lang w:val="fr-FR"/>
-                </w:rPr>
-                <w:t>$</w:t>
-              </w:r>
-            </w:ins>
-            <w:ins w:id="130" w:author="Bluebery PLANTEROSE" w:date="2021-01-13T11:39:00Z">
-              <w:r>
-                <w:rPr>
-                  <w:lang w:val="fr-FR"/>
-                </w:rPr>
-                <w:t>3,5</w:t>
-              </w:r>
-            </w:ins>
-            <w:ins w:id="131" w:author="Bluebery PLANTEROSE" w:date="2021-01-13T11:40:00Z">
-              <w:r>
-                <w:rPr>
-                  <w:lang w:val="fr-FR"/>
-                </w:rPr>
-                <w:t xml:space="preserve"> Mds de dommages annuels</w:t>
-              </w:r>
-              <w:bookmarkStart w:id="132" w:name="_GoBack"/>
-              <w:bookmarkEnd w:id="132"/>
-              <w:r>
-                <w:rPr>
-                  <w:lang w:val="fr-FR"/>
-                </w:rPr>
-                <w:t>.</w:t>
-              </w:r>
-              <w:r>
-                <w:rPr>
-                  <w:rStyle w:val="FootnoteReference"/>
-                  <w:lang w:val="fr-FR"/>
-                </w:rPr>
-                <w:footnoteReference w:id="14"/>
-              </w:r>
-            </w:ins>
+              <w:footnoteReference w:id="7"/>
+            </w:r>
           </w:p>
         </w:tc>
         <w:tc>
@@ -2699,7 +2100,15 @@
               <w:t xml:space="preserve">In the past decades, humans have been emitting more and more fossil fuels like coal, gas or oil. </w:t>
             </w:r>
             <w:r>
-              <w:t>Burning fossil fuels releases CO</w:t>
+              <w:t xml:space="preserve">Burning </w:t>
+            </w:r>
+            <w:proofErr w:type="spellStart"/>
+            <w:r>
+              <w:t>fossil</w:t>
+            </w:r>
+            <w:proofErr w:type="spellEnd"/>
+            <w:r>
+              <w:t xml:space="preserve"> fuels releases CO</w:t>
             </w:r>
             <w:r>
               <w:rPr>
@@ -2708,7 +2117,15 @@
               <w:t>2</w:t>
             </w:r>
             <w:r>
-              <w:t xml:space="preserve"> in the atmosphere.</w:t>
+              <w:t xml:space="preserve"> in the </w:t>
+            </w:r>
+            <w:proofErr w:type="spellStart"/>
+            <w:r>
+              <w:t>atmosphere</w:t>
+            </w:r>
+            <w:proofErr w:type="spellEnd"/>
+            <w:r>
+              <w:t>.</w:t>
             </w:r>
           </w:p>
         </w:tc>
@@ -2741,35 +2158,15 @@
               </w:rPr>
               <w:t xml:space="preserve"> concentration, next to polluting cars (cars with smoke), planes, and coal power plants / factories (e.g. using </w:t>
             </w:r>
-            <w:r>
-              <w:fldChar w:fldCharType="begin"/>
-            </w:r>
-            <w:r>
-              <w:rPr>
-                <w:lang w:val="en-US"/>
-                <w:rPrChange w:id="134" w:author="Bluebery PLANTEROSE" w:date="2021-01-13T11:29:00Z">
-                  <w:rPr/>
-                </w:rPrChange>
-              </w:rPr>
-              <w:instrText xml:space="preserve"> HYPERLINK "https://www.temperaturerecord.org/" \h </w:instrText>
-            </w:r>
-            <w:r>
-              <w:fldChar w:fldCharType="separate"/>
-            </w:r>
-            <w:r>
-              <w:rPr>
-                <w:rStyle w:val="Hyperlink"/>
-                <w:lang w:val="en-US"/>
-              </w:rPr>
-              <w:t>https://www.temperaturerecord.org/</w:t>
-            </w:r>
-            <w:r>
-              <w:rPr>
-                <w:rStyle w:val="Hyperlink"/>
-                <w:lang w:val="en-US"/>
-              </w:rPr>
-              <w:fldChar w:fldCharType="end"/>
-            </w:r>
+            <w:hyperlink r:id="rId14">
+              <w:r>
+                <w:rPr>
+                  <w:rStyle w:val="Hyperlink"/>
+                  <w:lang w:val="en-US"/>
+                </w:rPr>
+                <w:t>https://www.temperaturerecord.org/</w:t>
+              </w:r>
+            </w:hyperlink>
             <w:r>
               <w:rPr>
                 <w:lang w:val="en-US"/>
@@ -2798,7 +2195,6 @@
               <w:rPr>
                 <w:lang w:val="en-US"/>
               </w:rPr>
-              <w:lastRenderedPageBreak/>
               <w:t>Today, the concentration of CO</w:t>
             </w:r>
             <w:r>
@@ -2826,11 +2222,19 @@
                 <w:lang w:val="en-US"/>
               </w:rPr>
             </w:pPr>
-            <w:r>
-              <w:rPr>
-                <w:lang w:val="en-US"/>
-              </w:rPr>
-              <w:t>Unzoom to show graph of concentration over 800,000 years</w:t>
+            <w:proofErr w:type="spellStart"/>
+            <w:r>
+              <w:rPr>
+                <w:lang w:val="en-US"/>
+              </w:rPr>
+              <w:t>Unzoom</w:t>
+            </w:r>
+            <w:proofErr w:type="spellEnd"/>
+            <w:r>
+              <w:rPr>
+                <w:lang w:val="en-US"/>
+              </w:rPr>
+              <w:t xml:space="preserve"> to show graph of concentration over 800,000 years</w:t>
             </w:r>
           </w:p>
         </w:tc>
@@ -2850,11 +2254,19 @@
                 <w:lang w:val="en-US"/>
               </w:rPr>
             </w:pPr>
-            <w:r>
-              <w:rPr>
-                <w:lang w:val="en-US"/>
-              </w:rPr>
-              <w:t>And it’s the concentration of greenhouse gases like CO</w:t>
+            <w:proofErr w:type="gramStart"/>
+            <w:r>
+              <w:rPr>
+                <w:lang w:val="en-US"/>
+              </w:rPr>
+              <w:t>And</w:t>
+            </w:r>
+            <w:proofErr w:type="gramEnd"/>
+            <w:r>
+              <w:rPr>
+                <w:lang w:val="en-US"/>
+              </w:rPr>
+              <w:t xml:space="preserve"> it’s the concentration of greenhouse gases like CO</w:t>
             </w:r>
             <w:r>
               <w:rPr>
@@ -2887,35 +2299,15 @@
               </w:rPr>
               <w:t xml:space="preserve">Show graph of temperatures (e.g. using </w:t>
             </w:r>
-            <w:r>
-              <w:fldChar w:fldCharType="begin"/>
-            </w:r>
-            <w:r>
-              <w:rPr>
-                <w:lang w:val="en-US"/>
-                <w:rPrChange w:id="135" w:author="Bluebery PLANTEROSE" w:date="2021-01-13T11:29:00Z">
-                  <w:rPr/>
-                </w:rPrChange>
-              </w:rPr>
-              <w:instrText xml:space="preserve"> HYPERLINK "https://www.temperaturerecord.org/" \h </w:instrText>
-            </w:r>
-            <w:r>
-              <w:fldChar w:fldCharType="separate"/>
-            </w:r>
-            <w:r>
-              <w:rPr>
-                <w:rStyle w:val="Hyperlink"/>
-                <w:lang w:val="en-US"/>
-              </w:rPr>
-              <w:t>https://www.temperaturerecord.org/</w:t>
-            </w:r>
-            <w:r>
-              <w:rPr>
-                <w:rStyle w:val="Hyperlink"/>
-                <w:lang w:val="en-US"/>
-              </w:rPr>
-              <w:fldChar w:fldCharType="end"/>
-            </w:r>
+            <w:hyperlink r:id="rId15">
+              <w:r>
+                <w:rPr>
+                  <w:rStyle w:val="Hyperlink"/>
+                  <w:lang w:val="en-US"/>
+                </w:rPr>
+                <w:t>https://www.temperaturerecord.org/</w:t>
+              </w:r>
+            </w:hyperlink>
             <w:r>
               <w:rPr>
                 <w:lang w:val="en-US"/>
@@ -2944,6 +2336,7 @@
               <w:rPr>
                 <w:lang w:val="en-US"/>
               </w:rPr>
+              <w:lastRenderedPageBreak/>
               <w:t>Climate scientists agree: the build-up in the atmosphere of greenhouse gases released by human activity causes climate change.</w:t>
             </w:r>
           </w:p>
@@ -2972,12 +2365,14 @@
                 <w:lang w:val="en-US"/>
               </w:rPr>
             </w:pPr>
+            <w:proofErr w:type="gramStart"/>
             <w:r>
               <w:rPr>
                 <w:lang w:val="en-US"/>
               </w:rPr>
               <w:t>A rapid transition away from fossil fuels is technically possible and could contain global warming below +2°C.</w:t>
             </w:r>
+            <w:proofErr w:type="gramEnd"/>
           </w:p>
         </w:tc>
         <w:tc>
@@ -2994,7 +2389,21 @@
               <w:rPr>
                 <w:lang w:val="en-US"/>
               </w:rPr>
-              <w:t>Extends graph of temperatures with 2°C scenario (e.g. using the figure below), and some windpanels and trees on the side</w:t>
+              <w:t xml:space="preserve">Extends graph of temperatures with 2°C scenario (e.g. using the figure below), and some </w:t>
+            </w:r>
+            <w:proofErr w:type="spellStart"/>
+            <w:r>
+              <w:rPr>
+                <w:lang w:val="en-US"/>
+              </w:rPr>
+              <w:t>windpanels</w:t>
+            </w:r>
+            <w:proofErr w:type="spellEnd"/>
+            <w:r>
+              <w:rPr>
+                <w:lang w:val="en-US"/>
+              </w:rPr>
+              <w:t xml:space="preserve"> and trees on the side</w:t>
             </w:r>
           </w:p>
         </w:tc>
@@ -3010,11 +2419,19 @@
                 <w:lang w:val="en-US"/>
               </w:rPr>
             </w:pPr>
-            <w:r>
-              <w:rPr>
-                <w:lang w:val="en-US"/>
-              </w:rPr>
-              <w:t xml:space="preserve">But if greenhouse gas emissions continue on their current trend, the average global warming will be +4°C in 2100 and +7°C in 2200. </w:t>
+            <w:proofErr w:type="gramStart"/>
+            <w:r>
+              <w:rPr>
+                <w:lang w:val="en-US"/>
+              </w:rPr>
+              <w:t>But</w:t>
+            </w:r>
+            <w:proofErr w:type="gramEnd"/>
+            <w:r>
+              <w:rPr>
+                <w:lang w:val="en-US"/>
+              </w:rPr>
+              <w:t xml:space="preserve"> if greenhouse gas emissions continue on their current trend, the average global warming will be +4°C in 2100 and +7°C in 2200. </w:t>
             </w:r>
           </w:p>
         </w:tc>
@@ -3119,7 +2536,7 @@
                 <w:rStyle w:val="FootnoteReference"/>
                 <w:lang w:val="en-US"/>
               </w:rPr>
-              <w:footnoteReference w:id="15"/>
+              <w:footnoteReference w:id="8"/>
             </w:r>
           </w:p>
           <w:p>
@@ -3205,27 +2622,11 @@
               <w:rPr>
                 <w:rStyle w:val="FootnoteReference"/>
               </w:rPr>
-              <w:footnoteReference w:id="16"/>
+              <w:footnoteReference w:id="9"/>
             </w:r>
             <w:r>
               <w:t xml:space="preserve"> </w:t>
             </w:r>
-            <w:ins w:id="138" w:author="Bluebery PLANTEROSE" w:date="2021-01-13T11:40:00Z">
-              <w:r>
-                <w:t>In coastal areas, the rise of water</w:t>
-              </w:r>
-            </w:ins>
-            <w:ins w:id="139" w:author="Bluebery PLANTEROSE" w:date="2021-01-13T11:41:00Z">
-              <w:r>
-                <w:t xml:space="preserve"> could lead to $2.8 billions of annual damages in urban areas.</w:t>
-              </w:r>
-              <w:r>
-                <w:rPr>
-                  <w:rStyle w:val="FootnoteReference"/>
-                </w:rPr>
-                <w:footnoteReference w:id="17"/>
-              </w:r>
-            </w:ins>
           </w:p>
         </w:tc>
         <w:tc>
@@ -3286,7 +2687,7 @@
                 <w:rStyle w:val="FootnoteReference"/>
                 <w:lang w:val="en-US"/>
               </w:rPr>
-              <w:footnoteReference w:id="18"/>
+              <w:footnoteReference w:id="10"/>
             </w:r>
             <w:r>
               <w:rPr>
@@ -3338,7 +2739,49 @@
               <w:rPr>
                 <w:lang w:val="en-US"/>
               </w:rPr>
-              <w:t>Climate change will also disrupt ecosystems: most species will migrate to the North, some will disappear. And we expect more</w:t>
+              <w:t xml:space="preserve">Climate change will also disrupt ecosystems: </w:t>
+            </w:r>
+            <w:proofErr w:type="gramStart"/>
+            <w:r>
+              <w:rPr>
+                <w:lang w:val="en-US"/>
+              </w:rPr>
+              <w:t>most species will migrate to the North</w:t>
+            </w:r>
+            <w:proofErr w:type="gramEnd"/>
+            <w:r>
+              <w:rPr>
+                <w:lang w:val="en-US"/>
+              </w:rPr>
+              <w:t xml:space="preserve">, </w:t>
+            </w:r>
+            <w:proofErr w:type="gramStart"/>
+            <w:r>
+              <w:rPr>
+                <w:lang w:val="en-US"/>
+              </w:rPr>
+              <w:t>some will disappear</w:t>
+            </w:r>
+            <w:proofErr w:type="gramEnd"/>
+            <w:r>
+              <w:rPr>
+                <w:lang w:val="en-US"/>
+              </w:rPr>
+              <w:t xml:space="preserve">. </w:t>
+            </w:r>
+            <w:proofErr w:type="gramStart"/>
+            <w:r>
+              <w:rPr>
+                <w:lang w:val="en-US"/>
+              </w:rPr>
+              <w:t>And</w:t>
+            </w:r>
+            <w:proofErr w:type="gramEnd"/>
+            <w:r>
+              <w:rPr>
+                <w:lang w:val="en-US"/>
+              </w:rPr>
+              <w:t xml:space="preserve"> we expect more</w:t>
             </w:r>
             <w:r>
               <w:rPr>
@@ -3368,7 +2811,21 @@
               <w:rPr>
                 <w:lang w:val="en-US"/>
               </w:rPr>
-              <w:t>Shows a beach with birds where the water becomes green and many algae appear on the sand, then the birds fly away.</w:t>
+              <w:t xml:space="preserve">Shows a beach with birds where the water becomes green and many algae appear on the sand, </w:t>
+            </w:r>
+            <w:proofErr w:type="gramStart"/>
+            <w:r>
+              <w:rPr>
+                <w:lang w:val="en-US"/>
+              </w:rPr>
+              <w:t>then</w:t>
+            </w:r>
+            <w:proofErr w:type="gramEnd"/>
+            <w:r>
+              <w:rPr>
+                <w:lang w:val="en-US"/>
+              </w:rPr>
+              <w:t xml:space="preserve"> the birds fly away.</w:t>
             </w:r>
           </w:p>
         </w:tc>
@@ -3440,8 +2897,8 @@
 </file>
 
 <file path=word/comments.xml><?xml version="1.0" encoding="utf-8"?>
-<w:comments xmlns:wpc="http://schemas.microsoft.com/office/word/2010/wordprocessingCanvas" xmlns:cx="http://schemas.microsoft.com/office/drawing/2014/chartex" xmlns:cx1="http://schemas.microsoft.com/office/drawing/2015/9/8/chartex" xmlns:cx2="http://schemas.microsoft.com/office/drawing/2015/10/21/chartex" xmlns:cx3="http://schemas.microsoft.com/office/drawing/2016/5/9/chartex" xmlns:cx4="http://schemas.microsoft.com/office/drawing/2016/5/10/chartex" xmlns:cx5="http://schemas.microsoft.com/office/drawing/2016/5/11/chartex" xmlns:cx6="http://schemas.microsoft.com/office/drawing/2016/5/12/chartex" xmlns:cx7="http://schemas.microsoft.com/office/drawing/2016/5/13/chartex" xmlns:cx8="http://schemas.microsoft.com/office/drawing/2016/5/14/chartex" xmlns:mc="http://schemas.openxmlformats.org/markup-compatibility/2006" xmlns:aink="http://schemas.microsoft.com/office/drawing/2016/ink" xmlns:am3d="http://schemas.microsoft.com/office/drawing/2017/model3d" xmlns:o="urn:schemas-microsoft-com:office:office" xmlns:r="http://schemas.openxmlformats.org/officeDocument/2006/relationships" xmlns:m="http://schemas.openxmlformats.org/officeDocument/2006/math" xmlns:v="urn:schemas-microsoft-com:vml" xmlns:wp14="http://schemas.microsoft.com/office/word/2010/wordprocessingDrawing" xmlns:wp="http://schemas.openxmlformats.org/drawingml/2006/wordprocessingDrawing" xmlns:w10="urn:schemas-microsoft-com:office:word" xmlns:w="http://schemas.openxmlformats.org/wordprocessingml/2006/main" xmlns:w14="http://schemas.microsoft.com/office/word/2010/wordml" xmlns:w15="http://schemas.microsoft.com/office/word/2012/wordml" xmlns:w16cid="http://schemas.microsoft.com/office/word/2016/wordml/cid" xmlns:w16se="http://schemas.microsoft.com/office/word/2015/wordml/symex" xmlns:wpg="http://schemas.microsoft.com/office/word/2010/wordprocessingGroup" xmlns:wpi="http://schemas.microsoft.com/office/word/2010/wordprocessingInk" xmlns:wne="http://schemas.microsoft.com/office/word/2006/wordml" xmlns:wps="http://schemas.microsoft.com/office/word/2010/wordprocessingShape" mc:Ignorable="w14 w15 w16se w16cid wp14">
-  <w:comment w:id="121" w:author="Fabre  Adrien" w:date="2021-01-12T23:29:00Z" w:initials="FA">
+<w:comments xmlns:wpc="http://schemas.microsoft.com/office/word/2010/wordprocessingCanvas" xmlns:cx="http://schemas.microsoft.com/office/drawing/2014/chartex" xmlns:cx1="http://schemas.microsoft.com/office/drawing/2015/9/8/chartex" xmlns:mc="http://schemas.openxmlformats.org/markup-compatibility/2006" xmlns:o="urn:schemas-microsoft-com:office:office" xmlns:r="http://schemas.openxmlformats.org/officeDocument/2006/relationships" xmlns:m="http://schemas.openxmlformats.org/officeDocument/2006/math" xmlns:v="urn:schemas-microsoft-com:vml" xmlns:wp14="http://schemas.microsoft.com/office/word/2010/wordprocessingDrawing" xmlns:wp="http://schemas.openxmlformats.org/drawingml/2006/wordprocessingDrawing" xmlns:w10="urn:schemas-microsoft-com:office:word" xmlns:w="http://schemas.openxmlformats.org/wordprocessingml/2006/main" xmlns:w14="http://schemas.microsoft.com/office/word/2010/wordml" xmlns:w15="http://schemas.microsoft.com/office/word/2012/wordml" xmlns:w16se="http://schemas.microsoft.com/office/word/2015/wordml/symex" xmlns:wpg="http://schemas.microsoft.com/office/word/2010/wordprocessingGroup" xmlns:wpi="http://schemas.microsoft.com/office/word/2010/wordprocessingInk" xmlns:wne="http://schemas.microsoft.com/office/word/2006/wordml" xmlns:wps="http://schemas.microsoft.com/office/word/2010/wordprocessingShape" mc:Ignorable="w14 w15 w16se wp14">
+  <w:comment w:id="1" w:author="Fabre  Adrien" w:date="2021-01-12T23:29:00Z" w:initials="FA">
     <w:p>
       <w:pPr>
         <w:pStyle w:val="CommentText"/>
@@ -3452,8 +2909,29 @@
         </w:rPr>
         <w:annotationRef/>
       </w:r>
-      <w:r>
-        <w:t xml:space="preserve">We could add : </w:t>
+      <w:proofErr w:type="spellStart"/>
+      <w:r>
+        <w:t>We</w:t>
+      </w:r>
+      <w:proofErr w:type="spellEnd"/>
+      <w:r>
+        <w:t xml:space="preserve"> </w:t>
+      </w:r>
+      <w:proofErr w:type="spellStart"/>
+      <w:r>
+        <w:t>could</w:t>
+      </w:r>
+      <w:proofErr w:type="spellEnd"/>
+      <w:r>
+        <w:t xml:space="preserve"> </w:t>
+      </w:r>
+      <w:proofErr w:type="spellStart"/>
+      <w:r>
+        <w:t>add</w:t>
+      </w:r>
+      <w:proofErr w:type="spellEnd"/>
+      <w:r>
+        <w:t xml:space="preserve"> : </w:t>
       </w:r>
     </w:p>
     <w:tbl>
@@ -3524,19 +3002,13 @@
 </file>
 
 <file path=word/commentsExtended.xml><?xml version="1.0" encoding="utf-8"?>
-<w15:commentsEx xmlns:wpc="http://schemas.microsoft.com/office/word/2010/wordprocessingCanvas" xmlns:cx="http://schemas.microsoft.com/office/drawing/2014/chartex" xmlns:cx1="http://schemas.microsoft.com/office/drawing/2015/9/8/chartex" xmlns:cx2="http://schemas.microsoft.com/office/drawing/2015/10/21/chartex" xmlns:cx3="http://schemas.microsoft.com/office/drawing/2016/5/9/chartex" xmlns:cx4="http://schemas.microsoft.com/office/drawing/2016/5/10/chartex" xmlns:cx5="http://schemas.microsoft.com/office/drawing/2016/5/11/chartex" xmlns:cx6="http://schemas.microsoft.com/office/drawing/2016/5/12/chartex" xmlns:cx7="http://schemas.microsoft.com/office/drawing/2016/5/13/chartex" xmlns:cx8="http://schemas.microsoft.com/office/drawing/2016/5/14/chartex" xmlns:mc="http://schemas.openxmlformats.org/markup-compatibility/2006" xmlns:aink="http://schemas.microsoft.com/office/drawing/2016/ink" xmlns:am3d="http://schemas.microsoft.com/office/drawing/2017/model3d" xmlns:o="urn:schemas-microsoft-com:office:office" xmlns:r="http://schemas.openxmlformats.org/officeDocument/2006/relationships" xmlns:m="http://schemas.openxmlformats.org/officeDocument/2006/math" xmlns:v="urn:schemas-microsoft-com:vml" xmlns:wp14="http://schemas.microsoft.com/office/word/2010/wordprocessingDrawing" xmlns:wp="http://schemas.openxmlformats.org/drawingml/2006/wordprocessingDrawing" xmlns:w10="urn:schemas-microsoft-com:office:word" xmlns:w="http://schemas.openxmlformats.org/wordprocessingml/2006/main" xmlns:w14="http://schemas.microsoft.com/office/word/2010/wordml" xmlns:w15="http://schemas.microsoft.com/office/word/2012/wordml" xmlns:w16cid="http://schemas.microsoft.com/office/word/2016/wordml/cid" xmlns:w16se="http://schemas.microsoft.com/office/word/2015/wordml/symex" xmlns:wpg="http://schemas.microsoft.com/office/word/2010/wordprocessingGroup" xmlns:wpi="http://schemas.microsoft.com/office/word/2010/wordprocessingInk" xmlns:wne="http://schemas.microsoft.com/office/word/2006/wordml" xmlns:wps="http://schemas.microsoft.com/office/word/2010/wordprocessingShape" mc:Ignorable="w14 w15 w16se w16cid wp14">
+<w15:commentsEx xmlns:wpc="http://schemas.microsoft.com/office/word/2010/wordprocessingCanvas" xmlns:cx="http://schemas.microsoft.com/office/drawing/2014/chartex" xmlns:cx1="http://schemas.microsoft.com/office/drawing/2015/9/8/chartex" xmlns:mc="http://schemas.openxmlformats.org/markup-compatibility/2006" xmlns:o="urn:schemas-microsoft-com:office:office" xmlns:r="http://schemas.openxmlformats.org/officeDocument/2006/relationships" xmlns:m="http://schemas.openxmlformats.org/officeDocument/2006/math" xmlns:v="urn:schemas-microsoft-com:vml" xmlns:wp14="http://schemas.microsoft.com/office/word/2010/wordprocessingDrawing" xmlns:wp="http://schemas.openxmlformats.org/drawingml/2006/wordprocessingDrawing" xmlns:w10="urn:schemas-microsoft-com:office:word" xmlns:w="http://schemas.openxmlformats.org/wordprocessingml/2006/main" xmlns:w14="http://schemas.microsoft.com/office/word/2010/wordml" xmlns:w15="http://schemas.microsoft.com/office/word/2012/wordml" xmlns:w16se="http://schemas.microsoft.com/office/word/2015/wordml/symex" xmlns:wpg="http://schemas.microsoft.com/office/word/2010/wordprocessingGroup" xmlns:wpi="http://schemas.microsoft.com/office/word/2010/wordprocessingInk" xmlns:wne="http://schemas.microsoft.com/office/word/2006/wordml" xmlns:wps="http://schemas.microsoft.com/office/word/2010/wordprocessingShape" mc:Ignorable="w14 w15 w16se wp14">
   <w15:commentEx w15:paraId="19E6FDCC" w15:done="0"/>
 </w15:commentsEx>
 </file>
 
-<file path=word/commentsIds.xml><?xml version="1.0" encoding="utf-8"?>
-<w16cid:commentsIds xmlns:wpc="http://schemas.microsoft.com/office/word/2010/wordprocessingCanvas" xmlns:cx="http://schemas.microsoft.com/office/drawing/2014/chartex" xmlns:cx1="http://schemas.microsoft.com/office/drawing/2015/9/8/chartex" xmlns:cx2="http://schemas.microsoft.com/office/drawing/2015/10/21/chartex" xmlns:cx3="http://schemas.microsoft.com/office/drawing/2016/5/9/chartex" xmlns:cx4="http://schemas.microsoft.com/office/drawing/2016/5/10/chartex" xmlns:cx5="http://schemas.microsoft.com/office/drawing/2016/5/11/chartex" xmlns:cx6="http://schemas.microsoft.com/office/drawing/2016/5/12/chartex" xmlns:cx7="http://schemas.microsoft.com/office/drawing/2016/5/13/chartex" xmlns:cx8="http://schemas.microsoft.com/office/drawing/2016/5/14/chartex" xmlns:mc="http://schemas.openxmlformats.org/markup-compatibility/2006" xmlns:aink="http://schemas.microsoft.com/office/drawing/2016/ink" xmlns:am3d="http://schemas.microsoft.com/office/drawing/2017/model3d" xmlns:o="urn:schemas-microsoft-com:office:office" xmlns:r="http://schemas.openxmlformats.org/officeDocument/2006/relationships" xmlns:m="http://schemas.openxmlformats.org/officeDocument/2006/math" xmlns:v="urn:schemas-microsoft-com:vml" xmlns:wp14="http://schemas.microsoft.com/office/word/2010/wordprocessingDrawing" xmlns:wp="http://schemas.openxmlformats.org/drawingml/2006/wordprocessingDrawing" xmlns:w10="urn:schemas-microsoft-com:office:word" xmlns:w="http://schemas.openxmlformats.org/wordprocessingml/2006/main" xmlns:w14="http://schemas.microsoft.com/office/word/2010/wordml" xmlns:w15="http://schemas.microsoft.com/office/word/2012/wordml" xmlns:w16cid="http://schemas.microsoft.com/office/word/2016/wordml/cid" xmlns:w16se="http://schemas.microsoft.com/office/word/2015/wordml/symex" xmlns:wpg="http://schemas.microsoft.com/office/word/2010/wordprocessingGroup" xmlns:wpi="http://schemas.microsoft.com/office/word/2010/wordprocessingInk" xmlns:wne="http://schemas.microsoft.com/office/word/2006/wordml" xmlns:wps="http://schemas.microsoft.com/office/word/2010/wordprocessingShape" mc:Ignorable="w14 w15 w16se w16cid wp14">
-  <w16cid:commentId w16cid:paraId="19E6FDCC" w16cid:durableId="23A957C8"/>
-</w16cid:commentsIds>
-</file>
-
 <file path=word/endnotes.xml><?xml version="1.0" encoding="utf-8"?>
-<w:endnotes xmlns:wpc="http://schemas.microsoft.com/office/word/2010/wordprocessingCanvas" xmlns:cx="http://schemas.microsoft.com/office/drawing/2014/chartex" xmlns:cx1="http://schemas.microsoft.com/office/drawing/2015/9/8/chartex" xmlns:cx2="http://schemas.microsoft.com/office/drawing/2015/10/21/chartex" xmlns:cx3="http://schemas.microsoft.com/office/drawing/2016/5/9/chartex" xmlns:cx4="http://schemas.microsoft.com/office/drawing/2016/5/10/chartex" xmlns:cx5="http://schemas.microsoft.com/office/drawing/2016/5/11/chartex" xmlns:cx6="http://schemas.microsoft.com/office/drawing/2016/5/12/chartex" xmlns:cx7="http://schemas.microsoft.com/office/drawing/2016/5/13/chartex" xmlns:cx8="http://schemas.microsoft.com/office/drawing/2016/5/14/chartex" xmlns:mc="http://schemas.openxmlformats.org/markup-compatibility/2006" xmlns:aink="http://schemas.microsoft.com/office/drawing/2016/ink" xmlns:am3d="http://schemas.microsoft.com/office/drawing/2017/model3d" xmlns:o="urn:schemas-microsoft-com:office:office" xmlns:r="http://schemas.openxmlformats.org/officeDocument/2006/relationships" xmlns:m="http://schemas.openxmlformats.org/officeDocument/2006/math" xmlns:v="urn:schemas-microsoft-com:vml" xmlns:wp14="http://schemas.microsoft.com/office/word/2010/wordprocessingDrawing" xmlns:wp="http://schemas.openxmlformats.org/drawingml/2006/wordprocessingDrawing" xmlns:w10="urn:schemas-microsoft-com:office:word" xmlns:w="http://schemas.openxmlformats.org/wordprocessingml/2006/main" xmlns:w14="http://schemas.microsoft.com/office/word/2010/wordml" xmlns:w15="http://schemas.microsoft.com/office/word/2012/wordml" xmlns:w16cid="http://schemas.microsoft.com/office/word/2016/wordml/cid" xmlns:w16se="http://schemas.microsoft.com/office/word/2015/wordml/symex" xmlns:wpg="http://schemas.microsoft.com/office/word/2010/wordprocessingGroup" xmlns:wpi="http://schemas.microsoft.com/office/word/2010/wordprocessingInk" xmlns:wne="http://schemas.microsoft.com/office/word/2006/wordml" xmlns:wps="http://schemas.microsoft.com/office/word/2010/wordprocessingShape" mc:Ignorable="w14 w15 w16se w16cid wp14">
+<w:endnotes xmlns:wpc="http://schemas.microsoft.com/office/word/2010/wordprocessingCanvas" xmlns:cx="http://schemas.microsoft.com/office/drawing/2014/chartex" xmlns:cx1="http://schemas.microsoft.com/office/drawing/2015/9/8/chartex" xmlns:mc="http://schemas.openxmlformats.org/markup-compatibility/2006" xmlns:o="urn:schemas-microsoft-com:office:office" xmlns:r="http://schemas.openxmlformats.org/officeDocument/2006/relationships" xmlns:m="http://schemas.openxmlformats.org/officeDocument/2006/math" xmlns:v="urn:schemas-microsoft-com:vml" xmlns:wp14="http://schemas.microsoft.com/office/word/2010/wordprocessingDrawing" xmlns:wp="http://schemas.openxmlformats.org/drawingml/2006/wordprocessingDrawing" xmlns:w10="urn:schemas-microsoft-com:office:word" xmlns:w="http://schemas.openxmlformats.org/wordprocessingml/2006/main" xmlns:w14="http://schemas.microsoft.com/office/word/2010/wordml" xmlns:w15="http://schemas.microsoft.com/office/word/2012/wordml" xmlns:w16se="http://schemas.microsoft.com/office/word/2015/wordml/symex" xmlns:wpg="http://schemas.microsoft.com/office/word/2010/wordprocessingGroup" xmlns:wpi="http://schemas.microsoft.com/office/word/2010/wordprocessingInk" xmlns:wne="http://schemas.microsoft.com/office/word/2006/wordml" xmlns:wps="http://schemas.microsoft.com/office/word/2010/wordprocessingShape" mc:Ignorable="w14 w15 w16se wp14">
   <w:endnote w:type="separator" w:id="-1">
     <w:p>
       <w:pPr>
@@ -3561,7 +3033,7 @@
 </file>
 
 <file path=word/footnotes.xml><?xml version="1.0" encoding="utf-8"?>
-<w:footnotes xmlns:wpc="http://schemas.microsoft.com/office/word/2010/wordprocessingCanvas" xmlns:cx="http://schemas.microsoft.com/office/drawing/2014/chartex" xmlns:cx1="http://schemas.microsoft.com/office/drawing/2015/9/8/chartex" xmlns:cx2="http://schemas.microsoft.com/office/drawing/2015/10/21/chartex" xmlns:cx3="http://schemas.microsoft.com/office/drawing/2016/5/9/chartex" xmlns:cx4="http://schemas.microsoft.com/office/drawing/2016/5/10/chartex" xmlns:cx5="http://schemas.microsoft.com/office/drawing/2016/5/11/chartex" xmlns:cx6="http://schemas.microsoft.com/office/drawing/2016/5/12/chartex" xmlns:cx7="http://schemas.microsoft.com/office/drawing/2016/5/13/chartex" xmlns:cx8="http://schemas.microsoft.com/office/drawing/2016/5/14/chartex" xmlns:mc="http://schemas.openxmlformats.org/markup-compatibility/2006" xmlns:aink="http://schemas.microsoft.com/office/drawing/2016/ink" xmlns:am3d="http://schemas.microsoft.com/office/drawing/2017/model3d" xmlns:o="urn:schemas-microsoft-com:office:office" xmlns:r="http://schemas.openxmlformats.org/officeDocument/2006/relationships" xmlns:m="http://schemas.openxmlformats.org/officeDocument/2006/math" xmlns:v="urn:schemas-microsoft-com:vml" xmlns:wp14="http://schemas.microsoft.com/office/word/2010/wordprocessingDrawing" xmlns:wp="http://schemas.openxmlformats.org/drawingml/2006/wordprocessingDrawing" xmlns:w10="urn:schemas-microsoft-com:office:word" xmlns:w="http://schemas.openxmlformats.org/wordprocessingml/2006/main" xmlns:w14="http://schemas.microsoft.com/office/word/2010/wordml" xmlns:w15="http://schemas.microsoft.com/office/word/2012/wordml" xmlns:w16cid="http://schemas.microsoft.com/office/word/2016/wordml/cid" xmlns:w16se="http://schemas.microsoft.com/office/word/2015/wordml/symex" xmlns:wpg="http://schemas.microsoft.com/office/word/2010/wordprocessingGroup" xmlns:wpi="http://schemas.microsoft.com/office/word/2010/wordprocessingInk" xmlns:wne="http://schemas.microsoft.com/office/word/2006/wordml" xmlns:wps="http://schemas.microsoft.com/office/word/2010/wordprocessingShape" mc:Ignorable="w14 w15 w16se w16cid wp14">
+<w:footnotes xmlns:wpc="http://schemas.microsoft.com/office/word/2010/wordprocessingCanvas" xmlns:cx="http://schemas.microsoft.com/office/drawing/2014/chartex" xmlns:cx1="http://schemas.microsoft.com/office/drawing/2015/9/8/chartex" xmlns:mc="http://schemas.openxmlformats.org/markup-compatibility/2006" xmlns:o="urn:schemas-microsoft-com:office:office" xmlns:r="http://schemas.openxmlformats.org/officeDocument/2006/relationships" xmlns:m="http://schemas.openxmlformats.org/officeDocument/2006/math" xmlns:v="urn:schemas-microsoft-com:vml" xmlns:wp14="http://schemas.microsoft.com/office/word/2010/wordprocessingDrawing" xmlns:wp="http://schemas.openxmlformats.org/drawingml/2006/wordprocessingDrawing" xmlns:w10="urn:schemas-microsoft-com:office:word" xmlns:w="http://schemas.openxmlformats.org/wordprocessingml/2006/main" xmlns:w14="http://schemas.microsoft.com/office/word/2010/wordml" xmlns:w15="http://schemas.microsoft.com/office/word/2012/wordml" xmlns:w16se="http://schemas.microsoft.com/office/word/2015/wordml/symex" xmlns:wpg="http://schemas.microsoft.com/office/word/2010/wordprocessingGroup" xmlns:wpi="http://schemas.microsoft.com/office/word/2010/wordprocessingInk" xmlns:wne="http://schemas.microsoft.com/office/word/2006/wordml" xmlns:wps="http://schemas.microsoft.com/office/word/2010/wordprocessingShape" mc:Ignorable="w14 w15 w16se wp14">
   <w:footnote w:type="separator" w:id="-1">
     <w:p>
       <w:pPr>
@@ -3605,41 +3077,19 @@
     <w:p>
       <w:pPr>
         <w:pStyle w:val="FootnoteText"/>
+      </w:pPr>
+      <w:r>
         <w:rPr>
-          <w:lang w:val="fr-FR"/>
-          <w:rPrChange w:id="53" w:author="Bluebery PLANTEROSE" w:date="2021-01-13T11:32:00Z">
-            <w:rPr/>
-          </w:rPrChange>
+          <w:rStyle w:val="FootnoteReference"/>
         </w:rPr>
-      </w:pPr>
-      <w:ins w:id="54" w:author="Bluebery PLANTEROSE" w:date="2021-01-13T11:31:00Z">
-        <w:r>
-          <w:rPr>
-            <w:rStyle w:val="FootnoteReference"/>
-          </w:rPr>
-          <w:footnoteRef/>
-        </w:r>
-        <w:r>
-          <w:rPr>
-            <w:lang w:val="fr-FR"/>
-            <w:rPrChange w:id="55" w:author="Bluebery PLANTEROSE" w:date="2021-01-13T11:32:00Z">
-              <w:rPr/>
-            </w:rPrChange>
-          </w:rPr>
-          <w:t xml:space="preserve"> </w:t>
-        </w:r>
-      </w:ins>
-      <w:ins w:id="56" w:author="Bluebery PLANTEROSE" w:date="2021-01-13T11:32:00Z">
-        <w:r>
-          <w:rPr>
-            <w:lang w:val="fr-FR"/>
-            <w:rPrChange w:id="57" w:author="Bluebery PLANTEROSE" w:date="2021-01-13T11:32:00Z">
-              <w:rPr/>
-            </w:rPrChange>
-          </w:rPr>
-          <w:t>source: http://www.globalpolicy.science/econ-damage-climate-change-usa</w:t>
-        </w:r>
-      </w:ins>
+        <w:footnoteRef/>
+      </w:r>
+      <w:r>
+        <w:t xml:space="preserve"> </w:t>
+      </w:r>
+      <w:r>
+        <w:t>http://www.impactlab.org/research/estimating-economic-damage-from-climate-change-in-the-united-states/</w:t>
+      </w:r>
     </w:p>
   </w:footnote>
   <w:footnote w:id="3">
@@ -3657,7 +3107,7 @@
         <w:t xml:space="preserve"> </w:t>
       </w:r>
       <w:r>
-        <w:t>http://www.impactlab.org/research/estimating-economic-damage-from-climate-change-in-the-united-states/</w:t>
+        <w:t>https://youtu.be/wd6w6mTQGwc?t=461</w:t>
       </w:r>
     </w:p>
   </w:footnote>
@@ -3665,83 +3115,6 @@
     <w:p>
       <w:pPr>
         <w:pStyle w:val="FootnoteText"/>
-        <w:rPr>
-          <w:del w:id="76" w:author="Stantcheva, Stefanie" w:date="2021-01-13T06:56:00Z"/>
-        </w:rPr>
-      </w:pPr>
-      <w:ins w:id="77" w:author="Bluebery PLANTEROSE" w:date="2021-01-13T11:36:00Z">
-        <w:del w:id="78" w:author="Stantcheva, Stefanie" w:date="2021-01-13T06:56:00Z">
-          <w:r>
-            <w:rPr>
-              <w:rStyle w:val="FootnoteReference"/>
-            </w:rPr>
-            <w:footnoteRef/>
-          </w:r>
-          <w:r>
-            <w:delText xml:space="preserve"> </w:delText>
-          </w:r>
-          <w:r>
-            <w:delText>https://text.npr.org/918725965</w:delText>
-          </w:r>
-        </w:del>
-      </w:ins>
-    </w:p>
-  </w:footnote>
-  <w:footnote w:id="5">
-    <w:p>
-      <w:pPr>
-        <w:pStyle w:val="FootnoteText"/>
-        <w:rPr>
-          <w:del w:id="88" w:author="Stantcheva, Stefanie" w:date="2021-01-13T06:58:00Z"/>
-        </w:rPr>
-      </w:pPr>
-      <w:del w:id="89" w:author="Stantcheva, Stefanie" w:date="2021-01-13T06:58:00Z">
-        <w:r>
-          <w:rPr>
-            <w:rStyle w:val="FootnoteReference"/>
-          </w:rPr>
-          <w:footnoteRef/>
-        </w:r>
-        <w:r>
-          <w:delText xml:space="preserve"> </w:delText>
-        </w:r>
-        <w:r>
-          <w:delText>https://www.youtube.com/watch?v=reryJb1ro2I</w:delText>
-        </w:r>
-      </w:del>
-    </w:p>
-  </w:footnote>
-  <w:footnote w:id="6">
-    <w:p>
-      <w:pPr>
-        <w:pStyle w:val="FootnoteText"/>
-        <w:rPr>
-          <w:ins w:id="93" w:author="Bluebery PLANTEROSE" w:date="2021-01-13T11:35:00Z"/>
-          <w:del w:id="94" w:author="Stantcheva, Stefanie" w:date="2021-01-13T06:57:00Z"/>
-        </w:rPr>
-      </w:pPr>
-      <w:ins w:id="95" w:author="Bluebery PLANTEROSE" w:date="2021-01-13T11:35:00Z">
-        <w:del w:id="96" w:author="Stantcheva, Stefanie" w:date="2021-01-13T06:57:00Z">
-          <w:r>
-            <w:rPr>
-              <w:rStyle w:val="FootnoteReference"/>
-            </w:rPr>
-            <w:footnoteRef/>
-          </w:r>
-          <w:r>
-            <w:delText xml:space="preserve"> Or in %-change (+70% of properties at risk in Louisiana), source: </w:delText>
-          </w:r>
-          <w:r>
-            <w:delText>https://floodfactor.com/</w:delText>
-          </w:r>
-        </w:del>
-      </w:ins>
-    </w:p>
-  </w:footnote>
-  <w:footnote w:id="7">
-    <w:p>
-      <w:pPr>
-        <w:pStyle w:val="FootnoteText"/>
       </w:pPr>
       <w:r>
         <w:rPr>
@@ -3753,56 +3126,11 @@
         <w:t xml:space="preserve"> </w:t>
       </w:r>
       <w:r>
-        <w:t>https://youtu.be/wd6w6mTQGwc?t=461</w:t>
+        <w:t>https://www.ecologie.gouv.fr/observatoire-national-sur-effets-du-rechauffement-climatique-onerc</w:t>
       </w:r>
     </w:p>
   </w:footnote>
-  <w:footnote w:id="8">
-    <w:p>
-      <w:pPr>
-        <w:pStyle w:val="FootnoteText"/>
-        <w:rPr>
-          <w:del w:id="116" w:author="Stantcheva, Stefanie" w:date="2021-01-13T07:09:00Z"/>
-        </w:rPr>
-      </w:pPr>
-      <w:ins w:id="117" w:author="Bluebery PLANTEROSE" w:date="2021-01-13T11:37:00Z">
-        <w:del w:id="118" w:author="Stantcheva, Stefanie" w:date="2021-01-13T07:09:00Z">
-          <w:r>
-            <w:rPr>
-              <w:rStyle w:val="FootnoteReference"/>
-            </w:rPr>
-            <w:footnoteRef/>
-          </w:r>
-          <w:r>
-            <w:delText xml:space="preserve"> </w:delText>
-          </w:r>
-          <w:r>
-            <w:delText>https://text.npr.org/918725965</w:delText>
-          </w:r>
-        </w:del>
-      </w:ins>
-    </w:p>
-  </w:footnote>
-  <w:footnote w:id="9">
-    <w:p>
-      <w:pPr>
-        <w:pStyle w:val="FootnoteText"/>
-      </w:pPr>
-      <w:r>
-        <w:rPr>
-          <w:rStyle w:val="FootnoteReference"/>
-        </w:rPr>
-        <w:footnoteRef/>
-      </w:r>
-      <w:r>
-        <w:t xml:space="preserve"> </w:t>
-      </w:r>
-      <w:r>
-        <w:t>https://www.ecologie.gouv.fr/observatoire-national-sur-effets-du-rechauffement-climatique-onerc</w:t>
-      </w:r>
-    </w:p>
-  </w:footnote>
-  <w:footnote w:id="10">
+  <w:footnote w:id="5">
     <w:p>
       <w:pPr>
         <w:pStyle w:val="FootnoteText"/>
@@ -3827,12 +3155,36 @@
       <w:r>
         <w:t xml:space="preserve"> </w:t>
       </w:r>
-      <w:r>
-        <w:t>https://twitter.com/meteofrance/status/1173872094469402624?ref_src=twsrc%5Etfw%7Ctwcamp%5Etweetembed%7Ctwterm%5E1173872094469402624%7Ctwgr%5E%7Ctwcon%5Es1_&amp;ref_url=https%3A%2F%2Fwww.leparisien.fr%2Fenvironnement%2Fle-rechauffement-climatique-sera-beaucoup-plus-fort-que-prevu-17-09-2019-8153628.php</w:t>
-      </w:r>
+      <w:hyperlink r:id="rId2" w:history="1">
+        <w:r>
+          <w:rPr>
+            <w:rStyle w:val="Hyperlink"/>
+          </w:rPr>
+          <w:t>https://twitter.com/meteofrance/status/1173872094469402624?ref_src=twsrc%5Etfw%7Ctwcamp%5Etweetembed%7Ctwterm%5E1173872094469402624%7Ctwgr%5E%7Ctwcon%5Es1_&amp;ref_url=https%3A%2F%2Fwww.leparisien.fr%2Fenvironnement%2Fle-rechauffement-climatique-sera-beaucoup-plus-fort-que-prevu-17-09-2019-8153628.php</w:t>
+        </w:r>
+      </w:hyperlink>
+    </w:p>
+    <w:p>
+      <w:pPr>
+        <w:pStyle w:val="FootnoteText"/>
+      </w:pPr>
+      <w:r>
+        <w:t>https://www.euro.who.int/__data/assets/pdf_file/0018/112473/E91350.pdf</w:t>
+      </w:r>
+      <w:r>
+        <w:t xml:space="preserve"> (</w:t>
+      </w:r>
+      <w:r>
+        <w:t>https://www.liberation.fr/checknews/2018/08/06/combien-de-morts-y-avait-t-il-eu-lors-de-la-canicule-en-2003_1671066</w:t>
+      </w:r>
+      <w:r>
+        <w:t>)</w:t>
+      </w:r>
+      <w:bookmarkStart w:id="0" w:name="_GoBack"/>
+      <w:bookmarkEnd w:id="0"/>
     </w:p>
   </w:footnote>
-  <w:footnote w:id="11">
+  <w:footnote w:id="6">
     <w:p>
       <w:pPr>
         <w:pStyle w:val="FootnoteText"/>
@@ -3851,39 +3203,7 @@
       </w:r>
     </w:p>
   </w:footnote>
-  <w:footnote w:id="12">
-    <w:p>
-      <w:pPr>
-        <w:pStyle w:val="FootnoteText"/>
-      </w:pPr>
-      <w:ins w:id="124" w:author="Bluebery PLANTEROSE" w:date="2021-01-13T11:38:00Z">
-        <w:r>
-          <w:rPr>
-            <w:rStyle w:val="FootnoteReference"/>
-          </w:rPr>
-          <w:footnoteRef/>
-        </w:r>
-        <w:r>
-          <w:t xml:space="preserve"> </w:t>
-        </w:r>
-        <w:r>
-          <w:t>https://www.euro.who.int/__data/assets/pdf_file/0018/112473/E91350.pdf</w:t>
-        </w:r>
-      </w:ins>
-      <w:ins w:id="125" w:author="Bluebery PLANTEROSE" w:date="2021-01-13T11:39:00Z">
-        <w:r>
-          <w:t xml:space="preserve"> (</w:t>
-        </w:r>
-        <w:r>
-          <w:t>https://www.liberation.fr/checknews/2018/08/06/combien-de-morts-y-avait-t-il-eu-lors-de-la-canicule-en-2003_1671066</w:t>
-        </w:r>
-        <w:r>
-          <w:t>)</w:t>
-        </w:r>
-      </w:ins>
-    </w:p>
-  </w:footnote>
-  <w:footnote w:id="13">
+  <w:footnote w:id="7">
     <w:p>
       <w:pPr>
         <w:pStyle w:val="FootnoteText"/>
@@ -3902,28 +3222,7 @@
       </w:r>
     </w:p>
   </w:footnote>
-  <w:footnote w:id="14">
-    <w:p>
-      <w:pPr>
-        <w:pStyle w:val="FootnoteText"/>
-      </w:pPr>
-      <w:ins w:id="133" w:author="Bluebery PLANTEROSE" w:date="2021-01-13T11:40:00Z">
-        <w:r>
-          <w:rPr>
-            <w:rStyle w:val="FootnoteReference"/>
-          </w:rPr>
-          <w:footnoteRef/>
-        </w:r>
-        <w:r>
-          <w:t xml:space="preserve"> </w:t>
-        </w:r>
-        <w:r>
-          <w:t>https://www.wri.org/applications/aqueduct/floods</w:t>
-        </w:r>
-      </w:ins>
-    </w:p>
-  </w:footnote>
-  <w:footnote w:id="15">
+  <w:footnote w:id="8">
     <w:p>
       <w:pPr>
         <w:pStyle w:val="FootnoteText"/>
@@ -3942,16 +3241,10 @@
       </w:r>
     </w:p>
   </w:footnote>
-  <w:footnote w:id="16">
+  <w:footnote w:id="9">
     <w:p>
       <w:pPr>
         <w:pStyle w:val="FootnoteText"/>
-        <w:rPr>
-          <w:lang w:val="fr-FR"/>
-          <w:rPrChange w:id="136" w:author="Bluebery PLANTEROSE" w:date="2021-01-13T11:29:00Z">
-            <w:rPr/>
-          </w:rPrChange>
-        </w:rPr>
       </w:pPr>
       <w:r>
         <w:rPr>
@@ -3960,62 +3253,22 @@
         <w:footnoteRef/>
       </w:r>
       <w:r>
-        <w:rPr>
-          <w:lang w:val="fr-FR"/>
-          <w:rPrChange w:id="137" w:author="Bluebery PLANTEROSE" w:date="2021-01-13T11:29:00Z">
-            <w:rPr/>
-          </w:rPrChange>
-        </w:rPr>
-        <w:t xml:space="preserve"> Hinkel et al. 2010</w:t>
+        <w:t xml:space="preserve"> </w:t>
+      </w:r>
+      <w:proofErr w:type="spellStart"/>
+      <w:r>
+        <w:t>Hinkel</w:t>
+      </w:r>
+      <w:proofErr w:type="spellEnd"/>
+      <w:r>
+        <w:t xml:space="preserve"> et al. 2010</w:t>
       </w:r>
     </w:p>
   </w:footnote>
-  <w:footnote w:id="17">
+  <w:footnote w:id="10">
     <w:p>
       <w:pPr>
         <w:pStyle w:val="FootnoteText"/>
-        <w:rPr>
-          <w:lang w:val="fr-FR"/>
-          <w:rPrChange w:id="140" w:author="Bluebery PLANTEROSE" w:date="2021-01-13T11:41:00Z">
-            <w:rPr/>
-          </w:rPrChange>
-        </w:rPr>
-      </w:pPr>
-      <w:ins w:id="141" w:author="Bluebery PLANTEROSE" w:date="2021-01-13T11:41:00Z">
-        <w:r>
-          <w:rPr>
-            <w:rStyle w:val="FootnoteReference"/>
-          </w:rPr>
-          <w:footnoteRef/>
-        </w:r>
-        <w:r>
-          <w:rPr>
-            <w:lang w:val="fr-FR"/>
-            <w:rPrChange w:id="142" w:author="Bluebery PLANTEROSE" w:date="2021-01-13T11:41:00Z">
-              <w:rPr/>
-            </w:rPrChange>
-          </w:rPr>
-          <w:t xml:space="preserve"> </w:t>
-        </w:r>
-        <w:r>
-          <w:rPr>
-            <w:lang w:val="fr-FR"/>
-          </w:rPr>
-          <w:t>https://www.wri.org/applications/aqueduct/floods</w:t>
-        </w:r>
-      </w:ins>
-    </w:p>
-  </w:footnote>
-  <w:footnote w:id="18">
-    <w:p>
-      <w:pPr>
-        <w:pStyle w:val="FootnoteText"/>
-        <w:rPr>
-          <w:lang w:val="fr-FR"/>
-          <w:rPrChange w:id="143" w:author="Bluebery PLANTEROSE" w:date="2021-01-13T11:29:00Z">
-            <w:rPr/>
-          </w:rPrChange>
-        </w:rPr>
       </w:pPr>
       <w:r>
         <w:rPr>
@@ -4024,13 +3277,10 @@
         <w:footnoteRef/>
       </w:r>
       <w:r>
-        <w:rPr>
-          <w:lang w:val="fr-FR"/>
-          <w:rPrChange w:id="144" w:author="Bluebery PLANTEROSE" w:date="2021-01-13T11:29:00Z">
-            <w:rPr/>
-          </w:rPrChange>
-        </w:rPr>
-        <w:t xml:space="preserve"> https://en.klimatilpasning.dk/sectors/nature/climate-change-impact-on-nature/</w:t>
+        <w:t xml:space="preserve"> </w:t>
+      </w:r>
+      <w:r>
+        <w:t>https://en.klimatilpasning.dk/sectors/nature/climate-change-impact-on-nature/</w:t>
       </w:r>
     </w:p>
   </w:footnote>
@@ -4038,7 +3288,7 @@
 </file>
 
 <file path=word/numbering.xml><?xml version="1.0" encoding="utf-8"?>
-<w:numbering xmlns:wpc="http://schemas.microsoft.com/office/word/2010/wordprocessingCanvas" xmlns:cx="http://schemas.microsoft.com/office/drawing/2014/chartex" xmlns:cx1="http://schemas.microsoft.com/office/drawing/2015/9/8/chartex" xmlns:cx2="http://schemas.microsoft.com/office/drawing/2015/10/21/chartex" xmlns:cx3="http://schemas.microsoft.com/office/drawing/2016/5/9/chartex" xmlns:cx4="http://schemas.microsoft.com/office/drawing/2016/5/10/chartex" xmlns:cx5="http://schemas.microsoft.com/office/drawing/2016/5/11/chartex" xmlns:cx6="http://schemas.microsoft.com/office/drawing/2016/5/12/chartex" xmlns:cx7="http://schemas.microsoft.com/office/drawing/2016/5/13/chartex" xmlns:cx8="http://schemas.microsoft.com/office/drawing/2016/5/14/chartex" xmlns:mc="http://schemas.openxmlformats.org/markup-compatibility/2006" xmlns:aink="http://schemas.microsoft.com/office/drawing/2016/ink" xmlns:am3d="http://schemas.microsoft.com/office/drawing/2017/model3d" xmlns:o="urn:schemas-microsoft-com:office:office" xmlns:r="http://schemas.openxmlformats.org/officeDocument/2006/relationships" xmlns:m="http://schemas.openxmlformats.org/officeDocument/2006/math" xmlns:v="urn:schemas-microsoft-com:vml" xmlns:wp14="http://schemas.microsoft.com/office/word/2010/wordprocessingDrawing" xmlns:wp="http://schemas.openxmlformats.org/drawingml/2006/wordprocessingDrawing" xmlns:w10="urn:schemas-microsoft-com:office:word" xmlns:w="http://schemas.openxmlformats.org/wordprocessingml/2006/main" xmlns:w14="http://schemas.microsoft.com/office/word/2010/wordml" xmlns:w15="http://schemas.microsoft.com/office/word/2012/wordml" xmlns:w16cid="http://schemas.microsoft.com/office/word/2016/wordml/cid" xmlns:w16se="http://schemas.microsoft.com/office/word/2015/wordml/symex" xmlns:wpg="http://schemas.microsoft.com/office/word/2010/wordprocessingGroup" xmlns:wpi="http://schemas.microsoft.com/office/word/2010/wordprocessingInk" xmlns:wne="http://schemas.microsoft.com/office/word/2006/wordml" xmlns:wps="http://schemas.microsoft.com/office/word/2010/wordprocessingShape" mc:Ignorable="w14 w15 w16se w16cid wp14">
+<w:numbering xmlns:wpc="http://schemas.microsoft.com/office/word/2010/wordprocessingCanvas" xmlns:cx="http://schemas.microsoft.com/office/drawing/2014/chartex" xmlns:cx1="http://schemas.microsoft.com/office/drawing/2015/9/8/chartex" xmlns:mc="http://schemas.openxmlformats.org/markup-compatibility/2006" xmlns:o="urn:schemas-microsoft-com:office:office" xmlns:r="http://schemas.openxmlformats.org/officeDocument/2006/relationships" xmlns:m="http://schemas.openxmlformats.org/officeDocument/2006/math" xmlns:v="urn:schemas-microsoft-com:vml" xmlns:wp14="http://schemas.microsoft.com/office/word/2010/wordprocessingDrawing" xmlns:wp="http://schemas.openxmlformats.org/drawingml/2006/wordprocessingDrawing" xmlns:w10="urn:schemas-microsoft-com:office:word" xmlns:w="http://schemas.openxmlformats.org/wordprocessingml/2006/main" xmlns:w14="http://schemas.microsoft.com/office/word/2010/wordml" xmlns:w15="http://schemas.microsoft.com/office/word/2012/wordml" xmlns:w16se="http://schemas.microsoft.com/office/word/2015/wordml/symex" xmlns:wpg="http://schemas.microsoft.com/office/word/2010/wordprocessingGroup" xmlns:wpi="http://schemas.microsoft.com/office/word/2010/wordprocessingInk" xmlns:wne="http://schemas.microsoft.com/office/word/2006/wordml" xmlns:wps="http://schemas.microsoft.com/office/word/2010/wordprocessingShape" mc:Ignorable="w14 w15 w16se wp14">
   <w:abstractNum w:abstractNumId="0" w15:restartNumberingAfterBreak="0">
     <w:nsid w:val="41965FE9"/>
     <w:multiLevelType w:val="multilevel"/>
@@ -4444,13 +3694,7 @@
 </file>
 
 <file path=word/people.xml><?xml version="1.0" encoding="utf-8"?>
-<w15:people xmlns:wpc="http://schemas.microsoft.com/office/word/2010/wordprocessingCanvas" xmlns:cx="http://schemas.microsoft.com/office/drawing/2014/chartex" xmlns:cx1="http://schemas.microsoft.com/office/drawing/2015/9/8/chartex" xmlns:cx2="http://schemas.microsoft.com/office/drawing/2015/10/21/chartex" xmlns:cx3="http://schemas.microsoft.com/office/drawing/2016/5/9/chartex" xmlns:cx4="http://schemas.microsoft.com/office/drawing/2016/5/10/chartex" xmlns:cx5="http://schemas.microsoft.com/office/drawing/2016/5/11/chartex" xmlns:cx6="http://schemas.microsoft.com/office/drawing/2016/5/12/chartex" xmlns:cx7="http://schemas.microsoft.com/office/drawing/2016/5/13/chartex" xmlns:cx8="http://schemas.microsoft.com/office/drawing/2016/5/14/chartex" xmlns:mc="http://schemas.openxmlformats.org/markup-compatibility/2006" xmlns:aink="http://schemas.microsoft.com/office/drawing/2016/ink" xmlns:am3d="http://schemas.microsoft.com/office/drawing/2017/model3d" xmlns:o="urn:schemas-microsoft-com:office:office" xmlns:r="http://schemas.openxmlformats.org/officeDocument/2006/relationships" xmlns:m="http://schemas.openxmlformats.org/officeDocument/2006/math" xmlns:v="urn:schemas-microsoft-com:vml" xmlns:wp14="http://schemas.microsoft.com/office/word/2010/wordprocessingDrawing" xmlns:wp="http://schemas.openxmlformats.org/drawingml/2006/wordprocessingDrawing" xmlns:w10="urn:schemas-microsoft-com:office:word" xmlns:w="http://schemas.openxmlformats.org/wordprocessingml/2006/main" xmlns:w14="http://schemas.microsoft.com/office/word/2010/wordml" xmlns:w15="http://schemas.microsoft.com/office/word/2012/wordml" xmlns:w16cid="http://schemas.microsoft.com/office/word/2016/wordml/cid" xmlns:w16se="http://schemas.microsoft.com/office/word/2015/wordml/symex" xmlns:wpg="http://schemas.microsoft.com/office/word/2010/wordprocessingGroup" xmlns:wpi="http://schemas.microsoft.com/office/word/2010/wordprocessingInk" xmlns:wne="http://schemas.microsoft.com/office/word/2006/wordml" xmlns:wps="http://schemas.microsoft.com/office/word/2010/wordprocessingShape" mc:Ignorable="w14 w15 w16se w16cid wp14">
-  <w15:person w15:author="Bluebery PLANTEROSE">
-    <w15:presenceInfo w15:providerId="AD" w15:userId="S::bluebery.planterose@sciencespo.fr::b495b69d-f3c3-4357-9166-ef5b6b692f55"/>
-  </w15:person>
-  <w15:person w15:author="Stantcheva, Stefanie">
-    <w15:presenceInfo w15:providerId="AD" w15:userId="S::sstantcheva@fas.harvard.edu::3c3763fc-93bd-48c3-8b82-891e5f17d536"/>
-  </w15:person>
+<w15:people xmlns:wpc="http://schemas.microsoft.com/office/word/2010/wordprocessingCanvas" xmlns:cx="http://schemas.microsoft.com/office/drawing/2014/chartex" xmlns:cx1="http://schemas.microsoft.com/office/drawing/2015/9/8/chartex" xmlns:mc="http://schemas.openxmlformats.org/markup-compatibility/2006" xmlns:o="urn:schemas-microsoft-com:office:office" xmlns:r="http://schemas.openxmlformats.org/officeDocument/2006/relationships" xmlns:m="http://schemas.openxmlformats.org/officeDocument/2006/math" xmlns:v="urn:schemas-microsoft-com:vml" xmlns:wp14="http://schemas.microsoft.com/office/word/2010/wordprocessingDrawing" xmlns:wp="http://schemas.openxmlformats.org/drawingml/2006/wordprocessingDrawing" xmlns:w10="urn:schemas-microsoft-com:office:word" xmlns:w="http://schemas.openxmlformats.org/wordprocessingml/2006/main" xmlns:w14="http://schemas.microsoft.com/office/word/2010/wordml" xmlns:w15="http://schemas.microsoft.com/office/word/2012/wordml" xmlns:w16se="http://schemas.microsoft.com/office/word/2015/wordml/symex" xmlns:wpg="http://schemas.microsoft.com/office/word/2010/wordprocessingGroup" xmlns:wpi="http://schemas.microsoft.com/office/word/2010/wordprocessingInk" xmlns:wne="http://schemas.microsoft.com/office/word/2006/wordml" xmlns:wps="http://schemas.microsoft.com/office/word/2010/wordprocessingShape" mc:Ignorable="w14 w15 w16se wp14">
   <w15:person w15:author="Fabre  Adrien">
     <w15:presenceInfo w15:providerId="AD" w15:userId="S-1-5-21-2025429265-764733703-1417001333-566182"/>
   </w15:person>
@@ -4458,7 +3702,7 @@
 </file>
 
 <file path=word/styles.xml><?xml version="1.0" encoding="utf-8"?>
-<w:styles xmlns:mc="http://schemas.openxmlformats.org/markup-compatibility/2006" xmlns:r="http://schemas.openxmlformats.org/officeDocument/2006/relationships" xmlns:w="http://schemas.openxmlformats.org/wordprocessingml/2006/main" xmlns:w14="http://schemas.microsoft.com/office/word/2010/wordml" xmlns:w15="http://schemas.microsoft.com/office/word/2012/wordml" xmlns:w16cid="http://schemas.microsoft.com/office/word/2016/wordml/cid" xmlns:w16se="http://schemas.microsoft.com/office/word/2015/wordml/symex" mc:Ignorable="w14 w15 w16se w16cid">
+<w:styles xmlns:mc="http://schemas.openxmlformats.org/markup-compatibility/2006" xmlns:r="http://schemas.openxmlformats.org/officeDocument/2006/relationships" xmlns:w="http://schemas.openxmlformats.org/wordprocessingml/2006/main" xmlns:w14="http://schemas.microsoft.com/office/word/2010/wordml" xmlns:w15="http://schemas.microsoft.com/office/word/2012/wordml" xmlns:w16se="http://schemas.microsoft.com/office/word/2015/wordml/symex" mc:Ignorable="w14 w15 w16se">
   <w:docDefaults>
     <w:rPrDefault>
       <w:rPr>
@@ -4474,7 +3718,7 @@
       </w:pPr>
     </w:pPrDefault>
   </w:docDefaults>
-  <w:latentStyles w:defLockedState="0" w:defUIPriority="99" w:defSemiHidden="0" w:defUnhideWhenUsed="0" w:defQFormat="0" w:count="376">
+  <w:latentStyles w:defLockedState="0" w:defUIPriority="99" w:defSemiHidden="0" w:defUnhideWhenUsed="0" w:defQFormat="0" w:count="371">
     <w:lsdException w:name="Normal" w:uiPriority="0" w:qFormat="1"/>
     <w:lsdException w:name="heading 1" w:uiPriority="9" w:qFormat="1"/>
     <w:lsdException w:name="heading 2" w:semiHidden="1" w:uiPriority="9" w:unhideWhenUsed="1" w:qFormat="1"/>
@@ -4846,11 +4090,6 @@
     <w:lsdException w:name="List Table 5 Dark Accent 6" w:uiPriority="50"/>
     <w:lsdException w:name="List Table 6 Colorful Accent 6" w:uiPriority="51"/>
     <w:lsdException w:name="List Table 7 Colorful Accent 6" w:uiPriority="52"/>
-    <w:lsdException w:name="Mention" w:semiHidden="1" w:unhideWhenUsed="1"/>
-    <w:lsdException w:name="Smart Hyperlink" w:semiHidden="1" w:unhideWhenUsed="1"/>
-    <w:lsdException w:name="Hashtag" w:semiHidden="1" w:unhideWhenUsed="1"/>
-    <w:lsdException w:name="Unresolved Mention" w:semiHidden="1" w:unhideWhenUsed="1"/>
-    <w:lsdException w:name="Smart Link" w:semiHidden="1" w:unhideWhenUsed="1"/>
   </w:latentStyles>
   <w:style w:type="paragraph" w:default="1" w:styleId="Normal">
     <w:name w:val="Normal"/>
@@ -4863,7 +4102,6 @@
   <w:style w:type="character" w:default="1" w:styleId="DefaultParagraphFont">
     <w:name w:val="Default Paragraph Font"/>
     <w:uiPriority w:val="1"/>
-    <w:semiHidden/>
     <w:unhideWhenUsed/>
   </w:style>
   <w:style w:type="table" w:default="1" w:styleId="TableNormal">
@@ -5390,7 +4628,7 @@
 </file>
 
 <file path=customXml/itemProps1.xml><?xml version="1.0" encoding="utf-8"?>
-<ds:datastoreItem xmlns:ds="http://schemas.openxmlformats.org/officeDocument/2006/customXml" ds:itemID="{F80D087F-69B6-1F4D-BCB7-43CF47610974}">
+<ds:datastoreItem xmlns:ds="http://schemas.openxmlformats.org/officeDocument/2006/customXml" ds:itemID="{898AB5F6-AA62-4D60-9326-664ABA072BF7}">
   <ds:schemaRefs>
     <ds:schemaRef ds:uri="http://schemas.openxmlformats.org/officeDocument/2006/bibliography"/>
   </ds:schemaRefs>

</xml_diff>